<commit_message>
Mismatched Data Type - Convert the data type of “Consumer ID” from General to Text
</commit_message>
<xml_diff>
--- a/Ask_Phase/Scope of Work.docx
+++ b/Ask_Phase/Scope of Work.docx
@@ -2021,8 +2021,8 @@
         <w:tblLook w:val="04A0" w:firstRow="1" w:lastRow="0" w:firstColumn="1" w:lastColumn="0" w:noHBand="0" w:noVBand="1"/>
       </w:tblPr>
       <w:tblGrid>
-        <w:gridCol w:w="2854"/>
-        <w:gridCol w:w="6496"/>
+        <w:gridCol w:w="2855"/>
+        <w:gridCol w:w="6495"/>
       </w:tblGrid>
       <w:tr>
         <w:tc>
@@ -2122,7 +2122,29 @@
                 <w:szCs w:val="24"/>
                 <w14:ligatures w14:val="none"/>
               </w:rPr>
-              <w:t>Calculate total revenue growth in 2020 compared to 2019, given in both absolute terms and as a percentage.</w:t>
+              <w:t xml:space="preserve">Calculate total </w:t>
+            </w:r>
+            <w:r>
+              <w:rPr>
+                <w:rFonts w:eastAsia="Times New Roman" w:cstheme="minorHAnsi"/>
+                <w:color w:val="000000"/>
+                <w:kern w:val="0"/>
+                <w:sz w:val="24"/>
+                <w:szCs w:val="24"/>
+                <w14:ligatures w14:val="none"/>
+              </w:rPr>
+              <w:t>net profit</w:t>
+            </w:r>
+            <w:r>
+              <w:rPr>
+                <w:rFonts w:eastAsia="Times New Roman" w:cstheme="minorHAnsi"/>
+                <w:color w:val="000000"/>
+                <w:kern w:val="0"/>
+                <w:sz w:val="24"/>
+                <w:szCs w:val="24"/>
+                <w14:ligatures w14:val="none"/>
+              </w:rPr>
+              <w:t xml:space="preserve"> growth in 2020 compared to 2019, given in both absolute terms and as a percentage.</w:t>
             </w:r>
           </w:p>
         </w:tc>
@@ -2172,7 +2194,40 @@
                 <w:szCs w:val="24"/>
                 <w14:ligatures w14:val="none"/>
               </w:rPr>
-              <w:t>Determine total revenue from discounted orders and compare this as a percentage increase to non-discounted orders.</w:t>
+              <w:t xml:space="preserve">Determine total </w:t>
+            </w:r>
+            <w:r>
+              <w:rPr>
+                <w:rFonts w:eastAsia="Times New Roman" w:cstheme="minorHAnsi"/>
+                <w:color w:val="000000"/>
+                <w:kern w:val="0"/>
+                <w:sz w:val="24"/>
+                <w:szCs w:val="24"/>
+                <w14:ligatures w14:val="none"/>
+              </w:rPr>
+              <w:t>net profit</w:t>
+            </w:r>
+            <w:r>
+              <w:rPr>
+                <w:rFonts w:eastAsia="Times New Roman" w:cstheme="minorHAnsi"/>
+                <w:color w:val="000000"/>
+                <w:kern w:val="0"/>
+                <w:sz w:val="24"/>
+                <w:szCs w:val="24"/>
+                <w14:ligatures w14:val="none"/>
+              </w:rPr>
+              <w:t xml:space="preserve"> </w:t>
+            </w:r>
+            <w:r>
+              <w:rPr>
+                <w:rFonts w:eastAsia="Times New Roman" w:cstheme="minorHAnsi"/>
+                <w:color w:val="000000"/>
+                <w:kern w:val="0"/>
+                <w:sz w:val="24"/>
+                <w:szCs w:val="24"/>
+                <w14:ligatures w14:val="none"/>
+              </w:rPr>
+              <w:t>from discounted orders and compare this as a percentage increase to non-discounted orders.</w:t>
             </w:r>
           </w:p>
         </w:tc>
@@ -2434,12 +2489,44 @@
                 <w:rStyle w:val="SubtleEmphasis"/>
               </w:rPr>
             </w:pPr>
-            <w:r>
+          </w:p>
+          <w:p>
+            <w:pPr>
+              <w:spacing w:before="100" w:beforeAutospacing="1" w:after="100" w:afterAutospacing="1"/>
+              <w:jc w:val="center"/>
               <w:rPr>
                 <w:rStyle w:val="SubtleEmphasis"/>
               </w:rPr>
-              <w:lastRenderedPageBreak/>
-              <w:t>Graphs</w:t>
+            </w:pPr>
+          </w:p>
+          <w:p>
+            <w:pPr>
+              <w:spacing w:before="100" w:beforeAutospacing="1" w:after="100" w:afterAutospacing="1"/>
+              <w:jc w:val="center"/>
+              <w:rPr>
+                <w:rStyle w:val="SubtleEmphasis"/>
+              </w:rPr>
+            </w:pPr>
+            <w:r>
+              <w:rPr>
+                <w:rStyle w:val="SubtleEmphasis"/>
+              </w:rPr>
+              <w:t>Profit</w:t>
+            </w:r>
+          </w:p>
+          <w:p>
+            <w:pPr>
+              <w:spacing w:before="100" w:beforeAutospacing="1" w:after="100" w:afterAutospacing="1"/>
+              <w:jc w:val="center"/>
+              <w:rPr>
+                <w:rStyle w:val="SubtleEmphasis"/>
+              </w:rPr>
+            </w:pPr>
+            <w:r>
+              <w:rPr>
+                <w:rStyle w:val="SubtleEmphasis"/>
+              </w:rPr>
+              <w:t>Graph</w:t>
             </w:r>
           </w:p>
         </w:tc>
@@ -2472,7 +2559,760 @@
                 <w:szCs w:val="24"/>
                 <w14:ligatures w14:val="none"/>
               </w:rPr>
-              <w:t>Create graphs for profit, customer, discount, and product measurement and relations.</w:t>
+              <w:t xml:space="preserve">Display </w:t>
+            </w:r>
+            <w:r>
+              <w:rPr>
+                <w:rFonts w:eastAsia="Times New Roman" w:cstheme="minorHAnsi"/>
+                <w:color w:val="000000"/>
+                <w:kern w:val="0"/>
+                <w:sz w:val="24"/>
+                <w:szCs w:val="24"/>
+                <w14:ligatures w14:val="none"/>
+              </w:rPr>
+              <w:t>the numbers of orders as percentages from both returning and new customers for each month during 2020 and 2019</w:t>
+            </w:r>
+            <w:r>
+              <w:rPr>
+                <w:rFonts w:eastAsia="Times New Roman" w:cstheme="minorHAnsi"/>
+                <w:color w:val="000000"/>
+                <w:kern w:val="0"/>
+                <w:sz w:val="24"/>
+                <w:szCs w:val="24"/>
+                <w14:ligatures w14:val="none"/>
+              </w:rPr>
+              <w:t>.</w:t>
+            </w:r>
+          </w:p>
+          <w:p>
+            <w:pPr>
+              <w:numPr>
+                <w:ilvl w:val="0"/>
+                <w:numId w:val="7"/>
+              </w:numPr>
+              <w:spacing w:before="100" w:beforeAutospacing="1" w:after="100" w:afterAutospacing="1"/>
+              <w:rPr>
+                <w:rFonts w:eastAsia="Times New Roman" w:cstheme="minorHAnsi"/>
+                <w:color w:val="000000"/>
+                <w:kern w:val="0"/>
+                <w:sz w:val="24"/>
+                <w:szCs w:val="24"/>
+                <w14:ligatures w14:val="none"/>
+              </w:rPr>
+            </w:pPr>
+            <w:r>
+              <w:rPr>
+                <w:rFonts w:eastAsia="Times New Roman" w:cstheme="minorHAnsi"/>
+                <w:color w:val="000000"/>
+                <w:kern w:val="0"/>
+                <w:sz w:val="24"/>
+                <w:szCs w:val="24"/>
+                <w14:ligatures w14:val="none"/>
+              </w:rPr>
+              <w:t xml:space="preserve">Display </w:t>
+            </w:r>
+            <w:r>
+              <w:rPr>
+                <w:rFonts w:eastAsia="Times New Roman" w:cstheme="minorHAnsi"/>
+                <w:color w:val="000000"/>
+                <w:kern w:val="0"/>
+                <w:sz w:val="24"/>
+                <w:szCs w:val="24"/>
+                <w14:ligatures w14:val="none"/>
+              </w:rPr>
+              <w:t>net profit</w:t>
+            </w:r>
+            <w:r>
+              <w:rPr>
+                <w:rFonts w:eastAsia="Times New Roman" w:cstheme="minorHAnsi"/>
+                <w:color w:val="000000"/>
+                <w:kern w:val="0"/>
+                <w:sz w:val="24"/>
+                <w:szCs w:val="24"/>
+                <w14:ligatures w14:val="none"/>
+              </w:rPr>
+              <w:t>s</w:t>
+            </w:r>
+            <w:r>
+              <w:rPr>
+                <w:rFonts w:eastAsia="Times New Roman" w:cstheme="minorHAnsi"/>
+                <w:color w:val="000000"/>
+                <w:kern w:val="0"/>
+                <w:sz w:val="24"/>
+                <w:szCs w:val="24"/>
+                <w14:ligatures w14:val="none"/>
+              </w:rPr>
+              <w:t xml:space="preserve"> </w:t>
+            </w:r>
+            <w:r>
+              <w:rPr>
+                <w:rFonts w:eastAsia="Times New Roman" w:cstheme="minorHAnsi"/>
+                <w:color w:val="000000"/>
+                <w:kern w:val="0"/>
+                <w:sz w:val="24"/>
+                <w:szCs w:val="24"/>
+                <w14:ligatures w14:val="none"/>
+              </w:rPr>
+              <w:t>as percentages from both returning and new customers for each month during 2020 and 2019</w:t>
+            </w:r>
+            <w:r>
+              <w:rPr>
+                <w:rFonts w:eastAsia="Times New Roman" w:cstheme="minorHAnsi"/>
+                <w:color w:val="000000"/>
+                <w:kern w:val="0"/>
+                <w:sz w:val="24"/>
+                <w:szCs w:val="24"/>
+                <w14:ligatures w14:val="none"/>
+              </w:rPr>
+              <w:t>.</w:t>
+            </w:r>
+          </w:p>
+          <w:p>
+            <w:pPr>
+              <w:numPr>
+                <w:ilvl w:val="0"/>
+                <w:numId w:val="7"/>
+              </w:numPr>
+              <w:spacing w:before="100" w:beforeAutospacing="1" w:after="100" w:afterAutospacing="1"/>
+              <w:rPr>
+                <w:rFonts w:eastAsia="Times New Roman" w:cstheme="minorHAnsi"/>
+                <w:color w:val="000000"/>
+                <w:kern w:val="0"/>
+                <w:sz w:val="24"/>
+                <w:szCs w:val="24"/>
+                <w14:ligatures w14:val="none"/>
+              </w:rPr>
+            </w:pPr>
+            <w:r>
+              <w:rPr>
+                <w:rFonts w:eastAsia="Times New Roman" w:cstheme="minorHAnsi"/>
+                <w:color w:val="000000"/>
+                <w:kern w:val="0"/>
+                <w:sz w:val="24"/>
+                <w:szCs w:val="24"/>
+                <w14:ligatures w14:val="none"/>
+              </w:rPr>
+              <w:t xml:space="preserve">Display </w:t>
+            </w:r>
+            <w:r>
+              <w:rPr>
+                <w:rFonts w:eastAsia="Times New Roman" w:cstheme="minorHAnsi"/>
+                <w:color w:val="000000"/>
+                <w:kern w:val="0"/>
+                <w:sz w:val="24"/>
+                <w:szCs w:val="24"/>
+                <w14:ligatures w14:val="none"/>
+              </w:rPr>
+              <w:t xml:space="preserve">revenue versus category (Line </w:t>
+            </w:r>
+            <w:r>
+              <w:rPr>
+                <w:rFonts w:eastAsia="Times New Roman" w:cstheme="minorHAnsi"/>
+                <w:color w:val="000000"/>
+                <w:kern w:val="0"/>
+                <w:sz w:val="24"/>
+                <w:szCs w:val="24"/>
+                <w14:ligatures w14:val="none"/>
+              </w:rPr>
+              <w:t>Category) cost</w:t>
+            </w:r>
+            <w:r>
+              <w:rPr>
+                <w:rFonts w:eastAsia="Times New Roman" w:cstheme="minorHAnsi"/>
+                <w:color w:val="000000"/>
+                <w:kern w:val="0"/>
+                <w:sz w:val="24"/>
+                <w:szCs w:val="24"/>
+                <w14:ligatures w14:val="none"/>
+              </w:rPr>
+              <w:t xml:space="preserve"> applied for each category for each month in both 2019 and 2020</w:t>
+            </w:r>
+            <w:r>
+              <w:rPr>
+                <w:rFonts w:eastAsia="Times New Roman" w:cstheme="minorHAnsi"/>
+                <w:color w:val="000000"/>
+                <w:kern w:val="0"/>
+                <w:sz w:val="24"/>
+                <w:szCs w:val="24"/>
+                <w14:ligatures w14:val="none"/>
+              </w:rPr>
+              <w:t>.</w:t>
+            </w:r>
+          </w:p>
+        </w:tc>
+      </w:tr>
+      <w:tr>
+        <w:tc>
+          <w:tcPr>
+            <w:tcW w:w="2898" w:type="dxa"/>
+          </w:tcPr>
+          <w:p>
+            <w:pPr>
+              <w:spacing w:before="100" w:beforeAutospacing="1" w:after="100" w:afterAutospacing="1"/>
+              <w:jc w:val="center"/>
+              <w:rPr>
+                <w:rStyle w:val="SubtleEmphasis"/>
+              </w:rPr>
+            </w:pPr>
+          </w:p>
+          <w:p>
+            <w:pPr>
+              <w:spacing w:before="100" w:beforeAutospacing="1" w:after="100" w:afterAutospacing="1"/>
+              <w:jc w:val="center"/>
+              <w:rPr>
+                <w:rStyle w:val="SubtleEmphasis"/>
+              </w:rPr>
+            </w:pPr>
+            <w:r>
+              <w:rPr>
+                <w:rStyle w:val="SubtleEmphasis"/>
+              </w:rPr>
+              <w:t>Customer</w:t>
+            </w:r>
+          </w:p>
+          <w:p>
+            <w:pPr>
+              <w:spacing w:before="100" w:beforeAutospacing="1" w:after="100" w:afterAutospacing="1"/>
+              <w:jc w:val="center"/>
+              <w:rPr>
+                <w:rStyle w:val="SubtleEmphasis"/>
+              </w:rPr>
+            </w:pPr>
+            <w:r>
+              <w:rPr>
+                <w:rStyle w:val="SubtleEmphasis"/>
+              </w:rPr>
+              <w:t>Graph</w:t>
+            </w:r>
+          </w:p>
+        </w:tc>
+        <w:tc>
+          <w:tcPr>
+            <w:tcW w:w="6678" w:type="dxa"/>
+          </w:tcPr>
+          <w:p>
+            <w:pPr>
+              <w:numPr>
+                <w:ilvl w:val="0"/>
+                <w:numId w:val="7"/>
+              </w:numPr>
+              <w:spacing w:before="100" w:beforeAutospacing="1" w:after="100" w:afterAutospacing="1"/>
+              <w:rPr>
+                <w:rFonts w:eastAsia="Times New Roman" w:cstheme="minorHAnsi"/>
+                <w:color w:val="000000"/>
+                <w:kern w:val="0"/>
+                <w:sz w:val="24"/>
+                <w:szCs w:val="24"/>
+                <w14:ligatures w14:val="none"/>
+              </w:rPr>
+            </w:pPr>
+            <w:r>
+              <w:rPr>
+                <w:rFonts w:eastAsia="Times New Roman" w:cstheme="minorHAnsi"/>
+                <w:color w:val="000000"/>
+                <w:kern w:val="0"/>
+                <w:sz w:val="24"/>
+                <w:szCs w:val="24"/>
+                <w14:ligatures w14:val="none"/>
+              </w:rPr>
+              <w:t xml:space="preserve">Display the number of </w:t>
+            </w:r>
+            <w:r>
+              <w:rPr>
+                <w:rFonts w:eastAsia="Times New Roman" w:cstheme="minorHAnsi"/>
+                <w:color w:val="000000"/>
+                <w:kern w:val="0"/>
+                <w:sz w:val="24"/>
+                <w:szCs w:val="24"/>
+                <w14:ligatures w14:val="none"/>
+              </w:rPr>
+              <w:t>customers applied for new and returning customers were there each month during 2019 and 2020</w:t>
+            </w:r>
+            <w:r>
+              <w:rPr>
+                <w:rFonts w:eastAsia="Times New Roman" w:cstheme="minorHAnsi"/>
+                <w:color w:val="000000"/>
+                <w:kern w:val="0"/>
+                <w:sz w:val="24"/>
+                <w:szCs w:val="24"/>
+                <w14:ligatures w14:val="none"/>
+              </w:rPr>
+              <w:t>.</w:t>
+            </w:r>
+          </w:p>
+          <w:p>
+            <w:pPr>
+              <w:numPr>
+                <w:ilvl w:val="0"/>
+                <w:numId w:val="7"/>
+              </w:numPr>
+              <w:spacing w:before="100" w:beforeAutospacing="1" w:after="100" w:afterAutospacing="1"/>
+              <w:rPr>
+                <w:rFonts w:eastAsia="Times New Roman" w:cstheme="minorHAnsi"/>
+                <w:color w:val="000000"/>
+                <w:kern w:val="0"/>
+                <w:sz w:val="24"/>
+                <w:szCs w:val="24"/>
+                <w14:ligatures w14:val="none"/>
+              </w:rPr>
+            </w:pPr>
+            <w:r>
+              <w:rPr>
+                <w:rFonts w:eastAsia="Times New Roman" w:cstheme="minorHAnsi"/>
+                <w:color w:val="000000"/>
+                <w:kern w:val="0"/>
+                <w:sz w:val="24"/>
+                <w:szCs w:val="24"/>
+                <w14:ligatures w14:val="none"/>
+              </w:rPr>
+              <w:t xml:space="preserve">Display </w:t>
+            </w:r>
+            <w:r>
+              <w:rPr>
+                <w:rFonts w:eastAsia="Times New Roman" w:cstheme="minorHAnsi"/>
+                <w:color w:val="000000"/>
+                <w:kern w:val="0"/>
+                <w:sz w:val="24"/>
+                <w:szCs w:val="24"/>
+                <w14:ligatures w14:val="none"/>
+              </w:rPr>
+              <w:t xml:space="preserve">the 7 most customer that </w:t>
+            </w:r>
+            <w:r>
+              <w:rPr>
+                <w:rFonts w:eastAsia="Times New Roman" w:cstheme="minorHAnsi"/>
+                <w:color w:val="000000"/>
+                <w:kern w:val="0"/>
+                <w:sz w:val="24"/>
+                <w:szCs w:val="24"/>
+                <w14:ligatures w14:val="none"/>
+              </w:rPr>
+              <w:t>contributed</w:t>
+            </w:r>
+            <w:r>
+              <w:rPr>
+                <w:rFonts w:eastAsia="Times New Roman" w:cstheme="minorHAnsi"/>
+                <w:color w:val="000000"/>
+                <w:kern w:val="0"/>
+                <w:sz w:val="24"/>
+                <w:szCs w:val="24"/>
+                <w14:ligatures w14:val="none"/>
+              </w:rPr>
+              <w:t xml:space="preserve"> most to </w:t>
+            </w:r>
+            <w:r>
+              <w:rPr>
+                <w:rFonts w:eastAsia="Times New Roman" w:cstheme="minorHAnsi"/>
+                <w:color w:val="000000"/>
+                <w:kern w:val="0"/>
+                <w:sz w:val="24"/>
+                <w:szCs w:val="24"/>
+                <w14:ligatures w14:val="none"/>
+              </w:rPr>
+              <w:t>net profit</w:t>
+            </w:r>
+            <w:r>
+              <w:rPr>
+                <w:rFonts w:eastAsia="Times New Roman" w:cstheme="minorHAnsi"/>
+                <w:color w:val="000000"/>
+                <w:kern w:val="0"/>
+                <w:sz w:val="24"/>
+                <w:szCs w:val="24"/>
+                <w14:ligatures w14:val="none"/>
+              </w:rPr>
+              <w:t xml:space="preserve"> </w:t>
+            </w:r>
+            <w:r>
+              <w:rPr>
+                <w:rFonts w:eastAsia="Times New Roman" w:cstheme="minorHAnsi"/>
+                <w:color w:val="000000"/>
+                <w:kern w:val="0"/>
+                <w:sz w:val="24"/>
+                <w:szCs w:val="24"/>
+                <w14:ligatures w14:val="none"/>
+              </w:rPr>
+              <w:t>during 2019 and 2020</w:t>
+            </w:r>
+            <w:r>
+              <w:rPr>
+                <w:rFonts w:eastAsia="Times New Roman" w:cstheme="minorHAnsi"/>
+                <w:color w:val="000000"/>
+                <w:kern w:val="0"/>
+                <w:sz w:val="24"/>
+                <w:szCs w:val="24"/>
+                <w14:ligatures w14:val="none"/>
+              </w:rPr>
+              <w:t>.</w:t>
+            </w:r>
+          </w:p>
+        </w:tc>
+      </w:tr>
+      <w:tr>
+        <w:tc>
+          <w:tcPr>
+            <w:tcW w:w="2898" w:type="dxa"/>
+          </w:tcPr>
+          <w:p>
+            <w:pPr>
+              <w:spacing w:before="100" w:beforeAutospacing="1" w:after="100" w:afterAutospacing="1"/>
+              <w:jc w:val="center"/>
+              <w:rPr>
+                <w:rStyle w:val="SubtleEmphasis"/>
+              </w:rPr>
+            </w:pPr>
+            <w:r>
+              <w:rPr>
+                <w:rStyle w:val="SubtleEmphasis"/>
+              </w:rPr>
+              <w:t>Discount</w:t>
+            </w:r>
+          </w:p>
+          <w:p>
+            <w:pPr>
+              <w:spacing w:before="100" w:beforeAutospacing="1" w:after="100" w:afterAutospacing="1"/>
+              <w:jc w:val="center"/>
+              <w:rPr>
+                <w:rStyle w:val="SubtleEmphasis"/>
+              </w:rPr>
+            </w:pPr>
+            <w:r>
+              <w:rPr>
+                <w:rStyle w:val="SubtleEmphasis"/>
+              </w:rPr>
+              <w:t>Graph</w:t>
+            </w:r>
+          </w:p>
+        </w:tc>
+        <w:tc>
+          <w:tcPr>
+            <w:tcW w:w="6678" w:type="dxa"/>
+          </w:tcPr>
+          <w:p>
+            <w:pPr>
+              <w:numPr>
+                <w:ilvl w:val="0"/>
+                <w:numId w:val="7"/>
+              </w:numPr>
+              <w:spacing w:before="100" w:beforeAutospacing="1" w:after="100" w:afterAutospacing="1"/>
+              <w:rPr>
+                <w:rFonts w:eastAsia="Times New Roman" w:cstheme="minorHAnsi"/>
+                <w:color w:val="000000"/>
+                <w:kern w:val="0"/>
+                <w:sz w:val="24"/>
+                <w:szCs w:val="24"/>
+                <w14:ligatures w14:val="none"/>
+              </w:rPr>
+            </w:pPr>
+            <w:r>
+              <w:rPr>
+                <w:rFonts w:eastAsia="Times New Roman" w:cstheme="minorHAnsi"/>
+                <w:color w:val="000000"/>
+                <w:kern w:val="0"/>
+                <w:sz w:val="24"/>
+                <w:szCs w:val="24"/>
+                <w14:ligatures w14:val="none"/>
+              </w:rPr>
+              <w:t xml:space="preserve">Display </w:t>
+            </w:r>
+            <w:r>
+              <w:rPr>
+                <w:rFonts w:eastAsia="Times New Roman" w:cstheme="minorHAnsi"/>
+                <w:color w:val="000000"/>
+                <w:kern w:val="0"/>
+                <w:sz w:val="24"/>
+                <w:szCs w:val="24"/>
+                <w14:ligatures w14:val="none"/>
+              </w:rPr>
+              <w:t xml:space="preserve">the discount category versus </w:t>
+            </w:r>
+            <w:r>
+              <w:rPr>
+                <w:rFonts w:eastAsia="Times New Roman" w:cstheme="minorHAnsi"/>
+                <w:color w:val="000000"/>
+                <w:kern w:val="0"/>
+                <w:sz w:val="24"/>
+                <w:szCs w:val="24"/>
+                <w14:ligatures w14:val="none"/>
+              </w:rPr>
+              <w:t>the net profit</w:t>
+            </w:r>
+            <w:r>
+              <w:rPr>
+                <w:rFonts w:eastAsia="Times New Roman" w:cstheme="minorHAnsi"/>
+                <w:color w:val="000000"/>
+                <w:kern w:val="0"/>
+                <w:sz w:val="24"/>
+                <w:szCs w:val="24"/>
+                <w14:ligatures w14:val="none"/>
+              </w:rPr>
+              <w:t xml:space="preserve"> percentage applied for each line category during 2019 and 2020</w:t>
+            </w:r>
+            <w:r>
+              <w:rPr>
+                <w:rFonts w:eastAsia="Times New Roman" w:cstheme="minorHAnsi"/>
+                <w:color w:val="000000"/>
+                <w:kern w:val="0"/>
+                <w:sz w:val="24"/>
+                <w:szCs w:val="24"/>
+                <w14:ligatures w14:val="none"/>
+              </w:rPr>
+              <w:t>.</w:t>
+            </w:r>
+          </w:p>
+        </w:tc>
+      </w:tr>
+      <w:tr>
+        <w:tc>
+          <w:tcPr>
+            <w:tcW w:w="2898" w:type="dxa"/>
+          </w:tcPr>
+          <w:p>
+            <w:pPr>
+              <w:spacing w:before="100" w:beforeAutospacing="1" w:after="100" w:afterAutospacing="1"/>
+              <w:jc w:val="center"/>
+              <w:rPr>
+                <w:rStyle w:val="SubtleEmphasis"/>
+              </w:rPr>
+            </w:pPr>
+          </w:p>
+          <w:p>
+            <w:pPr>
+              <w:spacing w:before="100" w:beforeAutospacing="1" w:after="100" w:afterAutospacing="1"/>
+              <w:jc w:val="center"/>
+              <w:rPr>
+                <w:rStyle w:val="SubtleEmphasis"/>
+              </w:rPr>
+            </w:pPr>
+            <w:r>
+              <w:rPr>
+                <w:rStyle w:val="SubtleEmphasis"/>
+              </w:rPr>
+              <w:t>Profit</w:t>
+            </w:r>
+          </w:p>
+          <w:p>
+            <w:pPr>
+              <w:spacing w:before="100" w:beforeAutospacing="1" w:after="100" w:afterAutospacing="1"/>
+              <w:jc w:val="center"/>
+              <w:rPr>
+                <w:rStyle w:val="SubtleEmphasis"/>
+              </w:rPr>
+            </w:pPr>
+            <w:r>
+              <w:rPr>
+                <w:rStyle w:val="SubtleEmphasis"/>
+              </w:rPr>
+              <w:t>Graph</w:t>
+            </w:r>
+          </w:p>
+        </w:tc>
+        <w:tc>
+          <w:tcPr>
+            <w:tcW w:w="6678" w:type="dxa"/>
+          </w:tcPr>
+          <w:p>
+            <w:pPr>
+              <w:numPr>
+                <w:ilvl w:val="0"/>
+                <w:numId w:val="7"/>
+              </w:numPr>
+              <w:spacing w:before="100" w:beforeAutospacing="1" w:after="100" w:afterAutospacing="1"/>
+              <w:rPr>
+                <w:rFonts w:eastAsia="Times New Roman" w:cstheme="minorHAnsi"/>
+                <w:color w:val="000000"/>
+                <w:kern w:val="0"/>
+                <w:sz w:val="24"/>
+                <w:szCs w:val="24"/>
+                <w14:ligatures w14:val="none"/>
+              </w:rPr>
+            </w:pPr>
+            <w:r>
+              <w:rPr>
+                <w:rFonts w:eastAsia="Times New Roman" w:cstheme="minorHAnsi"/>
+                <w:color w:val="000000"/>
+                <w:kern w:val="0"/>
+                <w:sz w:val="24"/>
+                <w:szCs w:val="24"/>
+                <w14:ligatures w14:val="none"/>
+              </w:rPr>
+              <w:t xml:space="preserve">Display </w:t>
+            </w:r>
+            <w:r>
+              <w:rPr>
+                <w:rFonts w:eastAsia="Times New Roman" w:cstheme="minorHAnsi"/>
+                <w:color w:val="000000"/>
+                <w:kern w:val="0"/>
+                <w:sz w:val="24"/>
+                <w:szCs w:val="24"/>
+                <w14:ligatures w14:val="none"/>
+              </w:rPr>
+              <w:t xml:space="preserve">the top 5 </w:t>
+            </w:r>
+            <w:r>
+              <w:rPr>
+                <w:rFonts w:eastAsia="Times New Roman" w:cstheme="minorHAnsi"/>
+                <w:color w:val="000000"/>
+                <w:kern w:val="0"/>
+                <w:sz w:val="24"/>
+                <w:szCs w:val="24"/>
+                <w14:ligatures w14:val="none"/>
+              </w:rPr>
+              <w:t>best and</w:t>
+            </w:r>
+            <w:r>
+              <w:rPr>
+                <w:rFonts w:eastAsia="Times New Roman" w:cstheme="minorHAnsi"/>
+                <w:color w:val="000000"/>
+                <w:kern w:val="0"/>
+                <w:sz w:val="24"/>
+                <w:szCs w:val="24"/>
+                <w14:ligatures w14:val="none"/>
+              </w:rPr>
+              <w:t xml:space="preserve"> </w:t>
+            </w:r>
+            <w:r>
+              <w:rPr>
+                <w:rFonts w:eastAsia="Times New Roman" w:cstheme="minorHAnsi"/>
+                <w:color w:val="000000"/>
+                <w:kern w:val="0"/>
+                <w:sz w:val="24"/>
+                <w:szCs w:val="24"/>
+                <w14:ligatures w14:val="none"/>
+              </w:rPr>
+              <w:t xml:space="preserve">bottom 5 selling </w:t>
+            </w:r>
+            <w:r>
+              <w:rPr>
+                <w:rFonts w:eastAsia="Times New Roman" w:cstheme="minorHAnsi"/>
+                <w:color w:val="000000"/>
+                <w:kern w:val="0"/>
+                <w:sz w:val="24"/>
+                <w:szCs w:val="24"/>
+                <w14:ligatures w14:val="none"/>
+              </w:rPr>
+              <w:t>products</w:t>
+            </w:r>
+            <w:r>
+              <w:rPr>
+                <w:rFonts w:eastAsia="Times New Roman" w:cstheme="minorHAnsi"/>
+                <w:color w:val="000000"/>
+                <w:kern w:val="0"/>
+                <w:sz w:val="24"/>
+                <w:szCs w:val="24"/>
+                <w14:ligatures w14:val="none"/>
+              </w:rPr>
+              <w:t xml:space="preserve"> (line SKU) label by category as a percentage for both new and returning customers during 2019 and 2020</w:t>
+            </w:r>
+            <w:r>
+              <w:rPr>
+                <w:rFonts w:eastAsia="Times New Roman" w:cstheme="minorHAnsi"/>
+                <w:color w:val="000000"/>
+                <w:kern w:val="0"/>
+                <w:sz w:val="24"/>
+                <w:szCs w:val="24"/>
+                <w14:ligatures w14:val="none"/>
+              </w:rPr>
+              <w:t>.</w:t>
+            </w:r>
+          </w:p>
+          <w:p>
+            <w:pPr>
+              <w:numPr>
+                <w:ilvl w:val="0"/>
+                <w:numId w:val="7"/>
+              </w:numPr>
+              <w:spacing w:before="100" w:beforeAutospacing="1" w:after="100" w:afterAutospacing="1"/>
+              <w:rPr>
+                <w:rFonts w:eastAsia="Times New Roman" w:cstheme="minorHAnsi"/>
+                <w:color w:val="000000"/>
+                <w:kern w:val="0"/>
+                <w:sz w:val="24"/>
+                <w:szCs w:val="24"/>
+                <w14:ligatures w14:val="none"/>
+              </w:rPr>
+            </w:pPr>
+            <w:r>
+              <w:rPr>
+                <w:rFonts w:eastAsia="Times New Roman" w:cstheme="minorHAnsi"/>
+                <w:color w:val="000000"/>
+                <w:kern w:val="0"/>
+                <w:sz w:val="24"/>
+                <w:szCs w:val="24"/>
+                <w14:ligatures w14:val="none"/>
+              </w:rPr>
+              <w:t xml:space="preserve">Display the </w:t>
+            </w:r>
+            <w:r>
+              <w:rPr>
+                <w:rFonts w:eastAsia="Times New Roman" w:cstheme="minorHAnsi"/>
+                <w:color w:val="000000"/>
+                <w:kern w:val="0"/>
+                <w:sz w:val="24"/>
+                <w:szCs w:val="24"/>
+                <w14:ligatures w14:val="none"/>
+              </w:rPr>
+              <w:t>last product a customer bought during 2019 to before the last three months in October</w:t>
+            </w:r>
+            <w:r>
+              <w:rPr>
+                <w:rFonts w:eastAsia="Times New Roman" w:cstheme="minorHAnsi"/>
+                <w:color w:val="000000"/>
+                <w:kern w:val="0"/>
+                <w:sz w:val="24"/>
+                <w:szCs w:val="24"/>
+                <w14:ligatures w14:val="none"/>
+              </w:rPr>
+              <w:t>.</w:t>
+            </w:r>
+          </w:p>
+          <w:p>
+            <w:pPr>
+              <w:numPr>
+                <w:ilvl w:val="0"/>
+                <w:numId w:val="7"/>
+              </w:numPr>
+              <w:spacing w:before="100" w:beforeAutospacing="1" w:after="100" w:afterAutospacing="1"/>
+              <w:rPr>
+                <w:rFonts w:eastAsia="Times New Roman" w:cstheme="minorHAnsi"/>
+                <w:color w:val="000000"/>
+                <w:kern w:val="0"/>
+                <w:sz w:val="24"/>
+                <w:szCs w:val="24"/>
+                <w14:ligatures w14:val="none"/>
+              </w:rPr>
+            </w:pPr>
+            <w:r>
+              <w:rPr>
+                <w:rFonts w:eastAsia="Times New Roman" w:cstheme="minorHAnsi"/>
+                <w:color w:val="000000"/>
+                <w:kern w:val="0"/>
+                <w:sz w:val="24"/>
+                <w:szCs w:val="24"/>
+                <w14:ligatures w14:val="none"/>
+              </w:rPr>
+              <w:t xml:space="preserve">Display </w:t>
+            </w:r>
+            <w:r>
+              <w:rPr>
+                <w:rFonts w:eastAsia="Times New Roman" w:cstheme="minorHAnsi"/>
+                <w:color w:val="000000"/>
+                <w:kern w:val="0"/>
+                <w:sz w:val="24"/>
+                <w:szCs w:val="24"/>
+                <w14:ligatures w14:val="none"/>
+              </w:rPr>
+              <w:t>the first product an old customer bought during 2019 and 2020</w:t>
+            </w:r>
+            <w:r>
+              <w:rPr>
+                <w:rFonts w:eastAsia="Times New Roman" w:cstheme="minorHAnsi"/>
+                <w:color w:val="000000"/>
+                <w:kern w:val="0"/>
+                <w:sz w:val="24"/>
+                <w:szCs w:val="24"/>
+                <w14:ligatures w14:val="none"/>
+              </w:rPr>
+              <w:t>.</w:t>
             </w:r>
           </w:p>
         </w:tc>
@@ -2760,6 +3600,7 @@
               <w:rPr>
                 <w:rStyle w:val="SubtleEmphasis"/>
               </w:rPr>
+              <w:lastRenderedPageBreak/>
               <w:t>Week 1</w:t>
             </w:r>
           </w:p>
@@ -3869,6 +4710,7 @@
       </w:pPr>
       <w:bookmarkStart w:id="8" w:name="_Toc149171075"/>
       <w:r>
+        <w:lastRenderedPageBreak/>
         <w:t>Comments</w:t>
       </w:r>
       <w:bookmarkEnd w:id="8"/>
@@ -6114,7 +6956,7 @@
   <w:style w:type="paragraph" w:default="1" w:styleId="Normal">
     <w:name w:val="Normal"/>
     <w:qFormat/>
-    <w:rsid w:val="00124C59"/>
+    <w:rsid w:val="00146BBC"/>
   </w:style>
   <w:style w:type="paragraph" w:styleId="Heading1">
     <w:name w:val="heading 1"/>
@@ -6615,6 +7457,27 @@
 </file>
 
 <file path=customXml/item1.xml><?xml version="1.0" encoding="utf-8"?>
+<?mso-contentType ?>
+<FormTemplates xmlns="http://schemas.microsoft.com/sharepoint/v3/contenttype/forms">
+  <Display>DocumentLibraryForm</Display>
+  <Edit>DocumentLibraryForm</Edit>
+  <New>DocumentLibraryForm</New>
+</FormTemplates>
+</file>
+
+<file path=customXml/item2.xml><?xml version="1.0" encoding="utf-8"?>
+<p:properties xmlns:p="http://schemas.microsoft.com/office/2006/metadata/properties" xmlns:xsi="http://www.w3.org/2001/XMLSchema-instance" xmlns:pc="http://schemas.microsoft.com/office/infopath/2007/PartnerControls">
+  <documentManagement>
+    <_activity xmlns="781fea6b-f50e-4e49-a642-b42ac404d780" xsi:nil="true"/>
+  </documentManagement>
+</p:properties>
+</file>
+
+<file path=customXml/item3.xml><?xml version="1.0" encoding="utf-8"?>
+<b:Sources xmlns:b="http://schemas.openxmlformats.org/officeDocument/2006/bibliography" xmlns="http://schemas.openxmlformats.org/officeDocument/2006/bibliography" SelectedStyle="\APASixthEditionOfficeOnline.xsl" StyleName="APA" Version="6"/>
+</file>
+
+<file path=customXml/item4.xml><?xml version="1.0" encoding="utf-8"?>
 <ct:contentTypeSchema xmlns:ct="http://schemas.microsoft.com/office/2006/metadata/contentType" xmlns:ma="http://schemas.microsoft.com/office/2006/metadata/properties/metaAttributes" ct:_="" ma:_="" ma:contentTypeName="Document" ma:contentTypeID="0x010100DE7C699B1566034D855D3CA3B35D479A" ma:contentTypeVersion="14" ma:contentTypeDescription="Create a new document." ma:contentTypeScope="" ma:versionID="91ffb7f86f073c7e517f5613c4a9d234">
   <xsd:schema xmlns:xsd="http://www.w3.org/2001/XMLSchema" xmlns:xs="http://www.w3.org/2001/XMLSchema" xmlns:p="http://schemas.microsoft.com/office/2006/metadata/properties" xmlns:ns3="781fea6b-f50e-4e49-a642-b42ac404d780" xmlns:ns4="fbd5cf47-73c4-40ad-919a-9568cfaf7970" targetNamespace="http://schemas.microsoft.com/office/2006/metadata/properties" ma:root="true" ma:fieldsID="4d2564b138ee69687444a52f4e625422" ns3:_="" ns4:_="">
     <xsd:import namespace="781fea6b-f50e-4e49-a642-b42ac404d780"/>
@@ -6843,28 +7706,33 @@
 </ct:contentTypeSchema>
 </file>
 
-<file path=customXml/item2.xml><?xml version="1.0" encoding="utf-8"?>
-<b:Sources xmlns:b="http://schemas.openxmlformats.org/officeDocument/2006/bibliography" xmlns="http://schemas.openxmlformats.org/officeDocument/2006/bibliography" SelectedStyle="\APASixthEditionOfficeOnline.xsl" StyleName="APA" Version="6"/>
+<file path=customXml/itemProps1.xml><?xml version="1.0" encoding="utf-8"?>
+<ds:datastoreItem xmlns:ds="http://schemas.openxmlformats.org/officeDocument/2006/customXml" ds:itemID="{044075F0-A54D-4D18-9AA7-B953C4A42AA1}">
+  <ds:schemaRefs>
+    <ds:schemaRef ds:uri="http://schemas.microsoft.com/sharepoint/v3/contenttype/forms"/>
+  </ds:schemaRefs>
+</ds:datastoreItem>
 </file>
 
-<file path=customXml/item3.xml><?xml version="1.0" encoding="utf-8"?>
-<p:properties xmlns:p="http://schemas.microsoft.com/office/2006/metadata/properties" xmlns:xsi="http://www.w3.org/2001/XMLSchema-instance" xmlns:pc="http://schemas.microsoft.com/office/infopath/2007/PartnerControls">
-  <documentManagement>
-    <_activity xmlns="781fea6b-f50e-4e49-a642-b42ac404d780" xsi:nil="true"/>
-  </documentManagement>
-</p:properties>
+<file path=customXml/itemProps2.xml><?xml version="1.0" encoding="utf-8"?>
+<ds:datastoreItem xmlns:ds="http://schemas.openxmlformats.org/officeDocument/2006/customXml" ds:itemID="{39809674-C42C-47E6-B8F1-049F36FFD6F6}">
+  <ds:schemaRefs>
+    <ds:schemaRef ds:uri="http://schemas.microsoft.com/office/2006/metadata/properties"/>
+    <ds:schemaRef ds:uri="http://schemas.microsoft.com/office/infopath/2007/PartnerControls"/>
+    <ds:schemaRef ds:uri="781fea6b-f50e-4e49-a642-b42ac404d780"/>
+  </ds:schemaRefs>
+</ds:datastoreItem>
 </file>
 
-<file path=customXml/item4.xml><?xml version="1.0" encoding="utf-8"?>
-<?mso-contentType ?>
-<FormTemplates xmlns="http://schemas.microsoft.com/sharepoint/v3/contenttype/forms">
-  <Display>DocumentLibraryForm</Display>
-  <Edit>DocumentLibraryForm</Edit>
-  <New>DocumentLibraryForm</New>
-</FormTemplates>
+<file path=customXml/itemProps3.xml><?xml version="1.0" encoding="utf-8"?>
+<ds:datastoreItem xmlns:ds="http://schemas.openxmlformats.org/officeDocument/2006/customXml" ds:itemID="{AA11C536-3ECD-4EEA-9178-D3E410051DA1}">
+  <ds:schemaRefs>
+    <ds:schemaRef ds:uri="http://schemas.openxmlformats.org/officeDocument/2006/bibliography"/>
+  </ds:schemaRefs>
+</ds:datastoreItem>
 </file>
 
-<file path=customXml/itemProps1.xml><?xml version="1.0" encoding="utf-8"?>
+<file path=customXml/itemProps4.xml><?xml version="1.0" encoding="utf-8"?>
 <ds:datastoreItem xmlns:ds="http://schemas.openxmlformats.org/officeDocument/2006/customXml" ds:itemID="{8C390CC7-82B1-4858-AF14-465F8241D062}">
   <ds:schemaRefs>
     <ds:schemaRef ds:uri="http://schemas.microsoft.com/office/2006/metadata/contentType"/>
@@ -6881,30 +7749,4 @@
     <ds:schemaRef ds:uri="http://schemas.microsoft.com/internal/obd"/>
   </ds:schemaRefs>
 </ds:datastoreItem>
-</file>
-
-<file path=customXml/itemProps2.xml><?xml version="1.0" encoding="utf-8"?>
-<ds:datastoreItem xmlns:ds="http://schemas.openxmlformats.org/officeDocument/2006/customXml" ds:itemID="{AA11C536-3ECD-4EEA-9178-D3E410051DA1}">
-  <ds:schemaRefs>
-    <ds:schemaRef ds:uri="http://schemas.openxmlformats.org/officeDocument/2006/bibliography"/>
-  </ds:schemaRefs>
-</ds:datastoreItem>
-</file>
-
-<file path=customXml/itemProps3.xml><?xml version="1.0" encoding="utf-8"?>
-<ds:datastoreItem xmlns:ds="http://schemas.openxmlformats.org/officeDocument/2006/customXml" ds:itemID="{39809674-C42C-47E6-B8F1-049F36FFD6F6}">
-  <ds:schemaRefs>
-    <ds:schemaRef ds:uri="http://schemas.microsoft.com/office/2006/metadata/properties"/>
-    <ds:schemaRef ds:uri="http://schemas.microsoft.com/office/infopath/2007/PartnerControls"/>
-    <ds:schemaRef ds:uri="781fea6b-f50e-4e49-a642-b42ac404d780"/>
-  </ds:schemaRefs>
-</ds:datastoreItem>
-</file>
-
-<file path=customXml/itemProps4.xml><?xml version="1.0" encoding="utf-8"?>
-<ds:datastoreItem xmlns:ds="http://schemas.openxmlformats.org/officeDocument/2006/customXml" ds:itemID="{044075F0-A54D-4D18-9AA7-B953C4A42AA1}">
-  <ds:schemaRefs>
-    <ds:schemaRef ds:uri="http://schemas.microsoft.com/sharepoint/v3/contenttype/forms"/>
-  </ds:schemaRefs>
-</ds:datastoreItem>
 </file>
</xml_diff>

<commit_message>
Adjusting columns for analysis - Adding a “Discount Category” column which represents the percentage of the order discount out of the total order value
</commit_message>
<xml_diff>
--- a/Ask_Phase/Scope of Work.docx
+++ b/Ask_Phase/Scope of Work.docx
@@ -1381,7 +1381,7 @@
                 <w:sz w:val="28"/>
                 <w:szCs w:val="28"/>
               </w:rPr>
-              <w:t>4</w:t>
+              <w:t>5</w:t>
             </w:r>
             <w:r>
               <w:rPr>
@@ -1556,7 +1556,7 @@
                 <w:sz w:val="28"/>
                 <w:szCs w:val="28"/>
               </w:rPr>
-              <w:t>5</w:t>
+              <w:t>6</w:t>
             </w:r>
             <w:r>
               <w:rPr>
@@ -2027,7 +2027,7 @@
       <w:tr>
         <w:tc>
           <w:tcPr>
-            <w:tcW w:w="9576" w:type="dxa"/>
+            <w:tcW w:w="9350" w:type="dxa"/>
             <w:gridSpan w:val="2"/>
             <w:shd w:val="clear" w:color="auto" w:fill="AF658C"/>
           </w:tcPr>
@@ -2050,7 +2050,7 @@
       <w:tr>
         <w:tc>
           <w:tcPr>
-            <w:tcW w:w="2898" w:type="dxa"/>
+            <w:tcW w:w="2855" w:type="dxa"/>
             <w:vMerge w:val="restart"/>
           </w:tcPr>
           <w:p>
@@ -2095,7 +2095,7 @@
         </w:tc>
         <w:tc>
           <w:tcPr>
-            <w:tcW w:w="6678" w:type="dxa"/>
+            <w:tcW w:w="6495" w:type="dxa"/>
           </w:tcPr>
           <w:p>
             <w:pPr>
@@ -2152,7 +2152,7 @@
       <w:tr>
         <w:tc>
           <w:tcPr>
-            <w:tcW w:w="2898" w:type="dxa"/>
+            <w:tcW w:w="2855" w:type="dxa"/>
             <w:vMerge/>
           </w:tcPr>
           <w:p>
@@ -2167,7 +2167,7 @@
         </w:tc>
         <w:tc>
           <w:tcPr>
-            <w:tcW w:w="6678" w:type="dxa"/>
+            <w:tcW w:w="6495" w:type="dxa"/>
           </w:tcPr>
           <w:p>
             <w:pPr>
@@ -2235,7 +2235,7 @@
       <w:tr>
         <w:tc>
           <w:tcPr>
-            <w:tcW w:w="2898" w:type="dxa"/>
+            <w:tcW w:w="2855" w:type="dxa"/>
             <w:vMerge w:val="restart"/>
           </w:tcPr>
           <w:p>
@@ -2265,7 +2265,7 @@
         </w:tc>
         <w:tc>
           <w:tcPr>
-            <w:tcW w:w="6678" w:type="dxa"/>
+            <w:tcW w:w="6495" w:type="dxa"/>
           </w:tcPr>
           <w:p>
             <w:pPr>
@@ -2300,7 +2300,7 @@
       <w:tr>
         <w:tc>
           <w:tcPr>
-            <w:tcW w:w="2898" w:type="dxa"/>
+            <w:tcW w:w="2855" w:type="dxa"/>
             <w:vMerge/>
           </w:tcPr>
           <w:p>
@@ -2315,7 +2315,7 @@
         </w:tc>
         <w:tc>
           <w:tcPr>
-            <w:tcW w:w="6678" w:type="dxa"/>
+            <w:tcW w:w="6495" w:type="dxa"/>
           </w:tcPr>
           <w:p>
             <w:pPr>
@@ -2350,7 +2350,7 @@
       <w:tr>
         <w:tc>
           <w:tcPr>
-            <w:tcW w:w="2898" w:type="dxa"/>
+            <w:tcW w:w="2855" w:type="dxa"/>
             <w:vMerge w:val="restart"/>
           </w:tcPr>
           <w:p>
@@ -2395,7 +2395,7 @@
         </w:tc>
         <w:tc>
           <w:tcPr>
-            <w:tcW w:w="6678" w:type="dxa"/>
+            <w:tcW w:w="6495" w:type="dxa"/>
           </w:tcPr>
           <w:p>
             <w:pPr>
@@ -2430,7 +2430,7 @@
       <w:tr>
         <w:tc>
           <w:tcPr>
-            <w:tcW w:w="2898" w:type="dxa"/>
+            <w:tcW w:w="2855" w:type="dxa"/>
             <w:vMerge/>
           </w:tcPr>
           <w:p>
@@ -2444,7 +2444,7 @@
         </w:tc>
         <w:tc>
           <w:tcPr>
-            <w:tcW w:w="6678" w:type="dxa"/>
+            <w:tcW w:w="6495" w:type="dxa"/>
           </w:tcPr>
           <w:p>
             <w:pPr>
@@ -2477,9 +2477,13 @@
         </w:tc>
       </w:tr>
       <w:tr>
-        <w:tc>
-          <w:tcPr>
-            <w:tcW w:w="2898" w:type="dxa"/>
+        <w:trPr>
+          <w:trHeight w:val="868"/>
+        </w:trPr>
+        <w:tc>
+          <w:tcPr>
+            <w:tcW w:w="2855" w:type="dxa"/>
+            <w:vMerge w:val="restart"/>
           </w:tcPr>
           <w:p>
             <w:pPr>
@@ -2532,7 +2536,7 @@
         </w:tc>
         <w:tc>
           <w:tcPr>
-            <w:tcW w:w="6678" w:type="dxa"/>
+            <w:tcW w:w="6495" w:type="dxa"/>
           </w:tcPr>
           <w:p>
             <w:pPr>
@@ -2584,6 +2588,31 @@
               <w:t>.</w:t>
             </w:r>
           </w:p>
+        </w:tc>
+      </w:tr>
+      <w:tr>
+        <w:trPr>
+          <w:trHeight w:val="785"/>
+        </w:trPr>
+        <w:tc>
+          <w:tcPr>
+            <w:tcW w:w="2855" w:type="dxa"/>
+            <w:vMerge/>
+          </w:tcPr>
+          <w:p>
+            <w:pPr>
+              <w:spacing w:before="100" w:beforeAutospacing="1" w:after="100" w:afterAutospacing="1"/>
+              <w:jc w:val="center"/>
+              <w:rPr>
+                <w:rStyle w:val="SubtleEmphasis"/>
+              </w:rPr>
+            </w:pPr>
+          </w:p>
+        </w:tc>
+        <w:tc>
+          <w:tcPr>
+            <w:tcW w:w="6495" w:type="dxa"/>
+          </w:tcPr>
           <w:p>
             <w:pPr>
               <w:numPr>
@@ -2609,29 +2638,7 @@
                 <w:szCs w:val="24"/>
                 <w14:ligatures w14:val="none"/>
               </w:rPr>
-              <w:t xml:space="preserve">Display </w:t>
-            </w:r>
-            <w:r>
-              <w:rPr>
-                <w:rFonts w:eastAsia="Times New Roman" w:cstheme="minorHAnsi"/>
-                <w:color w:val="000000"/>
-                <w:kern w:val="0"/>
-                <w:sz w:val="24"/>
-                <w:szCs w:val="24"/>
-                <w14:ligatures w14:val="none"/>
-              </w:rPr>
-              <w:t>net profit</w:t>
-            </w:r>
-            <w:r>
-              <w:rPr>
-                <w:rFonts w:eastAsia="Times New Roman" w:cstheme="minorHAnsi"/>
-                <w:color w:val="000000"/>
-                <w:kern w:val="0"/>
-                <w:sz w:val="24"/>
-                <w:szCs w:val="24"/>
-                <w14:ligatures w14:val="none"/>
-              </w:rPr>
-              <w:t>s</w:t>
+              <w:t>Display net profits</w:t>
             </w:r>
             <w:r>
               <w:rPr>
@@ -2667,6 +2674,31 @@
               <w:t>.</w:t>
             </w:r>
           </w:p>
+        </w:tc>
+      </w:tr>
+      <w:tr>
+        <w:trPr>
+          <w:trHeight w:val="890"/>
+        </w:trPr>
+        <w:tc>
+          <w:tcPr>
+            <w:tcW w:w="2855" w:type="dxa"/>
+            <w:vMerge/>
+          </w:tcPr>
+          <w:p>
+            <w:pPr>
+              <w:spacing w:before="100" w:beforeAutospacing="1" w:after="100" w:afterAutospacing="1"/>
+              <w:jc w:val="center"/>
+              <w:rPr>
+                <w:rStyle w:val="SubtleEmphasis"/>
+              </w:rPr>
+            </w:pPr>
+          </w:p>
+        </w:tc>
+        <w:tc>
+          <w:tcPr>
+            <w:tcW w:w="6495" w:type="dxa"/>
+          </w:tcPr>
           <w:p>
             <w:pPr>
               <w:numPr>
@@ -2692,40 +2724,40 @@
                 <w:szCs w:val="24"/>
                 <w14:ligatures w14:val="none"/>
               </w:rPr>
-              <w:t xml:space="preserve">Display </w:t>
-            </w:r>
-            <w:r>
-              <w:rPr>
-                <w:rFonts w:eastAsia="Times New Roman" w:cstheme="minorHAnsi"/>
-                <w:color w:val="000000"/>
-                <w:kern w:val="0"/>
-                <w:sz w:val="24"/>
-                <w:szCs w:val="24"/>
-                <w14:ligatures w14:val="none"/>
-              </w:rPr>
-              <w:t xml:space="preserve">revenue versus category (Line </w:t>
-            </w:r>
-            <w:r>
-              <w:rPr>
-                <w:rFonts w:eastAsia="Times New Roman" w:cstheme="minorHAnsi"/>
-                <w:color w:val="000000"/>
-                <w:kern w:val="0"/>
-                <w:sz w:val="24"/>
-                <w:szCs w:val="24"/>
-                <w14:ligatures w14:val="none"/>
-              </w:rPr>
-              <w:t>Category) cost</w:t>
-            </w:r>
-            <w:r>
-              <w:rPr>
-                <w:rFonts w:eastAsia="Times New Roman" w:cstheme="minorHAnsi"/>
-                <w:color w:val="000000"/>
-                <w:kern w:val="0"/>
-                <w:sz w:val="24"/>
-                <w:szCs w:val="24"/>
-                <w14:ligatures w14:val="none"/>
-              </w:rPr>
-              <w:t xml:space="preserve"> applied for each category for each month in both 2019 and 2020</w:t>
+              <w:t>Display profit</w:t>
+            </w:r>
+            <w:r>
+              <w:rPr>
+                <w:rFonts w:eastAsia="Times New Roman" w:cstheme="minorHAnsi"/>
+                <w:color w:val="000000"/>
+                <w:kern w:val="0"/>
+                <w:sz w:val="24"/>
+                <w:szCs w:val="24"/>
+                <w14:ligatures w14:val="none"/>
+              </w:rPr>
+              <w:t xml:space="preserve"> versus category (Line Category) cost applied for each category </w:t>
+            </w:r>
+            <w:r>
+              <w:rPr>
+                <w:rFonts w:eastAsia="Times New Roman" w:cstheme="minorHAnsi"/>
+                <w:color w:val="000000"/>
+                <w:kern w:val="0"/>
+                <w:sz w:val="24"/>
+                <w:szCs w:val="24"/>
+                <w14:ligatures w14:val="none"/>
+              </w:rPr>
+              <w:t>in</w:t>
+            </w:r>
+            <w:r>
+              <w:rPr>
+                <w:rFonts w:eastAsia="Times New Roman" w:cstheme="minorHAnsi"/>
+                <w:color w:val="000000"/>
+                <w:kern w:val="0"/>
+                <w:sz w:val="24"/>
+                <w:szCs w:val="24"/>
+                <w14:ligatures w14:val="none"/>
+              </w:rPr>
+              <w:t xml:space="preserve"> 2019 and 2020</w:t>
             </w:r>
             <w:r>
               <w:rPr>
@@ -2742,9 +2774,13 @@
         </w:tc>
       </w:tr>
       <w:tr>
-        <w:tc>
-          <w:tcPr>
-            <w:tcW w:w="2898" w:type="dxa"/>
+        <w:trPr>
+          <w:trHeight w:val="813"/>
+        </w:trPr>
+        <w:tc>
+          <w:tcPr>
+            <w:tcW w:w="2855" w:type="dxa"/>
+            <w:vMerge w:val="restart"/>
           </w:tcPr>
           <w:p>
             <w:pPr>
@@ -2788,7 +2824,7 @@
         </w:tc>
         <w:tc>
           <w:tcPr>
-            <w:tcW w:w="6678" w:type="dxa"/>
+            <w:tcW w:w="6495" w:type="dxa"/>
           </w:tcPr>
           <w:p>
             <w:pPr>
@@ -2840,6 +2876,31 @@
               <w:t>.</w:t>
             </w:r>
           </w:p>
+        </w:tc>
+      </w:tr>
+      <w:tr>
+        <w:trPr>
+          <w:trHeight w:val="932"/>
+        </w:trPr>
+        <w:tc>
+          <w:tcPr>
+            <w:tcW w:w="2855" w:type="dxa"/>
+            <w:vMerge/>
+          </w:tcPr>
+          <w:p>
+            <w:pPr>
+              <w:spacing w:before="100" w:beforeAutospacing="1" w:after="100" w:afterAutospacing="1"/>
+              <w:jc w:val="center"/>
+              <w:rPr>
+                <w:rStyle w:val="SubtleEmphasis"/>
+              </w:rPr>
+            </w:pPr>
+          </w:p>
+        </w:tc>
+        <w:tc>
+          <w:tcPr>
+            <w:tcW w:w="6495" w:type="dxa"/>
+          </w:tcPr>
           <w:p>
             <w:pPr>
               <w:numPr>
@@ -2950,7 +3011,7 @@
       <w:tr>
         <w:tc>
           <w:tcPr>
-            <w:tcW w:w="2898" w:type="dxa"/>
+            <w:tcW w:w="2855" w:type="dxa"/>
           </w:tcPr>
           <w:p>
             <w:pPr>
@@ -2985,7 +3046,7 @@
         </w:tc>
         <w:tc>
           <w:tcPr>
-            <w:tcW w:w="6678" w:type="dxa"/>
+            <w:tcW w:w="6495" w:type="dxa"/>
           </w:tcPr>
           <w:p>
             <w:pPr>
@@ -3062,9 +3123,13 @@
         </w:tc>
       </w:tr>
       <w:tr>
-        <w:tc>
-          <w:tcPr>
-            <w:tcW w:w="2898" w:type="dxa"/>
+        <w:trPr>
+          <w:trHeight w:val="540"/>
+        </w:trPr>
+        <w:tc>
+          <w:tcPr>
+            <w:tcW w:w="2855" w:type="dxa"/>
+            <w:vMerge w:val="restart"/>
           </w:tcPr>
           <w:p>
             <w:pPr>
@@ -3087,7 +3152,7 @@
               <w:rPr>
                 <w:rStyle w:val="SubtleEmphasis"/>
               </w:rPr>
-              <w:t>Profit</w:t>
+              <w:t>Product</w:t>
             </w:r>
           </w:p>
           <w:p>
@@ -3108,7 +3173,7 @@
         </w:tc>
         <w:tc>
           <w:tcPr>
-            <w:tcW w:w="6678" w:type="dxa"/>
+            <w:tcW w:w="6495" w:type="dxa"/>
           </w:tcPr>
           <w:p>
             <w:pPr>
@@ -3135,86 +3200,34 @@
                 <w:szCs w:val="24"/>
                 <w14:ligatures w14:val="none"/>
               </w:rPr>
-              <w:t xml:space="preserve">Display </w:t>
-            </w:r>
-            <w:r>
-              <w:rPr>
-                <w:rFonts w:eastAsia="Times New Roman" w:cstheme="minorHAnsi"/>
-                <w:color w:val="000000"/>
-                <w:kern w:val="0"/>
-                <w:sz w:val="24"/>
-                <w:szCs w:val="24"/>
-                <w14:ligatures w14:val="none"/>
-              </w:rPr>
-              <w:t xml:space="preserve">the top 5 </w:t>
-            </w:r>
-            <w:r>
-              <w:rPr>
-                <w:rFonts w:eastAsia="Times New Roman" w:cstheme="minorHAnsi"/>
-                <w:color w:val="000000"/>
-                <w:kern w:val="0"/>
-                <w:sz w:val="24"/>
-                <w:szCs w:val="24"/>
-                <w14:ligatures w14:val="none"/>
-              </w:rPr>
-              <w:t>best and</w:t>
-            </w:r>
-            <w:r>
-              <w:rPr>
-                <w:rFonts w:eastAsia="Times New Roman" w:cstheme="minorHAnsi"/>
-                <w:color w:val="000000"/>
-                <w:kern w:val="0"/>
-                <w:sz w:val="24"/>
-                <w:szCs w:val="24"/>
-                <w14:ligatures w14:val="none"/>
-              </w:rPr>
-              <w:t xml:space="preserve"> </w:t>
-            </w:r>
-            <w:r>
-              <w:rPr>
-                <w:rFonts w:eastAsia="Times New Roman" w:cstheme="minorHAnsi"/>
-                <w:color w:val="000000"/>
-                <w:kern w:val="0"/>
-                <w:sz w:val="24"/>
-                <w:szCs w:val="24"/>
-                <w14:ligatures w14:val="none"/>
-              </w:rPr>
-              <w:t xml:space="preserve">bottom 5 selling </w:t>
-            </w:r>
-            <w:r>
-              <w:rPr>
-                <w:rFonts w:eastAsia="Times New Roman" w:cstheme="minorHAnsi"/>
-                <w:color w:val="000000"/>
-                <w:kern w:val="0"/>
-                <w:sz w:val="24"/>
-                <w:szCs w:val="24"/>
-                <w14:ligatures w14:val="none"/>
-              </w:rPr>
-              <w:t>products</w:t>
-            </w:r>
-            <w:r>
-              <w:rPr>
-                <w:rFonts w:eastAsia="Times New Roman" w:cstheme="minorHAnsi"/>
-                <w:color w:val="000000"/>
-                <w:kern w:val="0"/>
-                <w:sz w:val="24"/>
-                <w:szCs w:val="24"/>
-                <w14:ligatures w14:val="none"/>
-              </w:rPr>
-              <w:t xml:space="preserve"> (line SKU) label by category as a percentage for both new and returning customers during 2019 and 2020</w:t>
-            </w:r>
-            <w:r>
-              <w:rPr>
-                <w:rFonts w:eastAsia="Times New Roman" w:cstheme="minorHAnsi"/>
-                <w:color w:val="000000"/>
-                <w:kern w:val="0"/>
-                <w:sz w:val="24"/>
-                <w:szCs w:val="24"/>
-                <w14:ligatures w14:val="none"/>
-              </w:rPr>
-              <w:t>.</w:t>
-            </w:r>
-          </w:p>
+              <w:t>Display the best-selling category each month during 2019 and 2020.</w:t>
+            </w:r>
+          </w:p>
+        </w:tc>
+      </w:tr>
+      <w:tr>
+        <w:trPr>
+          <w:trHeight w:val="1200"/>
+        </w:trPr>
+        <w:tc>
+          <w:tcPr>
+            <w:tcW w:w="2855" w:type="dxa"/>
+            <w:vMerge/>
+          </w:tcPr>
+          <w:p>
+            <w:pPr>
+              <w:spacing w:before="100" w:beforeAutospacing="1" w:after="100" w:afterAutospacing="1"/>
+              <w:jc w:val="center"/>
+              <w:rPr>
+                <w:rStyle w:val="SubtleEmphasis"/>
+              </w:rPr>
+            </w:pPr>
+          </w:p>
+        </w:tc>
+        <w:tc>
+          <w:tcPr>
+            <w:tcW w:w="6495" w:type="dxa"/>
+          </w:tcPr>
           <w:p>
             <w:pPr>
               <w:numPr>
@@ -3240,6 +3253,125 @@
                 <w:szCs w:val="24"/>
                 <w14:ligatures w14:val="none"/>
               </w:rPr>
+              <w:t xml:space="preserve">Display </w:t>
+            </w:r>
+            <w:r>
+              <w:rPr>
+                <w:rFonts w:eastAsia="Times New Roman" w:cstheme="minorHAnsi"/>
+                <w:color w:val="000000"/>
+                <w:kern w:val="0"/>
+                <w:sz w:val="24"/>
+                <w:szCs w:val="24"/>
+                <w14:ligatures w14:val="none"/>
+              </w:rPr>
+              <w:t>the top 5 best and</w:t>
+            </w:r>
+            <w:r>
+              <w:rPr>
+                <w:rFonts w:eastAsia="Times New Roman" w:cstheme="minorHAnsi"/>
+                <w:color w:val="000000"/>
+                <w:kern w:val="0"/>
+                <w:sz w:val="24"/>
+                <w:szCs w:val="24"/>
+                <w14:ligatures w14:val="none"/>
+              </w:rPr>
+              <w:t xml:space="preserve"> </w:t>
+            </w:r>
+            <w:r>
+              <w:rPr>
+                <w:rFonts w:eastAsia="Times New Roman" w:cstheme="minorHAnsi"/>
+                <w:color w:val="000000"/>
+                <w:kern w:val="0"/>
+                <w:sz w:val="24"/>
+                <w:szCs w:val="24"/>
+                <w14:ligatures w14:val="none"/>
+              </w:rPr>
+              <w:t xml:space="preserve">bottom 5 selling </w:t>
+            </w:r>
+            <w:r>
+              <w:rPr>
+                <w:rFonts w:eastAsia="Times New Roman" w:cstheme="minorHAnsi"/>
+                <w:color w:val="000000"/>
+                <w:kern w:val="0"/>
+                <w:sz w:val="24"/>
+                <w:szCs w:val="24"/>
+                <w14:ligatures w14:val="none"/>
+              </w:rPr>
+              <w:t>products</w:t>
+            </w:r>
+            <w:r>
+              <w:rPr>
+                <w:rFonts w:eastAsia="Times New Roman" w:cstheme="minorHAnsi"/>
+                <w:color w:val="000000"/>
+                <w:kern w:val="0"/>
+                <w:sz w:val="24"/>
+                <w:szCs w:val="24"/>
+                <w14:ligatures w14:val="none"/>
+              </w:rPr>
+              <w:t xml:space="preserve"> (line SKU) label by category as a percentage for both new and returning customers during 2019 and 2020</w:t>
+            </w:r>
+            <w:r>
+              <w:rPr>
+                <w:rFonts w:eastAsia="Times New Roman" w:cstheme="minorHAnsi"/>
+                <w:color w:val="000000"/>
+                <w:kern w:val="0"/>
+                <w:sz w:val="24"/>
+                <w:szCs w:val="24"/>
+                <w14:ligatures w14:val="none"/>
+              </w:rPr>
+              <w:t>.</w:t>
+            </w:r>
+          </w:p>
+        </w:tc>
+      </w:tr>
+      <w:tr>
+        <w:trPr>
+          <w:trHeight w:val="527"/>
+        </w:trPr>
+        <w:tc>
+          <w:tcPr>
+            <w:tcW w:w="2855" w:type="dxa"/>
+            <w:vMerge/>
+          </w:tcPr>
+          <w:p>
+            <w:pPr>
+              <w:spacing w:before="100" w:beforeAutospacing="1" w:after="100" w:afterAutospacing="1"/>
+              <w:jc w:val="center"/>
+              <w:rPr>
+                <w:rStyle w:val="SubtleEmphasis"/>
+              </w:rPr>
+            </w:pPr>
+          </w:p>
+        </w:tc>
+        <w:tc>
+          <w:tcPr>
+            <w:tcW w:w="6495" w:type="dxa"/>
+          </w:tcPr>
+          <w:p>
+            <w:pPr>
+              <w:numPr>
+                <w:ilvl w:val="0"/>
+                <w:numId w:val="7"/>
+              </w:numPr>
+              <w:spacing w:before="100" w:beforeAutospacing="1" w:after="100" w:afterAutospacing="1"/>
+              <w:rPr>
+                <w:rFonts w:eastAsia="Times New Roman" w:cstheme="minorHAnsi"/>
+                <w:color w:val="000000"/>
+                <w:kern w:val="0"/>
+                <w:sz w:val="24"/>
+                <w:szCs w:val="24"/>
+                <w14:ligatures w14:val="none"/>
+              </w:rPr>
+            </w:pPr>
+            <w:r>
+              <w:rPr>
+                <w:rFonts w:eastAsia="Times New Roman" w:cstheme="minorHAnsi"/>
+                <w:color w:val="000000"/>
+                <w:kern w:val="0"/>
+                <w:sz w:val="24"/>
+                <w:szCs w:val="24"/>
+                <w14:ligatures w14:val="none"/>
+              </w:rPr>
               <w:t xml:space="preserve">Display the </w:t>
             </w:r>
             <w:r>
@@ -3265,6 +3397,31 @@
               <w:t>.</w:t>
             </w:r>
           </w:p>
+        </w:tc>
+      </w:tr>
+      <w:tr>
+        <w:trPr>
+          <w:trHeight w:val="1006"/>
+        </w:trPr>
+        <w:tc>
+          <w:tcPr>
+            <w:tcW w:w="2855" w:type="dxa"/>
+            <w:vMerge/>
+          </w:tcPr>
+          <w:p>
+            <w:pPr>
+              <w:spacing w:before="100" w:beforeAutospacing="1" w:after="100" w:afterAutospacing="1"/>
+              <w:jc w:val="center"/>
+              <w:rPr>
+                <w:rStyle w:val="SubtleEmphasis"/>
+              </w:rPr>
+            </w:pPr>
+          </w:p>
+        </w:tc>
+        <w:tc>
+          <w:tcPr>
+            <w:tcW w:w="6495" w:type="dxa"/>
+          </w:tcPr>
           <w:p>
             <w:pPr>
               <w:numPr>
@@ -3505,6 +3662,7 @@
                 <w:szCs w:val="24"/>
                 <w14:ligatures w14:val="none"/>
               </w:rPr>
+              <w:lastRenderedPageBreak/>
               <w:t>Graphs visualizing key metrics and trends.</w:t>
             </w:r>
           </w:p>
@@ -3600,7 +3758,6 @@
               <w:rPr>
                 <w:rStyle w:val="SubtleEmphasis"/>
               </w:rPr>
-              <w:lastRenderedPageBreak/>
               <w:t>Week 1</w:t>
             </w:r>
           </w:p>
@@ -4594,6 +4751,7 @@
               <w:rPr>
                 <w:rStyle w:val="SubtleEmphasis"/>
               </w:rPr>
+              <w:lastRenderedPageBreak/>
               <w:t>Contractor</w:t>
             </w:r>
             <w:r>
@@ -4710,7 +4868,6 @@
       </w:pPr>
       <w:bookmarkStart w:id="8" w:name="_Toc149171075"/>
       <w:r>
-        <w:lastRenderedPageBreak/>
         <w:t>Comments</w:t>
       </w:r>
       <w:bookmarkEnd w:id="8"/>
@@ -7457,27 +7614,6 @@
 </file>
 
 <file path=customXml/item1.xml><?xml version="1.0" encoding="utf-8"?>
-<?mso-contentType ?>
-<FormTemplates xmlns="http://schemas.microsoft.com/sharepoint/v3/contenttype/forms">
-  <Display>DocumentLibraryForm</Display>
-  <Edit>DocumentLibraryForm</Edit>
-  <New>DocumentLibraryForm</New>
-</FormTemplates>
-</file>
-
-<file path=customXml/item2.xml><?xml version="1.0" encoding="utf-8"?>
-<p:properties xmlns:p="http://schemas.microsoft.com/office/2006/metadata/properties" xmlns:xsi="http://www.w3.org/2001/XMLSchema-instance" xmlns:pc="http://schemas.microsoft.com/office/infopath/2007/PartnerControls">
-  <documentManagement>
-    <_activity xmlns="781fea6b-f50e-4e49-a642-b42ac404d780" xsi:nil="true"/>
-  </documentManagement>
-</p:properties>
-</file>
-
-<file path=customXml/item3.xml><?xml version="1.0" encoding="utf-8"?>
-<b:Sources xmlns:b="http://schemas.openxmlformats.org/officeDocument/2006/bibliography" xmlns="http://schemas.openxmlformats.org/officeDocument/2006/bibliography" SelectedStyle="\APASixthEditionOfficeOnline.xsl" StyleName="APA" Version="6"/>
-</file>
-
-<file path=customXml/item4.xml><?xml version="1.0" encoding="utf-8"?>
 <ct:contentTypeSchema xmlns:ct="http://schemas.microsoft.com/office/2006/metadata/contentType" xmlns:ma="http://schemas.microsoft.com/office/2006/metadata/properties/metaAttributes" ct:_="" ma:_="" ma:contentTypeName="Document" ma:contentTypeID="0x010100DE7C699B1566034D855D3CA3B35D479A" ma:contentTypeVersion="14" ma:contentTypeDescription="Create a new document." ma:contentTypeScope="" ma:versionID="91ffb7f86f073c7e517f5613c4a9d234">
   <xsd:schema xmlns:xsd="http://www.w3.org/2001/XMLSchema" xmlns:xs="http://www.w3.org/2001/XMLSchema" xmlns:p="http://schemas.microsoft.com/office/2006/metadata/properties" xmlns:ns3="781fea6b-f50e-4e49-a642-b42ac404d780" xmlns:ns4="fbd5cf47-73c4-40ad-919a-9568cfaf7970" targetNamespace="http://schemas.microsoft.com/office/2006/metadata/properties" ma:root="true" ma:fieldsID="4d2564b138ee69687444a52f4e625422" ns3:_="" ns4:_="">
     <xsd:import namespace="781fea6b-f50e-4e49-a642-b42ac404d780"/>
@@ -7706,33 +7842,28 @@
 </ct:contentTypeSchema>
 </file>
 
-<file path=customXml/itemProps1.xml><?xml version="1.0" encoding="utf-8"?>
-<ds:datastoreItem xmlns:ds="http://schemas.openxmlformats.org/officeDocument/2006/customXml" ds:itemID="{044075F0-A54D-4D18-9AA7-B953C4A42AA1}">
-  <ds:schemaRefs>
-    <ds:schemaRef ds:uri="http://schemas.microsoft.com/sharepoint/v3/contenttype/forms"/>
-  </ds:schemaRefs>
-</ds:datastoreItem>
+<file path=customXml/item2.xml><?xml version="1.0" encoding="utf-8"?>
+<b:Sources xmlns:b="http://schemas.openxmlformats.org/officeDocument/2006/bibliography" xmlns="http://schemas.openxmlformats.org/officeDocument/2006/bibliography" SelectedStyle="\APASixthEditionOfficeOnline.xsl" StyleName="APA" Version="6"/>
 </file>
 
-<file path=customXml/itemProps2.xml><?xml version="1.0" encoding="utf-8"?>
-<ds:datastoreItem xmlns:ds="http://schemas.openxmlformats.org/officeDocument/2006/customXml" ds:itemID="{39809674-C42C-47E6-B8F1-049F36FFD6F6}">
-  <ds:schemaRefs>
-    <ds:schemaRef ds:uri="http://schemas.microsoft.com/office/2006/metadata/properties"/>
-    <ds:schemaRef ds:uri="http://schemas.microsoft.com/office/infopath/2007/PartnerControls"/>
-    <ds:schemaRef ds:uri="781fea6b-f50e-4e49-a642-b42ac404d780"/>
-  </ds:schemaRefs>
-</ds:datastoreItem>
+<file path=customXml/item3.xml><?xml version="1.0" encoding="utf-8"?>
+<p:properties xmlns:p="http://schemas.microsoft.com/office/2006/metadata/properties" xmlns:xsi="http://www.w3.org/2001/XMLSchema-instance" xmlns:pc="http://schemas.microsoft.com/office/infopath/2007/PartnerControls">
+  <documentManagement>
+    <_activity xmlns="781fea6b-f50e-4e49-a642-b42ac404d780" xsi:nil="true"/>
+  </documentManagement>
+</p:properties>
 </file>
 
-<file path=customXml/itemProps3.xml><?xml version="1.0" encoding="utf-8"?>
-<ds:datastoreItem xmlns:ds="http://schemas.openxmlformats.org/officeDocument/2006/customXml" ds:itemID="{AA11C536-3ECD-4EEA-9178-D3E410051DA1}">
-  <ds:schemaRefs>
-    <ds:schemaRef ds:uri="http://schemas.openxmlformats.org/officeDocument/2006/bibliography"/>
-  </ds:schemaRefs>
-</ds:datastoreItem>
+<file path=customXml/item4.xml><?xml version="1.0" encoding="utf-8"?>
+<?mso-contentType ?>
+<FormTemplates xmlns="http://schemas.microsoft.com/sharepoint/v3/contenttype/forms">
+  <Display>DocumentLibraryForm</Display>
+  <Edit>DocumentLibraryForm</Edit>
+  <New>DocumentLibraryForm</New>
+</FormTemplates>
 </file>
 
-<file path=customXml/itemProps4.xml><?xml version="1.0" encoding="utf-8"?>
+<file path=customXml/itemProps1.xml><?xml version="1.0" encoding="utf-8"?>
 <ds:datastoreItem xmlns:ds="http://schemas.openxmlformats.org/officeDocument/2006/customXml" ds:itemID="{8C390CC7-82B1-4858-AF14-465F8241D062}">
   <ds:schemaRefs>
     <ds:schemaRef ds:uri="http://schemas.microsoft.com/office/2006/metadata/contentType"/>
@@ -7749,4 +7880,30 @@
     <ds:schemaRef ds:uri="http://schemas.microsoft.com/internal/obd"/>
   </ds:schemaRefs>
 </ds:datastoreItem>
+</file>
+
+<file path=customXml/itemProps2.xml><?xml version="1.0" encoding="utf-8"?>
+<ds:datastoreItem xmlns:ds="http://schemas.openxmlformats.org/officeDocument/2006/customXml" ds:itemID="{AA11C536-3ECD-4EEA-9178-D3E410051DA1}">
+  <ds:schemaRefs>
+    <ds:schemaRef ds:uri="http://schemas.openxmlformats.org/officeDocument/2006/bibliography"/>
+  </ds:schemaRefs>
+</ds:datastoreItem>
+</file>
+
+<file path=customXml/itemProps3.xml><?xml version="1.0" encoding="utf-8"?>
+<ds:datastoreItem xmlns:ds="http://schemas.openxmlformats.org/officeDocument/2006/customXml" ds:itemID="{39809674-C42C-47E6-B8F1-049F36FFD6F6}">
+  <ds:schemaRefs>
+    <ds:schemaRef ds:uri="http://schemas.microsoft.com/office/2006/metadata/properties"/>
+    <ds:schemaRef ds:uri="http://schemas.microsoft.com/office/infopath/2007/PartnerControls"/>
+    <ds:schemaRef ds:uri="781fea6b-f50e-4e49-a642-b42ac404d780"/>
+  </ds:schemaRefs>
+</ds:datastoreItem>
+</file>
+
+<file path=customXml/itemProps4.xml><?xml version="1.0" encoding="utf-8"?>
+<ds:datastoreItem xmlns:ds="http://schemas.openxmlformats.org/officeDocument/2006/customXml" ds:itemID="{044075F0-A54D-4D18-9AA7-B953C4A42AA1}">
+  <ds:schemaRefs>
+    <ds:schemaRef ds:uri="http://schemas.microsoft.com/sharepoint/v3/contenttype/forms"/>
+  </ds:schemaRefs>
+</ds:datastoreItem>
 </file>
</xml_diff>

<commit_message>
Final Version - Scope Of Work Report
</commit_message>
<xml_diff>
--- a/Ask_Phase/Scope of Work.docx
+++ b/Ask_Phase/Scope of Work.docx
@@ -10,7 +10,7 @@
           <w:rFonts w:eastAsia="Times New Roman" w:cstheme="minorHAnsi"/>
           <w:b/>
           <w:bCs/>
-          <w:color w:val="873D5E"/>
+          <w:color w:val="002060"/>
           <w:kern w:val="0"/>
           <w:sz w:val="52"/>
           <w:szCs w:val="52"/>
@@ -23,7 +23,7 @@
           <w:rFonts w:eastAsia="Times New Roman" w:cstheme="minorHAnsi"/>
           <w:b/>
           <w:bCs/>
-          <w:color w:val="873D5E"/>
+          <w:color w:val="002060"/>
           <w:kern w:val="0"/>
           <w:sz w:val="52"/>
           <w:szCs w:val="52"/>
@@ -55,8 +55,8 @@
         <w:tblLook w:val="04A0" w:firstRow="1" w:lastRow="0" w:firstColumn="1" w:lastColumn="0" w:noHBand="0" w:noVBand="1"/>
       </w:tblPr>
       <w:tblGrid>
-        <w:gridCol w:w="2500"/>
-        <w:gridCol w:w="6850"/>
+        <w:gridCol w:w="2502"/>
+        <w:gridCol w:w="6856"/>
       </w:tblGrid>
       <w:tr>
         <w:trPr>
@@ -66,7 +66,7 @@
           <w:tcPr>
             <w:tcW w:w="9358" w:type="dxa"/>
             <w:gridSpan w:val="2"/>
-            <w:shd w:val="clear" w:color="auto" w:fill="AF658C"/>
+            <w:shd w:val="clear" w:color="auto" w:fill="002060"/>
           </w:tcPr>
           <w:p>
             <w:pPr>
@@ -94,7 +94,7 @@
         <w:tc>
           <w:tcPr>
             <w:tcW w:w="2502" w:type="dxa"/>
-            <w:shd w:val="clear" w:color="auto" w:fill="C894AF"/>
+            <w:shd w:val="clear" w:color="auto" w:fill="8496B0" w:themeFill="text2" w:themeFillTint="99"/>
           </w:tcPr>
           <w:p>
             <w:pPr>
@@ -155,7 +155,7 @@
         <w:tc>
           <w:tcPr>
             <w:tcW w:w="2502" w:type="dxa"/>
-            <w:shd w:val="clear" w:color="auto" w:fill="C894AF"/>
+            <w:shd w:val="clear" w:color="auto" w:fill="8496B0" w:themeFill="text2" w:themeFillTint="99"/>
           </w:tcPr>
           <w:p>
             <w:pPr>
@@ -226,7 +226,7 @@
         <w:tc>
           <w:tcPr>
             <w:tcW w:w="2502" w:type="dxa"/>
-            <w:shd w:val="clear" w:color="auto" w:fill="C894AF"/>
+            <w:shd w:val="clear" w:color="auto" w:fill="8496B0" w:themeFill="text2" w:themeFillTint="99"/>
           </w:tcPr>
           <w:p>
             <w:pPr>
@@ -297,7 +297,7 @@
         <w:tc>
           <w:tcPr>
             <w:tcW w:w="2502" w:type="dxa"/>
-            <w:shd w:val="clear" w:color="auto" w:fill="C894AF"/>
+            <w:shd w:val="clear" w:color="auto" w:fill="8496B0" w:themeFill="text2" w:themeFillTint="99"/>
           </w:tcPr>
           <w:p>
             <w:pPr>
@@ -368,7 +368,7 @@
         <w:tc>
           <w:tcPr>
             <w:tcW w:w="2502" w:type="dxa"/>
-            <w:shd w:val="clear" w:color="auto" w:fill="C894AF"/>
+            <w:shd w:val="clear" w:color="auto" w:fill="8496B0" w:themeFill="text2" w:themeFillTint="99"/>
           </w:tcPr>
           <w:p>
             <w:pPr>
@@ -440,7 +440,7 @@
         <w:tc>
           <w:tcPr>
             <w:tcW w:w="2502" w:type="dxa"/>
-            <w:shd w:val="clear" w:color="auto" w:fill="C894AF"/>
+            <w:shd w:val="clear" w:color="auto" w:fill="8496B0" w:themeFill="text2" w:themeFillTint="99"/>
           </w:tcPr>
           <w:p>
             <w:pPr>
@@ -513,7 +513,7 @@
         <w:tc>
           <w:tcPr>
             <w:tcW w:w="2502" w:type="dxa"/>
-            <w:shd w:val="clear" w:color="auto" w:fill="C894AF"/>
+            <w:shd w:val="clear" w:color="auto" w:fill="8496B0" w:themeFill="text2" w:themeFillTint="99"/>
           </w:tcPr>
           <w:p>
             <w:pPr>
@@ -584,7 +584,7 @@
         <w:tc>
           <w:tcPr>
             <w:tcW w:w="2502" w:type="dxa"/>
-            <w:shd w:val="clear" w:color="auto" w:fill="C894AF"/>
+            <w:shd w:val="clear" w:color="auto" w:fill="8496B0" w:themeFill="text2" w:themeFillTint="99"/>
           </w:tcPr>
           <w:p>
             <w:pPr>
@@ -833,7 +833,7 @@
               <w:rStyle w:val="SubtitleChar"/>
               <w:b/>
               <w:bCs/>
-              <w:color w:val="873D5E"/>
+              <w:color w:val="002060"/>
             </w:rPr>
           </w:pPr>
           <w:r>
@@ -841,7 +841,7 @@
               <w:rStyle w:val="SubtitleChar"/>
               <w:b/>
               <w:bCs/>
-              <w:color w:val="873D5E"/>
+              <w:color w:val="002060"/>
             </w:rPr>
             <w:t>Table of Contents</w:t>
           </w:r>
@@ -1293,7 +1293,7 @@
                 <w:sz w:val="28"/>
                 <w:szCs w:val="28"/>
               </w:rPr>
-              <w:t>4</w:t>
+              <w:t>5</w:t>
             </w:r>
             <w:r>
               <w:rPr>
@@ -1783,13 +1783,13 @@
         <w:tblLook w:val="04A0" w:firstRow="1" w:lastRow="0" w:firstColumn="1" w:lastColumn="0" w:noHBand="0" w:noVBand="1"/>
       </w:tblPr>
       <w:tblGrid>
-        <w:gridCol w:w="9350"/>
+        <w:gridCol w:w="9576"/>
       </w:tblGrid>
       <w:tr>
         <w:tc>
           <w:tcPr>
             <w:tcW w:w="9576" w:type="dxa"/>
-            <w:shd w:val="clear" w:color="auto" w:fill="AF658C"/>
+            <w:shd w:val="clear" w:color="auto" w:fill="002060"/>
           </w:tcPr>
           <w:p>
             <w:pPr>
@@ -1833,7 +1833,18 @@
                 <w:szCs w:val="24"/>
                 <w14:ligatures w14:val="none"/>
               </w:rPr>
-              <w:t>The retail company sells bags, shoes, accessories, and other related products offline in their shop. The company has a record of all the orders in the year 2019, and 2020. The CEO of the company wants to know if the business is going in the right direction or not.</w:t>
+              <w:t xml:space="preserve">A </w:t>
+            </w:r>
+            <w:r>
+              <w:rPr>
+                <w:rFonts w:eastAsia="Times New Roman" w:cstheme="minorHAnsi"/>
+                <w:color w:val="000000"/>
+                <w:kern w:val="0"/>
+                <w:sz w:val="24"/>
+                <w:szCs w:val="24"/>
+                <w14:ligatures w14:val="none"/>
+              </w:rPr>
+              <w:t>retail company sells bags, shoes, accessories, and other related products offline in their shop. The company has a record of all the orders in the year 2019, and 2020. The CEO of the company wants to know if the business is going in the right direction or not.</w:t>
             </w:r>
           </w:p>
         </w:tc>
@@ -1881,13 +1892,13 @@
         <w:tblLook w:val="04A0" w:firstRow="1" w:lastRow="0" w:firstColumn="1" w:lastColumn="0" w:noHBand="0" w:noVBand="1"/>
       </w:tblPr>
       <w:tblGrid>
-        <w:gridCol w:w="9350"/>
+        <w:gridCol w:w="9576"/>
       </w:tblGrid>
       <w:tr>
         <w:tc>
           <w:tcPr>
             <w:tcW w:w="9576" w:type="dxa"/>
-            <w:shd w:val="clear" w:color="auto" w:fill="AF658C"/>
+            <w:shd w:val="clear" w:color="auto" w:fill="002060"/>
           </w:tcPr>
           <w:p>
             <w:pPr>
@@ -2029,7 +2040,7 @@
           <w:tcPr>
             <w:tcW w:w="9350" w:type="dxa"/>
             <w:gridSpan w:val="2"/>
-            <w:shd w:val="clear" w:color="auto" w:fill="AF658C"/>
+            <w:shd w:val="clear" w:color="auto" w:fill="002060"/>
           </w:tcPr>
           <w:p>
             <w:pPr>
@@ -2048,28 +2059,26 @@
         </w:tc>
       </w:tr>
       <w:tr>
+        <w:trPr>
+          <w:trHeight w:val="1124"/>
+        </w:trPr>
         <w:tc>
           <w:tcPr>
             <w:tcW w:w="2855" w:type="dxa"/>
-            <w:vMerge w:val="restart"/>
-          </w:tcPr>
-          <w:p>
-            <w:pPr>
-              <w:spacing w:before="100" w:beforeAutospacing="1" w:after="100" w:afterAutospacing="1"/>
-              <w:jc w:val="center"/>
+          </w:tcPr>
+          <w:p>
+            <w:pPr>
+              <w:spacing w:before="100" w:beforeAutospacing="1" w:after="100" w:afterAutospacing="1"/>
               <w:rPr>
                 <w:rStyle w:val="SubtleEmphasis"/>
               </w:rPr>
             </w:pPr>
-          </w:p>
-          <w:p>
-            <w:pPr>
-              <w:spacing w:before="100" w:beforeAutospacing="1" w:after="100" w:afterAutospacing="1"/>
-              <w:jc w:val="center"/>
+            <w:r>
               <w:rPr>
                 <w:rStyle w:val="SubtleEmphasis"/>
               </w:rPr>
-            </w:pPr>
+              <w:t xml:space="preserve">               </w:t>
+            </w:r>
             <w:r>
               <w:rPr>
                 <w:rStyle w:val="SubtleEmphasis"/>
@@ -2153,89 +2162,6 @@
         <w:tc>
           <w:tcPr>
             <w:tcW w:w="2855" w:type="dxa"/>
-            <w:vMerge/>
-          </w:tcPr>
-          <w:p>
-            <w:pPr>
-              <w:spacing w:before="100" w:beforeAutospacing="1" w:after="100" w:afterAutospacing="1"/>
-              <w:jc w:val="center"/>
-              <w:rPr>
-                <w:rStyle w:val="SubtleEmphasis"/>
-              </w:rPr>
-            </w:pPr>
-          </w:p>
-        </w:tc>
-        <w:tc>
-          <w:tcPr>
-            <w:tcW w:w="6495" w:type="dxa"/>
-          </w:tcPr>
-          <w:p>
-            <w:pPr>
-              <w:numPr>
-                <w:ilvl w:val="0"/>
-                <w:numId w:val="4"/>
-              </w:numPr>
-              <w:spacing w:before="100" w:beforeAutospacing="1" w:after="100" w:afterAutospacing="1"/>
-              <w:rPr>
-                <w:rFonts w:eastAsia="Times New Roman" w:cstheme="minorHAnsi"/>
-                <w:color w:val="000000"/>
-                <w:kern w:val="0"/>
-                <w:sz w:val="24"/>
-                <w:szCs w:val="24"/>
-                <w14:ligatures w14:val="none"/>
-              </w:rPr>
-            </w:pPr>
-            <w:r>
-              <w:rPr>
-                <w:rFonts w:eastAsia="Times New Roman" w:cstheme="minorHAnsi"/>
-                <w:color w:val="000000"/>
-                <w:kern w:val="0"/>
-                <w:sz w:val="24"/>
-                <w:szCs w:val="24"/>
-                <w14:ligatures w14:val="none"/>
-              </w:rPr>
-              <w:t xml:space="preserve">Determine total </w:t>
-            </w:r>
-            <w:r>
-              <w:rPr>
-                <w:rFonts w:eastAsia="Times New Roman" w:cstheme="minorHAnsi"/>
-                <w:color w:val="000000"/>
-                <w:kern w:val="0"/>
-                <w:sz w:val="24"/>
-                <w:szCs w:val="24"/>
-                <w14:ligatures w14:val="none"/>
-              </w:rPr>
-              <w:t>net profit</w:t>
-            </w:r>
-            <w:r>
-              <w:rPr>
-                <w:rFonts w:eastAsia="Times New Roman" w:cstheme="minorHAnsi"/>
-                <w:color w:val="000000"/>
-                <w:kern w:val="0"/>
-                <w:sz w:val="24"/>
-                <w:szCs w:val="24"/>
-                <w14:ligatures w14:val="none"/>
-              </w:rPr>
-              <w:t xml:space="preserve"> </w:t>
-            </w:r>
-            <w:r>
-              <w:rPr>
-                <w:rFonts w:eastAsia="Times New Roman" w:cstheme="minorHAnsi"/>
-                <w:color w:val="000000"/>
-                <w:kern w:val="0"/>
-                <w:sz w:val="24"/>
-                <w:szCs w:val="24"/>
-                <w14:ligatures w14:val="none"/>
-              </w:rPr>
-              <w:t>from discounted orders and compare this as a percentage increase to non-discounted orders.</w:t>
-            </w:r>
-          </w:p>
-        </w:tc>
-      </w:tr>
-      <w:tr>
-        <w:tc>
-          <w:tcPr>
-            <w:tcW w:w="2855" w:type="dxa"/>
             <w:vMerge w:val="restart"/>
           </w:tcPr>
           <w:p>
@@ -2370,6 +2296,15 @@
                 <w:rStyle w:val="SubtleEmphasis"/>
               </w:rPr>
             </w:pPr>
+          </w:p>
+          <w:p>
+            <w:pPr>
+              <w:spacing w:before="100" w:beforeAutospacing="1" w:after="100" w:afterAutospacing="1"/>
+              <w:jc w:val="center"/>
+              <w:rPr>
+                <w:rStyle w:val="SubtleEmphasis"/>
+              </w:rPr>
+            </w:pPr>
             <w:r>
               <w:rPr>
                 <w:rStyle w:val="SubtleEmphasis"/>
@@ -2472,6 +2407,99 @@
                 <w14:ligatures w14:val="none"/>
               </w:rPr>
               <w:t>Determine the average order value in 2020 compared to 2019, given in both absolute terms and as a percentage.</w:t>
+            </w:r>
+          </w:p>
+        </w:tc>
+      </w:tr>
+      <w:tr>
+        <w:tc>
+          <w:tcPr>
+            <w:tcW w:w="2855" w:type="dxa"/>
+            <w:vMerge/>
+          </w:tcPr>
+          <w:p>
+            <w:pPr>
+              <w:spacing w:before="100" w:beforeAutospacing="1" w:after="100" w:afterAutospacing="1"/>
+              <w:rPr>
+                <w:rStyle w:val="SubtleEmphasis"/>
+              </w:rPr>
+            </w:pPr>
+          </w:p>
+        </w:tc>
+        <w:tc>
+          <w:tcPr>
+            <w:tcW w:w="6495" w:type="dxa"/>
+          </w:tcPr>
+          <w:p>
+            <w:pPr>
+              <w:numPr>
+                <w:ilvl w:val="0"/>
+                <w:numId w:val="6"/>
+              </w:numPr>
+              <w:spacing w:before="100" w:beforeAutospacing="1" w:after="100" w:afterAutospacing="1"/>
+              <w:rPr>
+                <w:rFonts w:eastAsia="Times New Roman" w:cstheme="minorHAnsi"/>
+                <w:color w:val="000000"/>
+                <w:kern w:val="0"/>
+                <w:sz w:val="24"/>
+                <w:szCs w:val="24"/>
+                <w14:ligatures w14:val="none"/>
+              </w:rPr>
+            </w:pPr>
+            <w:r>
+              <w:rPr>
+                <w:rFonts w:eastAsia="Times New Roman" w:cstheme="minorHAnsi"/>
+                <w:color w:val="000000"/>
+                <w:kern w:val="0"/>
+                <w:sz w:val="24"/>
+                <w:szCs w:val="24"/>
+                <w14:ligatures w14:val="none"/>
+              </w:rPr>
+              <w:t xml:space="preserve">Determine the average </w:t>
+            </w:r>
+            <w:r>
+              <w:rPr>
+                <w:rFonts w:eastAsia="Times New Roman" w:cstheme="minorHAnsi"/>
+                <w:color w:val="000000"/>
+                <w:kern w:val="0"/>
+                <w:sz w:val="24"/>
+                <w:szCs w:val="24"/>
+                <w14:ligatures w14:val="none"/>
+              </w:rPr>
+              <w:t xml:space="preserve">discounted </w:t>
+            </w:r>
+            <w:r>
+              <w:rPr>
+                <w:rFonts w:eastAsia="Times New Roman" w:cstheme="minorHAnsi"/>
+                <w:color w:val="000000"/>
+                <w:kern w:val="0"/>
+                <w:sz w:val="24"/>
+                <w:szCs w:val="24"/>
+                <w14:ligatures w14:val="none"/>
+              </w:rPr>
+              <w:t xml:space="preserve">order </w:t>
+            </w:r>
+            <w:r>
+              <w:rPr>
+                <w:rFonts w:eastAsia="Times New Roman" w:cstheme="minorHAnsi"/>
+                <w:color w:val="000000"/>
+                <w:kern w:val="0"/>
+                <w:sz w:val="24"/>
+                <w:szCs w:val="24"/>
+                <w14:ligatures w14:val="none"/>
+              </w:rPr>
+              <w:t>in 2019 and 2020 total</w:t>
+            </w:r>
+            <w:r>
+              <w:rPr>
+                <w:rFonts w:eastAsia="Times New Roman" w:cstheme="minorHAnsi"/>
+                <w:color w:val="000000"/>
+                <w:kern w:val="0"/>
+                <w:sz w:val="24"/>
+                <w:szCs w:val="24"/>
+                <w14:ligatures w14:val="none"/>
+              </w:rPr>
+              <w:t>, given in both absolute terms and as a percentage.</w:t>
             </w:r>
           </w:p>
         </w:tc>
@@ -2563,29 +2591,73 @@
                 <w:szCs w:val="24"/>
                 <w14:ligatures w14:val="none"/>
               </w:rPr>
-              <w:t xml:space="preserve">Display </w:t>
-            </w:r>
-            <w:r>
-              <w:rPr>
-                <w:rFonts w:eastAsia="Times New Roman" w:cstheme="minorHAnsi"/>
-                <w:color w:val="000000"/>
-                <w:kern w:val="0"/>
-                <w:sz w:val="24"/>
-                <w:szCs w:val="24"/>
-                <w14:ligatures w14:val="none"/>
-              </w:rPr>
-              <w:t>the numbers of orders as percentages from both returning and new customers for each month during 2020 and 2019</w:t>
-            </w:r>
-            <w:r>
-              <w:rPr>
-                <w:rFonts w:eastAsia="Times New Roman" w:cstheme="minorHAnsi"/>
-                <w:color w:val="000000"/>
-                <w:kern w:val="0"/>
-                <w:sz w:val="24"/>
-                <w:szCs w:val="24"/>
-                <w14:ligatures w14:val="none"/>
-              </w:rPr>
-              <w:t>.</w:t>
+              <w:t>Display net profit</w:t>
+            </w:r>
+            <w:r>
+              <w:rPr>
+                <w:rFonts w:eastAsia="Times New Roman" w:cstheme="minorHAnsi"/>
+                <w:color w:val="000000"/>
+                <w:kern w:val="0"/>
+                <w:sz w:val="24"/>
+                <w:szCs w:val="24"/>
+                <w14:ligatures w14:val="none"/>
+              </w:rPr>
+              <w:t>/revenue</w:t>
+            </w:r>
+            <w:r>
+              <w:rPr>
+                <w:rFonts w:eastAsia="Times New Roman" w:cstheme="minorHAnsi"/>
+                <w:color w:val="000000"/>
+                <w:kern w:val="0"/>
+                <w:sz w:val="24"/>
+                <w:szCs w:val="24"/>
+                <w14:ligatures w14:val="none"/>
+              </w:rPr>
+              <w:t xml:space="preserve"> from both </w:t>
+            </w:r>
+            <w:r>
+              <w:rPr>
+                <w:rFonts w:eastAsia="Times New Roman" w:cstheme="minorHAnsi"/>
+                <w:color w:val="000000"/>
+                <w:kern w:val="0"/>
+                <w:sz w:val="24"/>
+                <w:szCs w:val="24"/>
+                <w14:ligatures w14:val="none"/>
+              </w:rPr>
+              <w:t>old</w:t>
+            </w:r>
+            <w:r>
+              <w:rPr>
+                <w:rFonts w:eastAsia="Times New Roman" w:cstheme="minorHAnsi"/>
+                <w:color w:val="000000"/>
+                <w:kern w:val="0"/>
+                <w:sz w:val="24"/>
+                <w:szCs w:val="24"/>
+                <w14:ligatures w14:val="none"/>
+              </w:rPr>
+              <w:t xml:space="preserve"> and new </w:t>
+            </w:r>
+            <w:r>
+              <w:rPr>
+                <w:rFonts w:eastAsia="Times New Roman" w:cstheme="minorHAnsi"/>
+                <w:color w:val="000000"/>
+                <w:kern w:val="0"/>
+                <w:sz w:val="24"/>
+                <w:szCs w:val="24"/>
+                <w14:ligatures w14:val="none"/>
+              </w:rPr>
+              <w:t>consumers</w:t>
+            </w:r>
+            <w:r>
+              <w:rPr>
+                <w:rFonts w:eastAsia="Times New Roman" w:cstheme="minorHAnsi"/>
+                <w:color w:val="000000"/>
+                <w:kern w:val="0"/>
+                <w:sz w:val="24"/>
+                <w:szCs w:val="24"/>
+                <w14:ligatures w14:val="none"/>
+              </w:rPr>
+              <w:t xml:space="preserve"> for each month during 2020 and 2019.</w:t>
             </w:r>
           </w:p>
         </w:tc>
@@ -2638,29 +2710,40 @@
                 <w:szCs w:val="24"/>
                 <w14:ligatures w14:val="none"/>
               </w:rPr>
-              <w:t>Display net profits</w:t>
-            </w:r>
-            <w:r>
-              <w:rPr>
-                <w:rFonts w:eastAsia="Times New Roman" w:cstheme="minorHAnsi"/>
-                <w:color w:val="000000"/>
-                <w:kern w:val="0"/>
-                <w:sz w:val="24"/>
-                <w:szCs w:val="24"/>
-                <w14:ligatures w14:val="none"/>
-              </w:rPr>
-              <w:t xml:space="preserve"> </w:t>
-            </w:r>
-            <w:r>
-              <w:rPr>
-                <w:rFonts w:eastAsia="Times New Roman" w:cstheme="minorHAnsi"/>
-                <w:color w:val="000000"/>
-                <w:kern w:val="0"/>
-                <w:sz w:val="24"/>
-                <w:szCs w:val="24"/>
-                <w14:ligatures w14:val="none"/>
-              </w:rPr>
-              <w:t>as percentages from both returning and new customers for each month during 2020 and 2019</w:t>
+              <w:t xml:space="preserve">Display the discount category versus the </w:t>
+            </w:r>
+            <w:r>
+              <w:rPr>
+                <w:rFonts w:eastAsia="Times New Roman" w:cstheme="minorHAnsi"/>
+                <w:color w:val="000000"/>
+                <w:kern w:val="0"/>
+                <w:sz w:val="24"/>
+                <w:szCs w:val="24"/>
+                <w14:ligatures w14:val="none"/>
+              </w:rPr>
+              <w:t xml:space="preserve">total </w:t>
+            </w:r>
+            <w:r>
+              <w:rPr>
+                <w:rFonts w:eastAsia="Times New Roman" w:cstheme="minorHAnsi"/>
+                <w:color w:val="000000"/>
+                <w:kern w:val="0"/>
+                <w:sz w:val="24"/>
+                <w:szCs w:val="24"/>
+                <w14:ligatures w14:val="none"/>
+              </w:rPr>
+              <w:t>net profit</w:t>
+            </w:r>
+            <w:r>
+              <w:rPr>
+                <w:rFonts w:eastAsia="Times New Roman" w:cstheme="minorHAnsi"/>
+                <w:color w:val="000000"/>
+                <w:kern w:val="0"/>
+                <w:sz w:val="24"/>
+                <w:szCs w:val="24"/>
+                <w14:ligatures w14:val="none"/>
+              </w:rPr>
+              <w:t xml:space="preserve"> /revenue</w:t>
             </w:r>
             <w:r>
               <w:rPr>
@@ -2724,58 +2807,58 @@
                 <w:szCs w:val="24"/>
                 <w14:ligatures w14:val="none"/>
               </w:rPr>
-              <w:t>Display profit</w:t>
-            </w:r>
-            <w:r>
-              <w:rPr>
-                <w:rFonts w:eastAsia="Times New Roman" w:cstheme="minorHAnsi"/>
-                <w:color w:val="000000"/>
-                <w:kern w:val="0"/>
-                <w:sz w:val="24"/>
-                <w:szCs w:val="24"/>
-                <w14:ligatures w14:val="none"/>
-              </w:rPr>
-              <w:t xml:space="preserve"> versus category (Line Category) cost applied for each category </w:t>
-            </w:r>
-            <w:r>
-              <w:rPr>
-                <w:rFonts w:eastAsia="Times New Roman" w:cstheme="minorHAnsi"/>
-                <w:color w:val="000000"/>
-                <w:kern w:val="0"/>
-                <w:sz w:val="24"/>
-                <w:szCs w:val="24"/>
-                <w14:ligatures w14:val="none"/>
-              </w:rPr>
-              <w:t>in</w:t>
-            </w:r>
-            <w:r>
-              <w:rPr>
-                <w:rFonts w:eastAsia="Times New Roman" w:cstheme="minorHAnsi"/>
-                <w:color w:val="000000"/>
-                <w:kern w:val="0"/>
-                <w:sz w:val="24"/>
-                <w:szCs w:val="24"/>
-                <w14:ligatures w14:val="none"/>
-              </w:rPr>
-              <w:t xml:space="preserve"> 2019 and 2020</w:t>
-            </w:r>
-            <w:r>
-              <w:rPr>
-                <w:rFonts w:eastAsia="Times New Roman" w:cstheme="minorHAnsi"/>
-                <w:color w:val="000000"/>
-                <w:kern w:val="0"/>
-                <w:sz w:val="24"/>
-                <w:szCs w:val="24"/>
-                <w14:ligatures w14:val="none"/>
-              </w:rPr>
-              <w:t>.</w:t>
+              <w:t xml:space="preserve">Display </w:t>
+            </w:r>
+            <w:r>
+              <w:rPr>
+                <w:rFonts w:eastAsia="Times New Roman" w:cstheme="minorHAnsi"/>
+                <w:color w:val="000000"/>
+                <w:kern w:val="0"/>
+                <w:sz w:val="24"/>
+                <w:szCs w:val="24"/>
+                <w14:ligatures w14:val="none"/>
+              </w:rPr>
+              <w:t>net profit</w:t>
+            </w:r>
+            <w:r>
+              <w:rPr>
+                <w:rFonts w:eastAsia="Times New Roman" w:cstheme="minorHAnsi"/>
+                <w:color w:val="000000"/>
+                <w:kern w:val="0"/>
+                <w:sz w:val="24"/>
+                <w:szCs w:val="24"/>
+                <w14:ligatures w14:val="none"/>
+              </w:rPr>
+              <w:t>/revenue</w:t>
+            </w:r>
+            <w:r>
+              <w:rPr>
+                <w:rFonts w:eastAsia="Times New Roman" w:cstheme="minorHAnsi"/>
+                <w:color w:val="000000"/>
+                <w:kern w:val="0"/>
+                <w:sz w:val="24"/>
+                <w:szCs w:val="24"/>
+                <w14:ligatures w14:val="none"/>
+              </w:rPr>
+              <w:t xml:space="preserve"> </w:t>
+            </w:r>
+            <w:r>
+              <w:rPr>
+                <w:rFonts w:eastAsia="Times New Roman" w:cstheme="minorHAnsi"/>
+                <w:color w:val="000000"/>
+                <w:kern w:val="0"/>
+                <w:sz w:val="24"/>
+                <w:szCs w:val="24"/>
+                <w14:ligatures w14:val="none"/>
+              </w:rPr>
+              <w:t>for each month during 2020 and 2019.</w:t>
             </w:r>
           </w:p>
         </w:tc>
       </w:tr>
       <w:tr>
         <w:trPr>
-          <w:trHeight w:val="813"/>
+          <w:trHeight w:val="544"/>
         </w:trPr>
         <w:tc>
           <w:tcPr>
@@ -2851,29 +2934,163 @@
                 <w:szCs w:val="24"/>
                 <w14:ligatures w14:val="none"/>
               </w:rPr>
-              <w:t xml:space="preserve">Display the number of </w:t>
-            </w:r>
-            <w:r>
-              <w:rPr>
-                <w:rFonts w:eastAsia="Times New Roman" w:cstheme="minorHAnsi"/>
-                <w:color w:val="000000"/>
-                <w:kern w:val="0"/>
-                <w:sz w:val="24"/>
-                <w:szCs w:val="24"/>
-                <w14:ligatures w14:val="none"/>
-              </w:rPr>
-              <w:t>customers applied for new and returning customers were there each month during 2019 and 2020</w:t>
-            </w:r>
-            <w:r>
-              <w:rPr>
-                <w:rFonts w:eastAsia="Times New Roman" w:cstheme="minorHAnsi"/>
-                <w:color w:val="000000"/>
-                <w:kern w:val="0"/>
-                <w:sz w:val="24"/>
-                <w:szCs w:val="24"/>
-                <w14:ligatures w14:val="none"/>
-              </w:rPr>
-              <w:t>.</w:t>
+              <w:t>Display the number of unique consumers for both old and new consumers each month during 2019 and 2020.</w:t>
+            </w:r>
+          </w:p>
+        </w:tc>
+      </w:tr>
+      <w:tr>
+        <w:trPr>
+          <w:trHeight w:val="552"/>
+        </w:trPr>
+        <w:tc>
+          <w:tcPr>
+            <w:tcW w:w="2855" w:type="dxa"/>
+            <w:vMerge/>
+          </w:tcPr>
+          <w:p>
+            <w:pPr>
+              <w:spacing w:before="100" w:beforeAutospacing="1" w:after="100" w:afterAutospacing="1"/>
+              <w:jc w:val="center"/>
+              <w:rPr>
+                <w:rStyle w:val="SubtleEmphasis"/>
+              </w:rPr>
+            </w:pPr>
+          </w:p>
+        </w:tc>
+        <w:tc>
+          <w:tcPr>
+            <w:tcW w:w="6495" w:type="dxa"/>
+          </w:tcPr>
+          <w:p>
+            <w:pPr>
+              <w:numPr>
+                <w:ilvl w:val="0"/>
+                <w:numId w:val="7"/>
+              </w:numPr>
+              <w:spacing w:before="100" w:beforeAutospacing="1" w:after="100" w:afterAutospacing="1"/>
+              <w:rPr>
+                <w:rFonts w:eastAsia="Times New Roman" w:cstheme="minorHAnsi"/>
+                <w:color w:val="000000"/>
+                <w:kern w:val="0"/>
+                <w:sz w:val="24"/>
+                <w:szCs w:val="24"/>
+                <w14:ligatures w14:val="none"/>
+              </w:rPr>
+            </w:pPr>
+            <w:r>
+              <w:rPr>
+                <w:rFonts w:eastAsia="Times New Roman" w:cstheme="minorHAnsi"/>
+                <w:color w:val="000000"/>
+                <w:kern w:val="0"/>
+                <w:sz w:val="24"/>
+                <w:szCs w:val="24"/>
+                <w14:ligatures w14:val="none"/>
+              </w:rPr>
+              <w:t>Display the number of orders for both old and new consumers each month during 2019 and 2020.</w:t>
+            </w:r>
+          </w:p>
+        </w:tc>
+      </w:tr>
+      <w:tr>
+        <w:trPr>
+          <w:trHeight w:val="1512"/>
+        </w:trPr>
+        <w:tc>
+          <w:tcPr>
+            <w:tcW w:w="2855" w:type="dxa"/>
+            <w:vMerge/>
+          </w:tcPr>
+          <w:p>
+            <w:pPr>
+              <w:spacing w:before="100" w:beforeAutospacing="1" w:after="100" w:afterAutospacing="1"/>
+              <w:jc w:val="center"/>
+              <w:rPr>
+                <w:rStyle w:val="SubtleEmphasis"/>
+              </w:rPr>
+            </w:pPr>
+          </w:p>
+        </w:tc>
+        <w:tc>
+          <w:tcPr>
+            <w:tcW w:w="6495" w:type="dxa"/>
+          </w:tcPr>
+          <w:p>
+            <w:pPr>
+              <w:numPr>
+                <w:ilvl w:val="0"/>
+                <w:numId w:val="7"/>
+              </w:numPr>
+              <w:spacing w:before="100" w:beforeAutospacing="1" w:after="100" w:afterAutospacing="1"/>
+              <w:rPr>
+                <w:rFonts w:eastAsia="Times New Roman" w:cstheme="minorHAnsi"/>
+                <w:color w:val="000000"/>
+                <w:kern w:val="0"/>
+                <w:sz w:val="24"/>
+                <w:szCs w:val="24"/>
+                <w14:ligatures w14:val="none"/>
+              </w:rPr>
+            </w:pPr>
+            <w:r>
+              <w:rPr>
+                <w:rFonts w:eastAsia="Times New Roman" w:cstheme="minorHAnsi"/>
+                <w:color w:val="000000"/>
+                <w:kern w:val="0"/>
+                <w:sz w:val="24"/>
+                <w:szCs w:val="24"/>
+                <w14:ligatures w14:val="none"/>
+              </w:rPr>
+              <w:t>Display the total number of unique consumers per total number of orders made.</w:t>
+            </w:r>
+          </w:p>
+          <w:p>
+            <w:pPr>
+              <w:numPr>
+                <w:ilvl w:val="0"/>
+                <w:numId w:val="7"/>
+              </w:numPr>
+              <w:spacing w:before="100" w:beforeAutospacing="1" w:after="100" w:afterAutospacing="1"/>
+              <w:rPr>
+                <w:rFonts w:eastAsia="Times New Roman" w:cstheme="minorHAnsi"/>
+                <w:color w:val="000000"/>
+                <w:kern w:val="0"/>
+                <w:sz w:val="24"/>
+                <w:szCs w:val="24"/>
+                <w14:ligatures w14:val="none"/>
+              </w:rPr>
+            </w:pPr>
+            <w:r>
+              <w:rPr>
+                <w:rFonts w:eastAsia="Times New Roman" w:cstheme="minorHAnsi"/>
+                <w:color w:val="000000"/>
+                <w:kern w:val="0"/>
+                <w:sz w:val="24"/>
+                <w:szCs w:val="24"/>
+                <w14:ligatures w14:val="none"/>
+              </w:rPr>
+              <w:t xml:space="preserve">Display the total </w:t>
+            </w:r>
+            <w:r>
+              <w:rPr>
+                <w:rFonts w:eastAsia="Times New Roman" w:cstheme="minorHAnsi"/>
+                <w:color w:val="000000"/>
+                <w:kern w:val="0"/>
+                <w:sz w:val="24"/>
+                <w:szCs w:val="24"/>
+                <w14:ligatures w14:val="none"/>
+              </w:rPr>
+              <w:t>net profit</w:t>
+            </w:r>
+            <w:r>
+              <w:rPr>
+                <w:rFonts w:eastAsia="Times New Roman" w:cstheme="minorHAnsi"/>
+                <w:color w:val="000000"/>
+                <w:kern w:val="0"/>
+                <w:sz w:val="24"/>
+                <w:szCs w:val="24"/>
+                <w14:ligatures w14:val="none"/>
+              </w:rPr>
+              <w:t>/revenue per total number of orders made.</w:t>
             </w:r>
           </w:p>
         </w:tc>
@@ -2937,7 +3154,51 @@
                 <w:szCs w:val="24"/>
                 <w14:ligatures w14:val="none"/>
               </w:rPr>
-              <w:t xml:space="preserve">the 7 most customer that </w:t>
+              <w:t xml:space="preserve">the </w:t>
+            </w:r>
+            <w:r>
+              <w:rPr>
+                <w:rFonts w:eastAsia="Times New Roman" w:cstheme="minorHAnsi"/>
+                <w:color w:val="000000"/>
+                <w:kern w:val="0"/>
+                <w:sz w:val="24"/>
+                <w:szCs w:val="24"/>
+                <w14:ligatures w14:val="none"/>
+              </w:rPr>
+              <w:t xml:space="preserve">top </w:t>
+            </w:r>
+            <w:r>
+              <w:rPr>
+                <w:rFonts w:eastAsia="Times New Roman" w:cstheme="minorHAnsi"/>
+                <w:color w:val="000000"/>
+                <w:kern w:val="0"/>
+                <w:sz w:val="24"/>
+                <w:szCs w:val="24"/>
+                <w14:ligatures w14:val="none"/>
+              </w:rPr>
+              <w:t xml:space="preserve">7 </w:t>
+            </w:r>
+            <w:r>
+              <w:rPr>
+                <w:rFonts w:eastAsia="Times New Roman" w:cstheme="minorHAnsi"/>
+                <w:color w:val="000000"/>
+                <w:kern w:val="0"/>
+                <w:sz w:val="24"/>
+                <w:szCs w:val="24"/>
+                <w14:ligatures w14:val="none"/>
+              </w:rPr>
+              <w:t>consumers</w:t>
+            </w:r>
+            <w:r>
+              <w:rPr>
+                <w:rFonts w:eastAsia="Times New Roman" w:cstheme="minorHAnsi"/>
+                <w:color w:val="000000"/>
+                <w:kern w:val="0"/>
+                <w:sz w:val="24"/>
+                <w:szCs w:val="24"/>
+                <w14:ligatures w14:val="none"/>
+              </w:rPr>
+              <w:t xml:space="preserve"> that </w:t>
             </w:r>
             <w:r>
               <w:rPr>
@@ -2970,7 +3231,18 @@
                 <w:szCs w:val="24"/>
                 <w14:ligatures w14:val="none"/>
               </w:rPr>
-              <w:t>net profit</w:t>
+              <w:t xml:space="preserve">net </w:t>
+            </w:r>
+            <w:r>
+              <w:rPr>
+                <w:rFonts w:eastAsia="Times New Roman" w:cstheme="minorHAnsi"/>
+                <w:color w:val="000000"/>
+                <w:kern w:val="0"/>
+                <w:sz w:val="24"/>
+                <w:szCs w:val="24"/>
+                <w14:ligatures w14:val="none"/>
+              </w:rPr>
+              <w:t>profit/revenue</w:t>
             </w:r>
             <w:r>
               <w:rPr>
@@ -2993,120 +3265,6 @@
                 <w14:ligatures w14:val="none"/>
               </w:rPr>
               <w:t>during 2019 and 2020</w:t>
-            </w:r>
-            <w:r>
-              <w:rPr>
-                <w:rFonts w:eastAsia="Times New Roman" w:cstheme="minorHAnsi"/>
-                <w:color w:val="000000"/>
-                <w:kern w:val="0"/>
-                <w:sz w:val="24"/>
-                <w:szCs w:val="24"/>
-                <w14:ligatures w14:val="none"/>
-              </w:rPr>
-              <w:t>.</w:t>
-            </w:r>
-          </w:p>
-        </w:tc>
-      </w:tr>
-      <w:tr>
-        <w:tc>
-          <w:tcPr>
-            <w:tcW w:w="2855" w:type="dxa"/>
-          </w:tcPr>
-          <w:p>
-            <w:pPr>
-              <w:spacing w:before="100" w:beforeAutospacing="1" w:after="100" w:afterAutospacing="1"/>
-              <w:jc w:val="center"/>
-              <w:rPr>
-                <w:rStyle w:val="SubtleEmphasis"/>
-              </w:rPr>
-            </w:pPr>
-            <w:r>
-              <w:rPr>
-                <w:rStyle w:val="SubtleEmphasis"/>
-              </w:rPr>
-              <w:t>Discount</w:t>
-            </w:r>
-          </w:p>
-          <w:p>
-            <w:pPr>
-              <w:spacing w:before="100" w:beforeAutospacing="1" w:after="100" w:afterAutospacing="1"/>
-              <w:jc w:val="center"/>
-              <w:rPr>
-                <w:rStyle w:val="SubtleEmphasis"/>
-              </w:rPr>
-            </w:pPr>
-            <w:r>
-              <w:rPr>
-                <w:rStyle w:val="SubtleEmphasis"/>
-              </w:rPr>
-              <w:t>Graph</w:t>
-            </w:r>
-          </w:p>
-        </w:tc>
-        <w:tc>
-          <w:tcPr>
-            <w:tcW w:w="6495" w:type="dxa"/>
-          </w:tcPr>
-          <w:p>
-            <w:pPr>
-              <w:numPr>
-                <w:ilvl w:val="0"/>
-                <w:numId w:val="7"/>
-              </w:numPr>
-              <w:spacing w:before="100" w:beforeAutospacing="1" w:after="100" w:afterAutospacing="1"/>
-              <w:rPr>
-                <w:rFonts w:eastAsia="Times New Roman" w:cstheme="minorHAnsi"/>
-                <w:color w:val="000000"/>
-                <w:kern w:val="0"/>
-                <w:sz w:val="24"/>
-                <w:szCs w:val="24"/>
-                <w14:ligatures w14:val="none"/>
-              </w:rPr>
-            </w:pPr>
-            <w:r>
-              <w:rPr>
-                <w:rFonts w:eastAsia="Times New Roman" w:cstheme="minorHAnsi"/>
-                <w:color w:val="000000"/>
-                <w:kern w:val="0"/>
-                <w:sz w:val="24"/>
-                <w:szCs w:val="24"/>
-                <w14:ligatures w14:val="none"/>
-              </w:rPr>
-              <w:t xml:space="preserve">Display </w:t>
-            </w:r>
-            <w:r>
-              <w:rPr>
-                <w:rFonts w:eastAsia="Times New Roman" w:cstheme="minorHAnsi"/>
-                <w:color w:val="000000"/>
-                <w:kern w:val="0"/>
-                <w:sz w:val="24"/>
-                <w:szCs w:val="24"/>
-                <w14:ligatures w14:val="none"/>
-              </w:rPr>
-              <w:t xml:space="preserve">the discount category versus </w:t>
-            </w:r>
-            <w:r>
-              <w:rPr>
-                <w:rFonts w:eastAsia="Times New Roman" w:cstheme="minorHAnsi"/>
-                <w:color w:val="000000"/>
-                <w:kern w:val="0"/>
-                <w:sz w:val="24"/>
-                <w:szCs w:val="24"/>
-                <w14:ligatures w14:val="none"/>
-              </w:rPr>
-              <w:t>the net profit</w:t>
-            </w:r>
-            <w:r>
-              <w:rPr>
-                <w:rFonts w:eastAsia="Times New Roman" w:cstheme="minorHAnsi"/>
-                <w:color w:val="000000"/>
-                <w:kern w:val="0"/>
-                <w:sz w:val="24"/>
-                <w:szCs w:val="24"/>
-                <w14:ligatures w14:val="none"/>
-              </w:rPr>
-              <w:t xml:space="preserve"> percentage applied for each line category during 2019 and 2020</w:t>
             </w:r>
             <w:r>
               <w:rPr>
@@ -3207,7 +3365,7 @@
       </w:tr>
       <w:tr>
         <w:trPr>
-          <w:trHeight w:val="1200"/>
+          <w:trHeight w:val="620"/>
         </w:trPr>
         <w:tc>
           <w:tcPr>
@@ -3253,73 +3411,18 @@
                 <w:szCs w:val="24"/>
                 <w14:ligatures w14:val="none"/>
               </w:rPr>
-              <w:t xml:space="preserve">Display </w:t>
-            </w:r>
-            <w:r>
-              <w:rPr>
-                <w:rFonts w:eastAsia="Times New Roman" w:cstheme="minorHAnsi"/>
-                <w:color w:val="000000"/>
-                <w:kern w:val="0"/>
-                <w:sz w:val="24"/>
-                <w:szCs w:val="24"/>
-                <w14:ligatures w14:val="none"/>
-              </w:rPr>
-              <w:t>the top 5 best and</w:t>
-            </w:r>
-            <w:r>
-              <w:rPr>
-                <w:rFonts w:eastAsia="Times New Roman" w:cstheme="minorHAnsi"/>
-                <w:color w:val="000000"/>
-                <w:kern w:val="0"/>
-                <w:sz w:val="24"/>
-                <w:szCs w:val="24"/>
-                <w14:ligatures w14:val="none"/>
-              </w:rPr>
-              <w:t xml:space="preserve"> </w:t>
-            </w:r>
-            <w:r>
-              <w:rPr>
-                <w:rFonts w:eastAsia="Times New Roman" w:cstheme="minorHAnsi"/>
-                <w:color w:val="000000"/>
-                <w:kern w:val="0"/>
-                <w:sz w:val="24"/>
-                <w:szCs w:val="24"/>
-                <w14:ligatures w14:val="none"/>
-              </w:rPr>
-              <w:t xml:space="preserve">bottom 5 selling </w:t>
-            </w:r>
-            <w:r>
-              <w:rPr>
-                <w:rFonts w:eastAsia="Times New Roman" w:cstheme="minorHAnsi"/>
-                <w:color w:val="000000"/>
-                <w:kern w:val="0"/>
-                <w:sz w:val="24"/>
-                <w:szCs w:val="24"/>
-                <w14:ligatures w14:val="none"/>
-              </w:rPr>
-              <w:t>products</w:t>
-            </w:r>
-            <w:r>
-              <w:rPr>
-                <w:rFonts w:eastAsia="Times New Roman" w:cstheme="minorHAnsi"/>
-                <w:color w:val="000000"/>
-                <w:kern w:val="0"/>
-                <w:sz w:val="24"/>
-                <w:szCs w:val="24"/>
-                <w14:ligatures w14:val="none"/>
-              </w:rPr>
-              <w:t xml:space="preserve"> (line SKU) label by category as a percentage for both new and returning customers during 2019 and 2020</w:t>
-            </w:r>
-            <w:r>
-              <w:rPr>
-                <w:rFonts w:eastAsia="Times New Roman" w:cstheme="minorHAnsi"/>
-                <w:color w:val="000000"/>
-                <w:kern w:val="0"/>
-                <w:sz w:val="24"/>
-                <w:szCs w:val="24"/>
-                <w14:ligatures w14:val="none"/>
-              </w:rPr>
-              <w:t>.</w:t>
+              <w:t>Display the</w:t>
+            </w:r>
+            <w:r>
+              <w:rPr>
+                <w:rFonts w:eastAsia="Times New Roman" w:cstheme="minorHAnsi"/>
+                <w:color w:val="000000"/>
+                <w:kern w:val="0"/>
+                <w:sz w:val="24"/>
+                <w:szCs w:val="24"/>
+                <w14:ligatures w14:val="none"/>
+              </w:rPr>
+              <w:t xml:space="preserve"> number of orders for each category (Line Category).</w:t>
             </w:r>
           </w:p>
         </w:tc>
@@ -3349,6 +3452,60 @@
           </w:tcPr>
           <w:p>
             <w:pPr>
+              <w:pStyle w:val="ListParagraph"/>
+              <w:numPr>
+                <w:ilvl w:val="0"/>
+                <w:numId w:val="14"/>
+              </w:numPr>
+              <w:spacing w:before="100" w:beforeAutospacing="1" w:after="100" w:afterAutospacing="1"/>
+              <w:rPr>
+                <w:rFonts w:eastAsia="Times New Roman" w:cstheme="minorHAnsi"/>
+                <w:color w:val="000000"/>
+                <w:kern w:val="0"/>
+                <w:sz w:val="24"/>
+                <w:szCs w:val="24"/>
+                <w14:ligatures w14:val="none"/>
+              </w:rPr>
+            </w:pPr>
+            <w:r>
+              <w:rPr>
+                <w:rFonts w:eastAsia="Times New Roman" w:cstheme="minorHAnsi"/>
+                <w:color w:val="000000"/>
+                <w:kern w:val="0"/>
+                <w:sz w:val="24"/>
+                <w:szCs w:val="24"/>
+                <w14:ligatures w14:val="none"/>
+              </w:rPr>
+              <w:t>Display net profit/revenue versus category (Line Category) cost for each category.</w:t>
+            </w:r>
+          </w:p>
+        </w:tc>
+      </w:tr>
+      <w:tr>
+        <w:trPr>
+          <w:trHeight w:val="200"/>
+        </w:trPr>
+        <w:tc>
+          <w:tcPr>
+            <w:tcW w:w="2855" w:type="dxa"/>
+            <w:vMerge/>
+          </w:tcPr>
+          <w:p>
+            <w:pPr>
+              <w:spacing w:before="100" w:beforeAutospacing="1" w:after="100" w:afterAutospacing="1"/>
+              <w:jc w:val="center"/>
+              <w:rPr>
+                <w:rStyle w:val="SubtleEmphasis"/>
+              </w:rPr>
+            </w:pPr>
+          </w:p>
+        </w:tc>
+        <w:tc>
+          <w:tcPr>
+            <w:tcW w:w="6495" w:type="dxa"/>
+          </w:tcPr>
+          <w:p>
+            <w:pPr>
               <w:numPr>
                 <w:ilvl w:val="0"/>
                 <w:numId w:val="7"/>
@@ -3372,81 +3529,6 @@
                 <w:szCs w:val="24"/>
                 <w14:ligatures w14:val="none"/>
               </w:rPr>
-              <w:t xml:space="preserve">Display the </w:t>
-            </w:r>
-            <w:r>
-              <w:rPr>
-                <w:rFonts w:eastAsia="Times New Roman" w:cstheme="minorHAnsi"/>
-                <w:color w:val="000000"/>
-                <w:kern w:val="0"/>
-                <w:sz w:val="24"/>
-                <w:szCs w:val="24"/>
-                <w14:ligatures w14:val="none"/>
-              </w:rPr>
-              <w:t>last product a customer bought during 2019 to before the last three months in October</w:t>
-            </w:r>
-            <w:r>
-              <w:rPr>
-                <w:rFonts w:eastAsia="Times New Roman" w:cstheme="minorHAnsi"/>
-                <w:color w:val="000000"/>
-                <w:kern w:val="0"/>
-                <w:sz w:val="24"/>
-                <w:szCs w:val="24"/>
-                <w14:ligatures w14:val="none"/>
-              </w:rPr>
-              <w:t>.</w:t>
-            </w:r>
-          </w:p>
-        </w:tc>
-      </w:tr>
-      <w:tr>
-        <w:trPr>
-          <w:trHeight w:val="1006"/>
-        </w:trPr>
-        <w:tc>
-          <w:tcPr>
-            <w:tcW w:w="2855" w:type="dxa"/>
-            <w:vMerge/>
-          </w:tcPr>
-          <w:p>
-            <w:pPr>
-              <w:spacing w:before="100" w:beforeAutospacing="1" w:after="100" w:afterAutospacing="1"/>
-              <w:jc w:val="center"/>
-              <w:rPr>
-                <w:rStyle w:val="SubtleEmphasis"/>
-              </w:rPr>
-            </w:pPr>
-          </w:p>
-        </w:tc>
-        <w:tc>
-          <w:tcPr>
-            <w:tcW w:w="6495" w:type="dxa"/>
-          </w:tcPr>
-          <w:p>
-            <w:pPr>
-              <w:numPr>
-                <w:ilvl w:val="0"/>
-                <w:numId w:val="7"/>
-              </w:numPr>
-              <w:spacing w:before="100" w:beforeAutospacing="1" w:after="100" w:afterAutospacing="1"/>
-              <w:rPr>
-                <w:rFonts w:eastAsia="Times New Roman" w:cstheme="minorHAnsi"/>
-                <w:color w:val="000000"/>
-                <w:kern w:val="0"/>
-                <w:sz w:val="24"/>
-                <w:szCs w:val="24"/>
-                <w14:ligatures w14:val="none"/>
-              </w:rPr>
-            </w:pPr>
-            <w:r>
-              <w:rPr>
-                <w:rFonts w:eastAsia="Times New Roman" w:cstheme="minorHAnsi"/>
-                <w:color w:val="000000"/>
-                <w:kern w:val="0"/>
-                <w:sz w:val="24"/>
-                <w:szCs w:val="24"/>
-                <w14:ligatures w14:val="none"/>
-              </w:rPr>
               <w:t xml:space="preserve">Display </w:t>
             </w:r>
             <w:r>
@@ -3458,7 +3540,51 @@
                 <w:szCs w:val="24"/>
                 <w14:ligatures w14:val="none"/>
               </w:rPr>
-              <w:t>the first product an old customer bought during 2019 and 2020</w:t>
+              <w:t>the top 5 best and</w:t>
+            </w:r>
+            <w:r>
+              <w:rPr>
+                <w:rFonts w:eastAsia="Times New Roman" w:cstheme="minorHAnsi"/>
+                <w:color w:val="000000"/>
+                <w:kern w:val="0"/>
+                <w:sz w:val="24"/>
+                <w:szCs w:val="24"/>
+                <w14:ligatures w14:val="none"/>
+              </w:rPr>
+              <w:t xml:space="preserve"> </w:t>
+            </w:r>
+            <w:r>
+              <w:rPr>
+                <w:rFonts w:eastAsia="Times New Roman" w:cstheme="minorHAnsi"/>
+                <w:color w:val="000000"/>
+                <w:kern w:val="0"/>
+                <w:sz w:val="24"/>
+                <w:szCs w:val="24"/>
+                <w14:ligatures w14:val="none"/>
+              </w:rPr>
+              <w:t xml:space="preserve">bottom 5 selling </w:t>
+            </w:r>
+            <w:r>
+              <w:rPr>
+                <w:rFonts w:eastAsia="Times New Roman" w:cstheme="minorHAnsi"/>
+                <w:color w:val="000000"/>
+                <w:kern w:val="0"/>
+                <w:sz w:val="24"/>
+                <w:szCs w:val="24"/>
+                <w14:ligatures w14:val="none"/>
+              </w:rPr>
+              <w:t>products</w:t>
+            </w:r>
+            <w:r>
+              <w:rPr>
+                <w:rFonts w:eastAsia="Times New Roman" w:cstheme="minorHAnsi"/>
+                <w:color w:val="000000"/>
+                <w:kern w:val="0"/>
+                <w:sz w:val="24"/>
+                <w:szCs w:val="24"/>
+                <w14:ligatures w14:val="none"/>
+              </w:rPr>
+              <w:t xml:space="preserve"> (line SKU) label by category as a percentage for both new and returning customers during 2019 and 2020</w:t>
             </w:r>
             <w:r>
               <w:rPr>
@@ -3504,13 +3630,13 @@
         <w:tblLook w:val="04A0" w:firstRow="1" w:lastRow="0" w:firstColumn="1" w:lastColumn="0" w:noHBand="0" w:noVBand="1"/>
       </w:tblPr>
       <w:tblGrid>
-        <w:gridCol w:w="9350"/>
+        <w:gridCol w:w="9576"/>
       </w:tblGrid>
       <w:tr>
         <w:tc>
           <w:tcPr>
             <w:tcW w:w="9576" w:type="dxa"/>
-            <w:shd w:val="clear" w:color="auto" w:fill="AF658C"/>
+            <w:shd w:val="clear" w:color="auto" w:fill="002060"/>
           </w:tcPr>
           <w:p>
             <w:pPr>
@@ -3570,16 +3696,9 @@
                 <w:szCs w:val="24"/>
                 <w14:ligatures w14:val="none"/>
               </w:rPr>
-              <w:t>A comprehensive report detailing our findings on the company’s sales performance.</w:t>
-            </w:r>
-          </w:p>
-        </w:tc>
-      </w:tr>
-      <w:tr>
-        <w:tc>
-          <w:tcPr>
-            <w:tcW w:w="9576" w:type="dxa"/>
-          </w:tcPr>
+              <w:t>Changelog Report.</w:t>
+            </w:r>
+          </w:p>
           <w:p>
             <w:pPr>
               <w:numPr>
@@ -3605,29 +3724,7 @@
                 <w:szCs w:val="24"/>
                 <w14:ligatures w14:val="none"/>
               </w:rPr>
-              <w:t xml:space="preserve">Recommendations for improving sales performance based on </w:t>
-            </w:r>
-            <w:r>
-              <w:rPr>
-                <w:rFonts w:eastAsia="Times New Roman" w:cstheme="minorHAnsi"/>
-                <w:color w:val="000000"/>
-                <w:kern w:val="0"/>
-                <w:sz w:val="24"/>
-                <w:szCs w:val="24"/>
-                <w14:ligatures w14:val="none"/>
-              </w:rPr>
-              <w:t>the</w:t>
-            </w:r>
-            <w:r>
-              <w:rPr>
-                <w:rFonts w:eastAsia="Times New Roman" w:cstheme="minorHAnsi"/>
-                <w:color w:val="000000"/>
-                <w:kern w:val="0"/>
-                <w:sz w:val="24"/>
-                <w:szCs w:val="24"/>
-                <w14:ligatures w14:val="none"/>
-              </w:rPr>
-              <w:t xml:space="preserve"> analysis.</w:t>
+              <w:t>A comprehensive report detailing our findings on the company’s sales performance.</w:t>
             </w:r>
           </w:p>
         </w:tc>
@@ -3663,7 +3760,75 @@
                 <w14:ligatures w14:val="none"/>
               </w:rPr>
               <w:lastRenderedPageBreak/>
-              <w:t>Graphs visualizing key metrics and trends.</w:t>
+              <w:t xml:space="preserve">Recommendations for improving sales performance based on </w:t>
+            </w:r>
+            <w:r>
+              <w:rPr>
+                <w:rFonts w:eastAsia="Times New Roman" w:cstheme="minorHAnsi"/>
+                <w:color w:val="000000"/>
+                <w:kern w:val="0"/>
+                <w:sz w:val="24"/>
+                <w:szCs w:val="24"/>
+                <w14:ligatures w14:val="none"/>
+              </w:rPr>
+              <w:t>the</w:t>
+            </w:r>
+            <w:r>
+              <w:rPr>
+                <w:rFonts w:eastAsia="Times New Roman" w:cstheme="minorHAnsi"/>
+                <w:color w:val="000000"/>
+                <w:kern w:val="0"/>
+                <w:sz w:val="24"/>
+                <w:szCs w:val="24"/>
+                <w14:ligatures w14:val="none"/>
+              </w:rPr>
+              <w:t xml:space="preserve"> analysis.</w:t>
+            </w:r>
+          </w:p>
+        </w:tc>
+      </w:tr>
+      <w:tr>
+        <w:tc>
+          <w:tcPr>
+            <w:tcW w:w="9576" w:type="dxa"/>
+          </w:tcPr>
+          <w:p>
+            <w:pPr>
+              <w:numPr>
+                <w:ilvl w:val="0"/>
+                <w:numId w:val="8"/>
+              </w:numPr>
+              <w:spacing w:before="100" w:beforeAutospacing="1" w:after="100" w:afterAutospacing="1"/>
+              <w:rPr>
+                <w:rFonts w:eastAsia="Times New Roman" w:cstheme="minorHAnsi"/>
+                <w:color w:val="000000"/>
+                <w:kern w:val="0"/>
+                <w:sz w:val="24"/>
+                <w:szCs w:val="24"/>
+                <w14:ligatures w14:val="none"/>
+              </w:rPr>
+            </w:pPr>
+            <w:r>
+              <w:rPr>
+                <w:rFonts w:eastAsia="Times New Roman" w:cstheme="minorHAnsi"/>
+                <w:color w:val="000000"/>
+                <w:kern w:val="0"/>
+                <w:sz w:val="24"/>
+                <w:szCs w:val="24"/>
+                <w14:ligatures w14:val="none"/>
+              </w:rPr>
+              <w:t>Dashboard</w:t>
+            </w:r>
+            <w:r>
+              <w:rPr>
+                <w:rFonts w:eastAsia="Times New Roman" w:cstheme="minorHAnsi"/>
+                <w:color w:val="000000"/>
+                <w:kern w:val="0"/>
+                <w:sz w:val="24"/>
+                <w:szCs w:val="24"/>
+                <w14:ligatures w14:val="none"/>
+              </w:rPr>
+              <w:t xml:space="preserve"> visualizing key metrics and trends.</w:t>
             </w:r>
           </w:p>
         </w:tc>
@@ -3689,6 +3854,10 @@
         <w:pStyle w:val="Heading1"/>
         <w:rPr>
           <w:rFonts w:eastAsia="Times New Roman"/>
+          <w:b w:val="0"/>
+          <w:bCs/>
+          <w:sz w:val="16"/>
+          <w:szCs w:val="16"/>
         </w:rPr>
       </w:pPr>
       <w:bookmarkStart w:id="5" w:name="_Toc149171072"/>
@@ -3705,6 +3874,56 @@
         </w:rPr>
         <w:t xml:space="preserve"> </w:t>
       </w:r>
+      <w:r>
+        <w:rPr>
+          <w:rFonts w:eastAsia="Times New Roman"/>
+          <w:b w:val="0"/>
+          <w:bCs/>
+          <w:sz w:val="16"/>
+          <w:szCs w:val="16"/>
+        </w:rPr>
+        <w:t xml:space="preserve">(Note: the </w:t>
+      </w:r>
+      <w:r>
+        <w:rPr>
+          <w:rFonts w:eastAsia="Times New Roman"/>
+          <w:b w:val="0"/>
+          <w:bCs/>
+          <w:sz w:val="16"/>
+          <w:szCs w:val="16"/>
+        </w:rPr>
+        <w:t>budget</w:t>
+      </w:r>
+      <w:r>
+        <w:rPr>
+          <w:rFonts w:eastAsia="Times New Roman"/>
+          <w:b w:val="0"/>
+          <w:bCs/>
+          <w:sz w:val="16"/>
+          <w:szCs w:val="16"/>
+        </w:rPr>
+        <w:t xml:space="preserve"> is not real</w:t>
+      </w:r>
+      <w:r>
+        <w:rPr>
+          <w:rFonts w:eastAsia="Times New Roman"/>
+          <w:b w:val="0"/>
+          <w:bCs/>
+          <w:sz w:val="16"/>
+          <w:szCs w:val="16"/>
+        </w:rPr>
+        <w:t xml:space="preserve">, it was </w:t>
+      </w:r>
+      <w:r>
+        <w:rPr>
+          <w:rFonts w:eastAsia="Times New Roman"/>
+          <w:b w:val="0"/>
+          <w:bCs/>
+          <w:sz w:val="16"/>
+          <w:szCs w:val="16"/>
+        </w:rPr>
+        <w:t>just created for the sake of the report)</w:t>
+      </w:r>
     </w:p>
     <w:tbl>
       <w:tblPr>
@@ -3713,15 +3932,15 @@
         <w:tblLook w:val="04A0" w:firstRow="1" w:lastRow="0" w:firstColumn="1" w:lastColumn="0" w:noHBand="0" w:noVBand="1"/>
       </w:tblPr>
       <w:tblGrid>
-        <w:gridCol w:w="2220"/>
-        <w:gridCol w:w="7130"/>
+        <w:gridCol w:w="2268"/>
+        <w:gridCol w:w="7308"/>
       </w:tblGrid>
       <w:tr>
         <w:tc>
           <w:tcPr>
             <w:tcW w:w="9576" w:type="dxa"/>
             <w:gridSpan w:val="2"/>
-            <w:shd w:val="clear" w:color="auto" w:fill="AF658C"/>
+            <w:shd w:val="clear" w:color="auto" w:fill="002060"/>
           </w:tcPr>
           <w:p>
             <w:pPr>
@@ -3787,7 +4006,18 @@
                 <w:szCs w:val="24"/>
                 <w14:ligatures w14:val="none"/>
               </w:rPr>
-              <w:t>Data collection and preparation.</w:t>
+              <w:t xml:space="preserve">Requirement </w:t>
+            </w:r>
+            <w:r>
+              <w:rPr>
+                <w:rFonts w:eastAsia="Times New Roman" w:cstheme="minorHAnsi"/>
+                <w:color w:val="000000"/>
+                <w:kern w:val="0"/>
+                <w:sz w:val="24"/>
+                <w:szCs w:val="24"/>
+                <w14:ligatures w14:val="none"/>
+              </w:rPr>
+              <w:t>Gathering (Ask Phase).</w:t>
             </w:r>
           </w:p>
         </w:tc>
@@ -3840,7 +4070,7 @@
                 <w:szCs w:val="24"/>
                 <w14:ligatures w14:val="none"/>
               </w:rPr>
-              <w:t>Exploratory data analysis.</w:t>
+              <w:t>Cleaning Data (Process Phase).</w:t>
             </w:r>
           </w:p>
         </w:tc>
@@ -3893,7 +4123,7 @@
                 <w:szCs w:val="24"/>
                 <w14:ligatures w14:val="none"/>
               </w:rPr>
-              <w:t>Hypothesis testing and benchmarking.</w:t>
+              <w:t>Analyzing Data (Analyze Phase).</w:t>
             </w:r>
           </w:p>
         </w:tc>
@@ -3917,7 +4147,13 @@
               <w:rPr>
                 <w:rStyle w:val="SubtleEmphasis"/>
               </w:rPr>
-              <w:t>Week 4</w:t>
+              <w:t xml:space="preserve">Week </w:t>
+            </w:r>
+            <w:r>
+              <w:rPr>
+                <w:rStyle w:val="SubtleEmphasis"/>
+              </w:rPr>
+              <w:t>4</w:t>
             </w:r>
           </w:p>
         </w:tc>
@@ -3946,60 +4182,29 @@
                 <w:szCs w:val="24"/>
                 <w14:ligatures w14:val="none"/>
               </w:rPr>
-              <w:t>Root cause analysis and recommendation development.</w:t>
-            </w:r>
-          </w:p>
-        </w:tc>
-      </w:tr>
-      <w:tr>
-        <w:trPr>
-          <w:trHeight w:val="187"/>
-        </w:trPr>
-        <w:tc>
-          <w:tcPr>
-            <w:tcW w:w="2268" w:type="dxa"/>
-          </w:tcPr>
-          <w:p>
-            <w:pPr>
-              <w:spacing w:before="100" w:beforeAutospacing="1" w:after="100" w:afterAutospacing="1"/>
-              <w:rPr>
-                <w:rStyle w:val="SubtleEmphasis"/>
-              </w:rPr>
-            </w:pPr>
-            <w:r>
-              <w:rPr>
-                <w:rStyle w:val="SubtleEmphasis"/>
-              </w:rPr>
-              <w:t>Week 5</w:t>
-            </w:r>
-          </w:p>
-        </w:tc>
-        <w:tc>
-          <w:tcPr>
-            <w:tcW w:w="7308" w:type="dxa"/>
-          </w:tcPr>
-          <w:p>
-            <w:pPr>
-              <w:spacing w:before="100" w:beforeAutospacing="1" w:after="100" w:afterAutospacing="1"/>
-              <w:rPr>
-                <w:rFonts w:eastAsia="Times New Roman" w:cstheme="minorHAnsi"/>
-                <w:color w:val="000000"/>
-                <w:kern w:val="0"/>
-                <w:sz w:val="24"/>
-                <w:szCs w:val="24"/>
-                <w14:ligatures w14:val="none"/>
-              </w:rPr>
-            </w:pPr>
-            <w:r>
-              <w:rPr>
-                <w:rFonts w:eastAsia="Times New Roman" w:cstheme="minorHAnsi"/>
-                <w:color w:val="000000"/>
-                <w:kern w:val="0"/>
-                <w:sz w:val="24"/>
-                <w:szCs w:val="24"/>
-                <w14:ligatures w14:val="none"/>
-              </w:rPr>
-              <w:t>Final report and data visualization dashboard delivery.</w:t>
+              <w:t>Final report and data visualization dashboard delivery</w:t>
+            </w:r>
+            <w:r>
+              <w:rPr>
+                <w:rFonts w:eastAsia="Times New Roman" w:cstheme="minorHAnsi"/>
+                <w:color w:val="000000"/>
+                <w:kern w:val="0"/>
+                <w:sz w:val="24"/>
+                <w:szCs w:val="24"/>
+                <w14:ligatures w14:val="none"/>
+              </w:rPr>
+              <w:t xml:space="preserve"> (Share Phase)</w:t>
+            </w:r>
+            <w:r>
+              <w:rPr>
+                <w:rFonts w:eastAsia="Times New Roman" w:cstheme="minorHAnsi"/>
+                <w:color w:val="000000"/>
+                <w:kern w:val="0"/>
+                <w:sz w:val="24"/>
+                <w:szCs w:val="24"/>
+                <w14:ligatures w14:val="none"/>
+              </w:rPr>
+              <w:t>.</w:t>
             </w:r>
           </w:p>
         </w:tc>
@@ -4025,6 +4230,10 @@
         <w:pStyle w:val="Heading1"/>
         <w:rPr>
           <w:rFonts w:eastAsia="Times New Roman"/>
+          <w:b w:val="0"/>
+          <w:bCs/>
+          <w:sz w:val="16"/>
+          <w:szCs w:val="16"/>
         </w:rPr>
       </w:pPr>
       <w:bookmarkStart w:id="6" w:name="_Toc149171073"/>
@@ -4035,6 +4244,56 @@
         <w:t>Budget:</w:t>
       </w:r>
       <w:bookmarkEnd w:id="6"/>
+      <w:r>
+        <w:rPr>
+          <w:rFonts w:eastAsia="Times New Roman"/>
+          <w:b w:val="0"/>
+          <w:bCs/>
+          <w:sz w:val="16"/>
+          <w:szCs w:val="16"/>
+        </w:rPr>
+        <w:t xml:space="preserve"> (Note: the </w:t>
+      </w:r>
+      <w:r>
+        <w:rPr>
+          <w:rFonts w:eastAsia="Times New Roman"/>
+          <w:b w:val="0"/>
+          <w:bCs/>
+          <w:sz w:val="16"/>
+          <w:szCs w:val="16"/>
+        </w:rPr>
+        <w:t>budget</w:t>
+      </w:r>
+      <w:r>
+        <w:rPr>
+          <w:rFonts w:eastAsia="Times New Roman"/>
+          <w:b w:val="0"/>
+          <w:bCs/>
+          <w:sz w:val="16"/>
+          <w:szCs w:val="16"/>
+        </w:rPr>
+        <w:t xml:space="preserve"> is not real</w:t>
+      </w:r>
+      <w:r>
+        <w:rPr>
+          <w:rFonts w:eastAsia="Times New Roman"/>
+          <w:b w:val="0"/>
+          <w:bCs/>
+          <w:sz w:val="16"/>
+          <w:szCs w:val="16"/>
+        </w:rPr>
+        <w:t xml:space="preserve">, it was </w:t>
+      </w:r>
+      <w:r>
+        <w:rPr>
+          <w:rFonts w:eastAsia="Times New Roman"/>
+          <w:b w:val="0"/>
+          <w:bCs/>
+          <w:sz w:val="16"/>
+          <w:szCs w:val="16"/>
+        </w:rPr>
+        <w:t>just created for the sake of the report)</w:t>
+      </w:r>
     </w:p>
     <w:tbl>
       <w:tblPr>
@@ -4043,16 +4302,16 @@
         <w:tblLook w:val="04A0" w:firstRow="1" w:lastRow="0" w:firstColumn="1" w:lastColumn="0" w:noHBand="0" w:noVBand="1"/>
       </w:tblPr>
       <w:tblGrid>
-        <w:gridCol w:w="5595"/>
-        <w:gridCol w:w="893"/>
-        <w:gridCol w:w="2862"/>
+        <w:gridCol w:w="5688"/>
+        <w:gridCol w:w="1440"/>
+        <w:gridCol w:w="2448"/>
       </w:tblGrid>
       <w:tr>
         <w:tc>
           <w:tcPr>
             <w:tcW w:w="9576" w:type="dxa"/>
             <w:gridSpan w:val="3"/>
-            <w:shd w:val="clear" w:color="auto" w:fill="AF658C"/>
+            <w:shd w:val="clear" w:color="auto" w:fill="002060"/>
           </w:tcPr>
           <w:p>
             <w:pPr>
@@ -4079,9 +4338,9 @@
       <w:tr>
         <w:tc>
           <w:tcPr>
-            <w:tcW w:w="6588" w:type="dxa"/>
+            <w:tcW w:w="7128" w:type="dxa"/>
             <w:gridSpan w:val="2"/>
-            <w:shd w:val="clear" w:color="auto" w:fill="C894AF"/>
+            <w:shd w:val="clear" w:color="auto" w:fill="8496B0" w:themeFill="text2" w:themeFillTint="99"/>
           </w:tcPr>
           <w:p>
             <w:pPr>
@@ -4114,8 +4373,8 @@
         </w:tc>
         <w:tc>
           <w:tcPr>
-            <w:tcW w:w="2988" w:type="dxa"/>
-            <w:shd w:val="clear" w:color="auto" w:fill="C894AF"/>
+            <w:tcW w:w="2448" w:type="dxa"/>
+            <w:shd w:val="clear" w:color="auto" w:fill="8496B0" w:themeFill="text2" w:themeFillTint="99"/>
           </w:tcPr>
           <w:p>
             <w:pPr>
@@ -4153,7 +4412,7 @@
         </w:trPr>
         <w:tc>
           <w:tcPr>
-            <w:tcW w:w="6588" w:type="dxa"/>
+            <w:tcW w:w="7128" w:type="dxa"/>
             <w:gridSpan w:val="2"/>
           </w:tcPr>
           <w:p>
@@ -4161,19 +4420,28 @@
               <w:spacing w:before="100" w:beforeAutospacing="1" w:after="100" w:afterAutospacing="1"/>
               <w:rPr>
                 <w:rStyle w:val="SubtleEmphasis"/>
-              </w:rPr>
-            </w:pPr>
-            <w:r>
-              <w:rPr>
-                <w:rStyle w:val="SubtleEmphasis"/>
-              </w:rPr>
-              <w:t>Data collection and preparation.</w:t>
-            </w:r>
-          </w:p>
-        </w:tc>
-        <w:tc>
-          <w:tcPr>
-            <w:tcW w:w="2988" w:type="dxa"/>
+                <w:b w:val="0"/>
+                <w:bCs/>
+              </w:rPr>
+            </w:pPr>
+            <w:r>
+              <w:rPr>
+                <w:rFonts w:eastAsia="Times New Roman" w:cstheme="minorHAnsi"/>
+                <w:b/>
+                <w:bCs/>
+                <w:color w:val="000000"/>
+                <w:kern w:val="0"/>
+                <w:sz w:val="24"/>
+                <w:szCs w:val="24"/>
+                <w14:ligatures w14:val="none"/>
+              </w:rPr>
+              <w:t>Requirement Gathering (Ask Phase).</w:t>
+            </w:r>
+          </w:p>
+        </w:tc>
+        <w:tc>
+          <w:tcPr>
+            <w:tcW w:w="2448" w:type="dxa"/>
           </w:tcPr>
           <w:p>
             <w:pPr>
@@ -4207,7 +4475,7 @@
         </w:trPr>
         <w:tc>
           <w:tcPr>
-            <w:tcW w:w="6588" w:type="dxa"/>
+            <w:tcW w:w="7128" w:type="dxa"/>
             <w:gridSpan w:val="2"/>
           </w:tcPr>
           <w:p>
@@ -4215,19 +4483,28 @@
               <w:spacing w:before="100" w:beforeAutospacing="1" w:after="100" w:afterAutospacing="1"/>
               <w:rPr>
                 <w:rStyle w:val="SubtleEmphasis"/>
-              </w:rPr>
-            </w:pPr>
-            <w:r>
-              <w:rPr>
-                <w:rStyle w:val="SubtleEmphasis"/>
-              </w:rPr>
-              <w:t>Exploratory data analysis.</w:t>
-            </w:r>
-          </w:p>
-        </w:tc>
-        <w:tc>
-          <w:tcPr>
-            <w:tcW w:w="2988" w:type="dxa"/>
+                <w:b w:val="0"/>
+                <w:bCs/>
+              </w:rPr>
+            </w:pPr>
+            <w:r>
+              <w:rPr>
+                <w:rFonts w:eastAsia="Times New Roman" w:cstheme="minorHAnsi"/>
+                <w:b/>
+                <w:bCs/>
+                <w:color w:val="000000"/>
+                <w:kern w:val="0"/>
+                <w:sz w:val="24"/>
+                <w:szCs w:val="24"/>
+                <w14:ligatures w14:val="none"/>
+              </w:rPr>
+              <w:t>Cleaning Data (Process Phase).</w:t>
+            </w:r>
+          </w:p>
+        </w:tc>
+        <w:tc>
+          <w:tcPr>
+            <w:tcW w:w="2448" w:type="dxa"/>
           </w:tcPr>
           <w:p>
             <w:pPr>
@@ -4261,7 +4538,7 @@
         </w:trPr>
         <w:tc>
           <w:tcPr>
-            <w:tcW w:w="6588" w:type="dxa"/>
+            <w:tcW w:w="7128" w:type="dxa"/>
             <w:gridSpan w:val="2"/>
           </w:tcPr>
           <w:p>
@@ -4269,19 +4546,28 @@
               <w:spacing w:before="100" w:beforeAutospacing="1" w:after="100" w:afterAutospacing="1"/>
               <w:rPr>
                 <w:rStyle w:val="SubtleEmphasis"/>
-              </w:rPr>
-            </w:pPr>
-            <w:r>
-              <w:rPr>
-                <w:rStyle w:val="SubtleEmphasis"/>
-              </w:rPr>
-              <w:t>Hypothesis testing and benchmarking.</w:t>
-            </w:r>
-          </w:p>
-        </w:tc>
-        <w:tc>
-          <w:tcPr>
-            <w:tcW w:w="2988" w:type="dxa"/>
+                <w:b w:val="0"/>
+                <w:bCs/>
+              </w:rPr>
+            </w:pPr>
+            <w:r>
+              <w:rPr>
+                <w:rFonts w:eastAsia="Times New Roman" w:cstheme="minorHAnsi"/>
+                <w:b/>
+                <w:bCs/>
+                <w:color w:val="000000"/>
+                <w:kern w:val="0"/>
+                <w:sz w:val="24"/>
+                <w:szCs w:val="24"/>
+                <w14:ligatures w14:val="none"/>
+              </w:rPr>
+              <w:t>Analyzing Data (Analyze Phase).</w:t>
+            </w:r>
+          </w:p>
+        </w:tc>
+        <w:tc>
+          <w:tcPr>
+            <w:tcW w:w="2448" w:type="dxa"/>
           </w:tcPr>
           <w:p>
             <w:pPr>
@@ -4315,7 +4601,7 @@
         </w:trPr>
         <w:tc>
           <w:tcPr>
-            <w:tcW w:w="6588" w:type="dxa"/>
+            <w:tcW w:w="7128" w:type="dxa"/>
             <w:gridSpan w:val="2"/>
           </w:tcPr>
           <w:p>
@@ -4323,19 +4609,28 @@
               <w:spacing w:before="100" w:beforeAutospacing="1" w:after="100" w:afterAutospacing="1"/>
               <w:rPr>
                 <w:rStyle w:val="SubtleEmphasis"/>
-              </w:rPr>
-            </w:pPr>
-            <w:r>
-              <w:rPr>
-                <w:rStyle w:val="SubtleEmphasis"/>
-              </w:rPr>
-              <w:t>Root cause analysis and recommendation development.</w:t>
-            </w:r>
-          </w:p>
-        </w:tc>
-        <w:tc>
-          <w:tcPr>
-            <w:tcW w:w="2988" w:type="dxa"/>
+                <w:b w:val="0"/>
+                <w:bCs/>
+              </w:rPr>
+            </w:pPr>
+            <w:r>
+              <w:rPr>
+                <w:rFonts w:eastAsia="Times New Roman" w:cstheme="minorHAnsi"/>
+                <w:b/>
+                <w:bCs/>
+                <w:color w:val="000000"/>
+                <w:kern w:val="0"/>
+                <w:sz w:val="24"/>
+                <w:szCs w:val="24"/>
+                <w14:ligatures w14:val="none"/>
+              </w:rPr>
+              <w:t>Final report and data visualization dashboard delivery (Share Phase).</w:t>
+            </w:r>
+          </w:p>
+        </w:tc>
+        <w:tc>
+          <w:tcPr>
+            <w:tcW w:w="2448" w:type="dxa"/>
           </w:tcPr>
           <w:p>
             <w:pPr>
@@ -4369,65 +4664,11 @@
         </w:trPr>
         <w:tc>
           <w:tcPr>
-            <w:tcW w:w="6588" w:type="dxa"/>
-            <w:gridSpan w:val="2"/>
-          </w:tcPr>
-          <w:p>
-            <w:pPr>
-              <w:spacing w:before="100" w:beforeAutospacing="1" w:after="100" w:afterAutospacing="1"/>
-              <w:rPr>
-                <w:rStyle w:val="SubtleEmphasis"/>
-              </w:rPr>
-            </w:pPr>
-            <w:r>
-              <w:rPr>
-                <w:rStyle w:val="SubtleEmphasis"/>
-              </w:rPr>
-              <w:t>Final report and data visualization dashboard delivery.</w:t>
-            </w:r>
-          </w:p>
-        </w:tc>
-        <w:tc>
-          <w:tcPr>
-            <w:tcW w:w="2988" w:type="dxa"/>
-          </w:tcPr>
-          <w:p>
-            <w:pPr>
-              <w:spacing w:before="100" w:beforeAutospacing="1" w:after="100" w:afterAutospacing="1"/>
-              <w:rPr>
-                <w:rFonts w:eastAsia="Times New Roman" w:cstheme="minorHAnsi"/>
-                <w:color w:val="000000"/>
-                <w:kern w:val="0"/>
-                <w:sz w:val="24"/>
-                <w:szCs w:val="24"/>
-                <w14:ligatures w14:val="none"/>
-              </w:rPr>
-            </w:pPr>
-            <w:r>
-              <w:rPr>
-                <w:rFonts w:eastAsia="Times New Roman" w:cstheme="minorHAnsi"/>
-                <w:color w:val="000000"/>
-                <w:kern w:val="0"/>
-                <w:sz w:val="24"/>
-                <w:szCs w:val="24"/>
-                <w14:ligatures w14:val="none"/>
-              </w:rPr>
-              <w:t>$2,000</w:t>
-            </w:r>
-          </w:p>
-        </w:tc>
-      </w:tr>
-      <w:tr>
-        <w:trPr>
-          <w:trHeight w:val="187"/>
-        </w:trPr>
-        <w:tc>
-          <w:tcPr>
             <w:tcW w:w="5688" w:type="dxa"/>
             <w:tcBorders>
               <w:bottom w:val="single" w:sz="4" w:space="0" w:color="auto"/>
             </w:tcBorders>
-            <w:shd w:val="reverseDiagStripe" w:color="auto" w:fill="C894AF"/>
+            <w:shd w:val="clear" w:color="auto" w:fill="8496B0" w:themeFill="text2" w:themeFillTint="99"/>
           </w:tcPr>
           <w:p>
             <w:pPr>
@@ -4459,8 +4700,8 @@
         </w:tc>
         <w:tc>
           <w:tcPr>
-            <w:tcW w:w="900" w:type="dxa"/>
-            <w:shd w:val="clear" w:color="auto" w:fill="AF658C"/>
+            <w:tcW w:w="1440" w:type="dxa"/>
+            <w:shd w:val="clear" w:color="auto" w:fill="002060"/>
           </w:tcPr>
           <w:p>
             <w:pPr>
@@ -4489,29 +4730,49 @@
         </w:tc>
         <w:tc>
           <w:tcPr>
-            <w:tcW w:w="2988" w:type="dxa"/>
-          </w:tcPr>
-          <w:p>
-            <w:pPr>
-              <w:spacing w:before="100" w:beforeAutospacing="1" w:after="100" w:afterAutospacing="1"/>
-              <w:rPr>
-                <w:rFonts w:eastAsia="Times New Roman" w:cstheme="minorHAnsi"/>
-                <w:color w:val="000000"/>
-                <w:kern w:val="0"/>
-                <w:sz w:val="24"/>
-                <w:szCs w:val="24"/>
-                <w14:ligatures w14:val="none"/>
-              </w:rPr>
-            </w:pPr>
-            <w:r>
-              <w:rPr>
-                <w:rFonts w:eastAsia="Times New Roman" w:cstheme="minorHAnsi"/>
-                <w:kern w:val="0"/>
-                <w:sz w:val="24"/>
-                <w:szCs w:val="24"/>
-                <w14:ligatures w14:val="none"/>
-              </w:rPr>
-              <w:t>$10,000</w:t>
+            <w:tcW w:w="2448" w:type="dxa"/>
+          </w:tcPr>
+          <w:p>
+            <w:pPr>
+              <w:spacing w:before="100" w:beforeAutospacing="1" w:after="100" w:afterAutospacing="1"/>
+              <w:rPr>
+                <w:rFonts w:eastAsia="Times New Roman" w:cstheme="minorHAnsi"/>
+                <w:color w:val="000000"/>
+                <w:kern w:val="0"/>
+                <w:sz w:val="24"/>
+                <w:szCs w:val="24"/>
+                <w14:ligatures w14:val="none"/>
+              </w:rPr>
+            </w:pPr>
+            <w:r>
+              <w:rPr>
+                <w:rFonts w:eastAsia="Times New Roman" w:cstheme="minorHAnsi"/>
+                <w:kern w:val="0"/>
+                <w:sz w:val="24"/>
+                <w:szCs w:val="24"/>
+                <w14:ligatures w14:val="none"/>
+              </w:rPr>
+              <w:t>$</w:t>
+            </w:r>
+            <w:r>
+              <w:rPr>
+                <w:rFonts w:eastAsia="Times New Roman" w:cstheme="minorHAnsi"/>
+                <w:kern w:val="0"/>
+                <w:sz w:val="24"/>
+                <w:szCs w:val="24"/>
+                <w14:ligatures w14:val="none"/>
+              </w:rPr>
+              <w:t>8</w:t>
+            </w:r>
+            <w:r>
+              <w:rPr>
+                <w:rFonts w:eastAsia="Times New Roman" w:cstheme="minorHAnsi"/>
+                <w:kern w:val="0"/>
+                <w:sz w:val="24"/>
+                <w:szCs w:val="24"/>
+                <w14:ligatures w14:val="none"/>
+              </w:rPr>
+              <w:t>,000</w:t>
             </w:r>
           </w:p>
         </w:tc>
@@ -4618,26 +4879,22 @@
         <w:tc>
           <w:tcPr>
             <w:tcW w:w="4810" w:type="dxa"/>
-            <w:shd w:val="clear" w:color="auto" w:fill="AF658C"/>
+            <w:shd w:val="clear" w:color="auto" w:fill="002060"/>
           </w:tcPr>
           <w:p>
             <w:pPr>
               <w:spacing w:before="360" w:after="360"/>
               <w:rPr>
                 <w:rStyle w:val="SubtleEmphasis"/>
+                <w:color w:val="FFFFFF" w:themeColor="background1"/>
               </w:rPr>
             </w:pPr>
             <w:r>
               <w:rPr>
                 <w:rStyle w:val="SubtleEmphasis"/>
-              </w:rPr>
-              <w:t>Client</w:t>
-            </w:r>
-            <w:r>
-              <w:rPr>
-                <w:rStyle w:val="SubtleEmphasis"/>
-              </w:rPr>
-              <w:t xml:space="preserve"> Name</w:t>
+                <w:color w:val="FFFFFF" w:themeColor="background1"/>
+              </w:rPr>
+              <w:t>Client Name</w:t>
             </w:r>
           </w:p>
         </w:tc>
@@ -4678,26 +4935,22 @@
         <w:tc>
           <w:tcPr>
             <w:tcW w:w="4810" w:type="dxa"/>
-            <w:shd w:val="clear" w:color="auto" w:fill="AF658C"/>
+            <w:shd w:val="clear" w:color="auto" w:fill="002060"/>
           </w:tcPr>
           <w:p>
             <w:pPr>
               <w:spacing w:before="360" w:after="360"/>
               <w:rPr>
                 <w:rStyle w:val="SubtleEmphasis"/>
+                <w:color w:val="FFFFFF" w:themeColor="background1"/>
               </w:rPr>
             </w:pPr>
             <w:r>
               <w:rPr>
                 <w:rStyle w:val="SubtleEmphasis"/>
-              </w:rPr>
-              <w:t>Client</w:t>
-            </w:r>
-            <w:r>
-              <w:rPr>
-                <w:rStyle w:val="SubtleEmphasis"/>
-              </w:rPr>
-              <w:t xml:space="preserve"> Signature</w:t>
+                <w:color w:val="FFFFFF" w:themeColor="background1"/>
+              </w:rPr>
+              <w:t>Client Signature</w:t>
             </w:r>
           </w:p>
         </w:tc>
@@ -4738,27 +4991,23 @@
         <w:tc>
           <w:tcPr>
             <w:tcW w:w="4810" w:type="dxa"/>
-            <w:shd w:val="clear" w:color="auto" w:fill="AF658C"/>
+            <w:shd w:val="clear" w:color="auto" w:fill="002060"/>
           </w:tcPr>
           <w:p>
             <w:pPr>
               <w:spacing w:before="360" w:after="360"/>
               <w:rPr>
                 <w:rStyle w:val="SubtleEmphasis"/>
+                <w:color w:val="FFFFFF" w:themeColor="background1"/>
               </w:rPr>
             </w:pPr>
             <w:r>
               <w:rPr>
                 <w:rStyle w:val="SubtleEmphasis"/>
+                <w:color w:val="FFFFFF" w:themeColor="background1"/>
               </w:rPr>
               <w:lastRenderedPageBreak/>
-              <w:t>Contractor</w:t>
-            </w:r>
-            <w:r>
-              <w:rPr>
-                <w:rStyle w:val="SubtleEmphasis"/>
-              </w:rPr>
-              <w:t xml:space="preserve"> Name</w:t>
+              <w:t>Contractor Name</w:t>
             </w:r>
           </w:p>
         </w:tc>
@@ -4799,26 +5048,22 @@
         <w:tc>
           <w:tcPr>
             <w:tcW w:w="4810" w:type="dxa"/>
-            <w:shd w:val="clear" w:color="auto" w:fill="AF658C"/>
+            <w:shd w:val="clear" w:color="auto" w:fill="002060"/>
           </w:tcPr>
           <w:p>
             <w:pPr>
               <w:spacing w:before="360" w:after="360"/>
               <w:rPr>
                 <w:rStyle w:val="SubtleEmphasis"/>
+                <w:color w:val="FFFFFF" w:themeColor="background1"/>
               </w:rPr>
             </w:pPr>
             <w:r>
               <w:rPr>
                 <w:rStyle w:val="SubtleEmphasis"/>
-              </w:rPr>
-              <w:t>Contractor</w:t>
-            </w:r>
-            <w:r>
-              <w:rPr>
-                <w:rStyle w:val="SubtleEmphasis"/>
-              </w:rPr>
-              <w:t xml:space="preserve"> Name</w:t>
+                <w:color w:val="FFFFFF" w:themeColor="background1"/>
+              </w:rPr>
+              <w:t>Contractor Name</w:t>
             </w:r>
           </w:p>
         </w:tc>
@@ -4879,7 +5124,7 @@
         <w:tblLook w:val="04A0" w:firstRow="1" w:lastRow="0" w:firstColumn="1" w:lastColumn="0" w:noHBand="0" w:noVBand="1"/>
       </w:tblPr>
       <w:tblGrid>
-        <w:gridCol w:w="9350"/>
+        <w:gridCol w:w="9576"/>
       </w:tblGrid>
       <w:tr>
         <w:tc>
@@ -4935,10 +5180,10 @@
       <w:pgSz w:w="12240" w:h="15840"/>
       <w:pgMar w:top="1440" w:right="1440" w:bottom="1440" w:left="1440" w:header="708" w:footer="708" w:gutter="0"/>
       <w:pgBorders w:offsetFrom="page">
-        <w:top w:val="thinThickSmallGap" w:sz="24" w:space="24" w:color="873D5E"/>
-        <w:left w:val="thinThickSmallGap" w:sz="24" w:space="24" w:color="873D5E"/>
-        <w:bottom w:val="thinThickSmallGap" w:sz="24" w:space="24" w:color="873D5E"/>
-        <w:right w:val="thinThickSmallGap" w:sz="24" w:space="24" w:color="873D5E"/>
+        <w:top w:val="thinThickSmallGap" w:sz="24" w:space="24" w:color="002060"/>
+        <w:left w:val="thinThickSmallGap" w:sz="24" w:space="24" w:color="002060"/>
+        <w:bottom w:val="thinThickSmallGap" w:sz="24" w:space="24" w:color="002060"/>
+        <w:right w:val="thinThickSmallGap" w:sz="24" w:space="24" w:color="002060"/>
       </w:pgBorders>
       <w:cols w:space="708"/>
       <w:docGrid w:linePitch="360"/>
@@ -6171,6 +6416,119 @@
     </w:lvl>
   </w:abstractNum>
   <w:abstractNum w:abstractNumId="9" w15:restartNumberingAfterBreak="0">
+    <w:nsid w:val="53E95150"/>
+    <w:multiLevelType w:val="hybridMultilevel"/>
+    <w:tmpl w:val="6F64B3FE"/>
+    <w:lvl w:ilvl="0" w:tplc="04090001">
+      <w:start w:val="1"/>
+      <w:numFmt w:val="bullet"/>
+      <w:lvlText w:val=""/>
+      <w:lvlJc w:val="left"/>
+      <w:pPr>
+        <w:ind w:left="720" w:hanging="360"/>
+      </w:pPr>
+      <w:rPr>
+        <w:rFonts w:ascii="Symbol" w:hAnsi="Symbol" w:hint="default"/>
+      </w:rPr>
+    </w:lvl>
+    <w:lvl w:ilvl="1" w:tplc="04090003" w:tentative="1">
+      <w:start w:val="1"/>
+      <w:numFmt w:val="bullet"/>
+      <w:lvlText w:val="o"/>
+      <w:lvlJc w:val="left"/>
+      <w:pPr>
+        <w:ind w:left="1440" w:hanging="360"/>
+      </w:pPr>
+      <w:rPr>
+        <w:rFonts w:ascii="Courier New" w:hAnsi="Courier New" w:cs="Courier New" w:hint="default"/>
+      </w:rPr>
+    </w:lvl>
+    <w:lvl w:ilvl="2" w:tplc="04090005" w:tentative="1">
+      <w:start w:val="1"/>
+      <w:numFmt w:val="bullet"/>
+      <w:lvlText w:val=""/>
+      <w:lvlJc w:val="left"/>
+      <w:pPr>
+        <w:ind w:left="2160" w:hanging="360"/>
+      </w:pPr>
+      <w:rPr>
+        <w:rFonts w:ascii="Wingdings" w:hAnsi="Wingdings" w:hint="default"/>
+      </w:rPr>
+    </w:lvl>
+    <w:lvl w:ilvl="3" w:tplc="04090001" w:tentative="1">
+      <w:start w:val="1"/>
+      <w:numFmt w:val="bullet"/>
+      <w:lvlText w:val=""/>
+      <w:lvlJc w:val="left"/>
+      <w:pPr>
+        <w:ind w:left="2880" w:hanging="360"/>
+      </w:pPr>
+      <w:rPr>
+        <w:rFonts w:ascii="Symbol" w:hAnsi="Symbol" w:hint="default"/>
+      </w:rPr>
+    </w:lvl>
+    <w:lvl w:ilvl="4" w:tplc="04090003" w:tentative="1">
+      <w:start w:val="1"/>
+      <w:numFmt w:val="bullet"/>
+      <w:lvlText w:val="o"/>
+      <w:lvlJc w:val="left"/>
+      <w:pPr>
+        <w:ind w:left="3600" w:hanging="360"/>
+      </w:pPr>
+      <w:rPr>
+        <w:rFonts w:ascii="Courier New" w:hAnsi="Courier New" w:cs="Courier New" w:hint="default"/>
+      </w:rPr>
+    </w:lvl>
+    <w:lvl w:ilvl="5" w:tplc="04090005" w:tentative="1">
+      <w:start w:val="1"/>
+      <w:numFmt w:val="bullet"/>
+      <w:lvlText w:val=""/>
+      <w:lvlJc w:val="left"/>
+      <w:pPr>
+        <w:ind w:left="4320" w:hanging="360"/>
+      </w:pPr>
+      <w:rPr>
+        <w:rFonts w:ascii="Wingdings" w:hAnsi="Wingdings" w:hint="default"/>
+      </w:rPr>
+    </w:lvl>
+    <w:lvl w:ilvl="6" w:tplc="04090001" w:tentative="1">
+      <w:start w:val="1"/>
+      <w:numFmt w:val="bullet"/>
+      <w:lvlText w:val=""/>
+      <w:lvlJc w:val="left"/>
+      <w:pPr>
+        <w:ind w:left="5040" w:hanging="360"/>
+      </w:pPr>
+      <w:rPr>
+        <w:rFonts w:ascii="Symbol" w:hAnsi="Symbol" w:hint="default"/>
+      </w:rPr>
+    </w:lvl>
+    <w:lvl w:ilvl="7" w:tplc="04090003" w:tentative="1">
+      <w:start w:val="1"/>
+      <w:numFmt w:val="bullet"/>
+      <w:lvlText w:val="o"/>
+      <w:lvlJc w:val="left"/>
+      <w:pPr>
+        <w:ind w:left="5760" w:hanging="360"/>
+      </w:pPr>
+      <w:rPr>
+        <w:rFonts w:ascii="Courier New" w:hAnsi="Courier New" w:cs="Courier New" w:hint="default"/>
+      </w:rPr>
+    </w:lvl>
+    <w:lvl w:ilvl="8" w:tplc="04090005" w:tentative="1">
+      <w:start w:val="1"/>
+      <w:numFmt w:val="bullet"/>
+      <w:lvlText w:val=""/>
+      <w:lvlJc w:val="left"/>
+      <w:pPr>
+        <w:ind w:left="6480" w:hanging="360"/>
+      </w:pPr>
+      <w:rPr>
+        <w:rFonts w:ascii="Wingdings" w:hAnsi="Wingdings" w:hint="default"/>
+      </w:rPr>
+    </w:lvl>
+  </w:abstractNum>
+  <w:abstractNum w:abstractNumId="10" w15:restartNumberingAfterBreak="0">
     <w:nsid w:val="5BE07103"/>
     <w:multiLevelType w:val="multilevel"/>
     <w:tmpl w:val="91F27196"/>
@@ -6319,7 +6677,7 @@
       </w:rPr>
     </w:lvl>
   </w:abstractNum>
-  <w:abstractNum w:abstractNumId="10" w15:restartNumberingAfterBreak="0">
+  <w:abstractNum w:abstractNumId="11" w15:restartNumberingAfterBreak="0">
     <w:nsid w:val="69181E4B"/>
     <w:multiLevelType w:val="hybridMultilevel"/>
     <w:tmpl w:val="43E4E34A"/>
@@ -6409,7 +6767,7 @@
       </w:pPr>
     </w:lvl>
   </w:abstractNum>
-  <w:abstractNum w:abstractNumId="11" w15:restartNumberingAfterBreak="0">
+  <w:abstractNum w:abstractNumId="12" w15:restartNumberingAfterBreak="0">
     <w:nsid w:val="75870663"/>
     <w:multiLevelType w:val="multilevel"/>
     <w:tmpl w:val="85102792"/>
@@ -6558,7 +6916,7 @@
       </w:rPr>
     </w:lvl>
   </w:abstractNum>
-  <w:abstractNum w:abstractNumId="12" w15:restartNumberingAfterBreak="0">
+  <w:abstractNum w:abstractNumId="13" w15:restartNumberingAfterBreak="0">
     <w:nsid w:val="79700555"/>
     <w:multiLevelType w:val="hybridMultilevel"/>
     <w:tmpl w:val="A6A6C188"/>
@@ -6678,7 +7036,7 @@
     <w:abstractNumId w:val="7"/>
   </w:num>
   <w:num w:numId="3" w16cid:durableId="1965305957">
-    <w:abstractNumId w:val="9"/>
+    <w:abstractNumId w:val="10"/>
   </w:num>
   <w:num w:numId="4" w16cid:durableId="1973753006">
     <w:abstractNumId w:val="6"/>
@@ -6687,7 +7045,7 @@
     <w:abstractNumId w:val="3"/>
   </w:num>
   <w:num w:numId="6" w16cid:durableId="1226604250">
-    <w:abstractNumId w:val="11"/>
+    <w:abstractNumId w:val="12"/>
   </w:num>
   <w:num w:numId="7" w16cid:durableId="1194417803">
     <w:abstractNumId w:val="4"/>
@@ -6696,10 +7054,10 @@
     <w:abstractNumId w:val="5"/>
   </w:num>
   <w:num w:numId="9" w16cid:durableId="777410177">
-    <w:abstractNumId w:val="10"/>
+    <w:abstractNumId w:val="11"/>
   </w:num>
   <w:num w:numId="10" w16cid:durableId="215362468">
-    <w:abstractNumId w:val="12"/>
+    <w:abstractNumId w:val="13"/>
   </w:num>
   <w:num w:numId="11" w16cid:durableId="1999918862">
     <w:abstractNumId w:val="1"/>
@@ -6709,6 +7067,9 @@
   </w:num>
   <w:num w:numId="13" w16cid:durableId="1596405421">
     <w:abstractNumId w:val="8"/>
+  </w:num>
+  <w:num w:numId="14" w16cid:durableId="16079472">
+    <w:abstractNumId w:val="9"/>
   </w:num>
 </w:numbering>
 </file>
@@ -7113,7 +7474,7 @@
   <w:style w:type="paragraph" w:default="1" w:styleId="Normal">
     <w:name w:val="Normal"/>
     <w:qFormat/>
-    <w:rsid w:val="00146BBC"/>
+    <w:rsid w:val="007F7FDB"/>
   </w:style>
   <w:style w:type="paragraph" w:styleId="Heading1">
     <w:name w:val="heading 1"/>
@@ -7614,6 +7975,15 @@
 </file>
 
 <file path=customXml/item1.xml><?xml version="1.0" encoding="utf-8"?>
+<?mso-contentType ?>
+<FormTemplates xmlns="http://schemas.microsoft.com/sharepoint/v3/contenttype/forms">
+  <Display>DocumentLibraryForm</Display>
+  <Edit>DocumentLibraryForm</Edit>
+  <New>DocumentLibraryForm</New>
+</FormTemplates>
+</file>
+
+<file path=customXml/item2.xml><?xml version="1.0" encoding="utf-8"?>
 <ct:contentTypeSchema xmlns:ct="http://schemas.microsoft.com/office/2006/metadata/contentType" xmlns:ma="http://schemas.microsoft.com/office/2006/metadata/properties/metaAttributes" ct:_="" ma:_="" ma:contentTypeName="Document" ma:contentTypeID="0x010100DE7C699B1566034D855D3CA3B35D479A" ma:contentTypeVersion="14" ma:contentTypeDescription="Create a new document." ma:contentTypeScope="" ma:versionID="91ffb7f86f073c7e517f5613c4a9d234">
   <xsd:schema xmlns:xsd="http://www.w3.org/2001/XMLSchema" xmlns:xs="http://www.w3.org/2001/XMLSchema" xmlns:p="http://schemas.microsoft.com/office/2006/metadata/properties" xmlns:ns3="781fea6b-f50e-4e49-a642-b42ac404d780" xmlns:ns4="fbd5cf47-73c4-40ad-919a-9568cfaf7970" targetNamespace="http://schemas.microsoft.com/office/2006/metadata/properties" ma:root="true" ma:fieldsID="4d2564b138ee69687444a52f4e625422" ns3:_="" ns4:_="">
     <xsd:import namespace="781fea6b-f50e-4e49-a642-b42ac404d780"/>
@@ -7842,11 +8212,11 @@
 </ct:contentTypeSchema>
 </file>
 
-<file path=customXml/item2.xml><?xml version="1.0" encoding="utf-8"?>
+<file path=customXml/item3.xml><?xml version="1.0" encoding="utf-8"?>
 <b:Sources xmlns:b="http://schemas.openxmlformats.org/officeDocument/2006/bibliography" xmlns="http://schemas.openxmlformats.org/officeDocument/2006/bibliography" SelectedStyle="\APASixthEditionOfficeOnline.xsl" StyleName="APA" Version="6"/>
 </file>
 
-<file path=customXml/item3.xml><?xml version="1.0" encoding="utf-8"?>
+<file path=customXml/item4.xml><?xml version="1.0" encoding="utf-8"?>
 <p:properties xmlns:p="http://schemas.microsoft.com/office/2006/metadata/properties" xmlns:xsi="http://www.w3.org/2001/XMLSchema-instance" xmlns:pc="http://schemas.microsoft.com/office/infopath/2007/PartnerControls">
   <documentManagement>
     <_activity xmlns="781fea6b-f50e-4e49-a642-b42ac404d780" xsi:nil="true"/>
@@ -7854,16 +8224,15 @@
 </p:properties>
 </file>
 
-<file path=customXml/item4.xml><?xml version="1.0" encoding="utf-8"?>
-<?mso-contentType ?>
-<FormTemplates xmlns="http://schemas.microsoft.com/sharepoint/v3/contenttype/forms">
-  <Display>DocumentLibraryForm</Display>
-  <Edit>DocumentLibraryForm</Edit>
-  <New>DocumentLibraryForm</New>
-</FormTemplates>
+<file path=customXml/itemProps1.xml><?xml version="1.0" encoding="utf-8"?>
+<ds:datastoreItem xmlns:ds="http://schemas.openxmlformats.org/officeDocument/2006/customXml" ds:itemID="{044075F0-A54D-4D18-9AA7-B953C4A42AA1}">
+  <ds:schemaRefs>
+    <ds:schemaRef ds:uri="http://schemas.microsoft.com/sharepoint/v3/contenttype/forms"/>
+  </ds:schemaRefs>
+</ds:datastoreItem>
 </file>
 
-<file path=customXml/itemProps1.xml><?xml version="1.0" encoding="utf-8"?>
+<file path=customXml/itemProps2.xml><?xml version="1.0" encoding="utf-8"?>
 <ds:datastoreItem xmlns:ds="http://schemas.openxmlformats.org/officeDocument/2006/customXml" ds:itemID="{8C390CC7-82B1-4858-AF14-465F8241D062}">
   <ds:schemaRefs>
     <ds:schemaRef ds:uri="http://schemas.microsoft.com/office/2006/metadata/contentType"/>
@@ -7882,7 +8251,7 @@
 </ds:datastoreItem>
 </file>
 
-<file path=customXml/itemProps2.xml><?xml version="1.0" encoding="utf-8"?>
+<file path=customXml/itemProps3.xml><?xml version="1.0" encoding="utf-8"?>
 <ds:datastoreItem xmlns:ds="http://schemas.openxmlformats.org/officeDocument/2006/customXml" ds:itemID="{AA11C536-3ECD-4EEA-9178-D3E410051DA1}">
   <ds:schemaRefs>
     <ds:schemaRef ds:uri="http://schemas.openxmlformats.org/officeDocument/2006/bibliography"/>
@@ -7890,7 +8259,7 @@
 </ds:datastoreItem>
 </file>
 
-<file path=customXml/itemProps3.xml><?xml version="1.0" encoding="utf-8"?>
+<file path=customXml/itemProps4.xml><?xml version="1.0" encoding="utf-8"?>
 <ds:datastoreItem xmlns:ds="http://schemas.openxmlformats.org/officeDocument/2006/customXml" ds:itemID="{39809674-C42C-47E6-B8F1-049F36FFD6F6}">
   <ds:schemaRefs>
     <ds:schemaRef ds:uri="http://schemas.microsoft.com/office/2006/metadata/properties"/>
@@ -7898,12 +8267,4 @@
     <ds:schemaRef ds:uri="781fea6b-f50e-4e49-a642-b42ac404d780"/>
   </ds:schemaRefs>
 </ds:datastoreItem>
-</file>
-
-<file path=customXml/itemProps4.xml><?xml version="1.0" encoding="utf-8"?>
-<ds:datastoreItem xmlns:ds="http://schemas.openxmlformats.org/officeDocument/2006/customXml" ds:itemID="{044075F0-A54D-4D18-9AA7-B953C4A42AA1}">
-  <ds:schemaRefs>
-    <ds:schemaRef ds:uri="http://schemas.microsoft.com/sharepoint/v3/contenttype/forms"/>
-  </ds:schemaRefs>
-</ds:datastoreItem>
 </file>
</xml_diff>

<commit_message>
Added Changelog.pdf and Insights_Report.pdf (pdf version)
</commit_message>
<xml_diff>
--- a/Ask_Phase/Scope of Work.docx
+++ b/Ask_Phase/Scope of Work.docx
@@ -7975,15 +7975,18 @@
 </file>
 
 <file path=customXml/item1.xml><?xml version="1.0" encoding="utf-8"?>
-<?mso-contentType ?>
-<FormTemplates xmlns="http://schemas.microsoft.com/sharepoint/v3/contenttype/forms">
-  <Display>DocumentLibraryForm</Display>
-  <Edit>DocumentLibraryForm</Edit>
-  <New>DocumentLibraryForm</New>
-</FormTemplates>
+<p:properties xmlns:p="http://schemas.microsoft.com/office/2006/metadata/properties" xmlns:xsi="http://www.w3.org/2001/XMLSchema-instance" xmlns:pc="http://schemas.microsoft.com/office/infopath/2007/PartnerControls">
+  <documentManagement>
+    <_activity xmlns="781fea6b-f50e-4e49-a642-b42ac404d780" xsi:nil="true"/>
+  </documentManagement>
+</p:properties>
 </file>
 
 <file path=customXml/item2.xml><?xml version="1.0" encoding="utf-8"?>
+<b:Sources xmlns:b="http://schemas.openxmlformats.org/officeDocument/2006/bibliography" xmlns="http://schemas.openxmlformats.org/officeDocument/2006/bibliography" SelectedStyle="\APASixthEditionOfficeOnline.xsl" StyleName="APA" Version="6"/>
+</file>
+
+<file path=customXml/item3.xml><?xml version="1.0" encoding="utf-8"?>
 <ct:contentTypeSchema xmlns:ct="http://schemas.microsoft.com/office/2006/metadata/contentType" xmlns:ma="http://schemas.microsoft.com/office/2006/metadata/properties/metaAttributes" ct:_="" ma:_="" ma:contentTypeName="Document" ma:contentTypeID="0x010100DE7C699B1566034D855D3CA3B35D479A" ma:contentTypeVersion="14" ma:contentTypeDescription="Create a new document." ma:contentTypeScope="" ma:versionID="91ffb7f86f073c7e517f5613c4a9d234">
   <xsd:schema xmlns:xsd="http://www.w3.org/2001/XMLSchema" xmlns:xs="http://www.w3.org/2001/XMLSchema" xmlns:p="http://schemas.microsoft.com/office/2006/metadata/properties" xmlns:ns3="781fea6b-f50e-4e49-a642-b42ac404d780" xmlns:ns4="fbd5cf47-73c4-40ad-919a-9568cfaf7970" targetNamespace="http://schemas.microsoft.com/office/2006/metadata/properties" ma:root="true" ma:fieldsID="4d2564b138ee69687444a52f4e625422" ns3:_="" ns4:_="">
     <xsd:import namespace="781fea6b-f50e-4e49-a642-b42ac404d780"/>
@@ -8212,27 +8215,34 @@
 </ct:contentTypeSchema>
 </file>
 
-<file path=customXml/item3.xml><?xml version="1.0" encoding="utf-8"?>
-<b:Sources xmlns:b="http://schemas.openxmlformats.org/officeDocument/2006/bibliography" xmlns="http://schemas.openxmlformats.org/officeDocument/2006/bibliography" SelectedStyle="\APASixthEditionOfficeOnline.xsl" StyleName="APA" Version="6"/>
-</file>
-
 <file path=customXml/item4.xml><?xml version="1.0" encoding="utf-8"?>
-<p:properties xmlns:p="http://schemas.microsoft.com/office/2006/metadata/properties" xmlns:xsi="http://www.w3.org/2001/XMLSchema-instance" xmlns:pc="http://schemas.microsoft.com/office/infopath/2007/PartnerControls">
-  <documentManagement>
-    <_activity xmlns="781fea6b-f50e-4e49-a642-b42ac404d780" xsi:nil="true"/>
-  </documentManagement>
-</p:properties>
+<?mso-contentType ?>
+<FormTemplates xmlns="http://schemas.microsoft.com/sharepoint/v3/contenttype/forms">
+  <Display>DocumentLibraryForm</Display>
+  <Edit>DocumentLibraryForm</Edit>
+  <New>DocumentLibraryForm</New>
+</FormTemplates>
 </file>
 
 <file path=customXml/itemProps1.xml><?xml version="1.0" encoding="utf-8"?>
-<ds:datastoreItem xmlns:ds="http://schemas.openxmlformats.org/officeDocument/2006/customXml" ds:itemID="{044075F0-A54D-4D18-9AA7-B953C4A42AA1}">
+<ds:datastoreItem xmlns:ds="http://schemas.openxmlformats.org/officeDocument/2006/customXml" ds:itemID="{39809674-C42C-47E6-B8F1-049F36FFD6F6}">
   <ds:schemaRefs>
-    <ds:schemaRef ds:uri="http://schemas.microsoft.com/sharepoint/v3/contenttype/forms"/>
+    <ds:schemaRef ds:uri="http://schemas.microsoft.com/office/2006/metadata/properties"/>
+    <ds:schemaRef ds:uri="http://schemas.microsoft.com/office/infopath/2007/PartnerControls"/>
+    <ds:schemaRef ds:uri="781fea6b-f50e-4e49-a642-b42ac404d780"/>
   </ds:schemaRefs>
 </ds:datastoreItem>
 </file>
 
 <file path=customXml/itemProps2.xml><?xml version="1.0" encoding="utf-8"?>
+<ds:datastoreItem xmlns:ds="http://schemas.openxmlformats.org/officeDocument/2006/customXml" ds:itemID="{AA11C536-3ECD-4EEA-9178-D3E410051DA1}">
+  <ds:schemaRefs>
+    <ds:schemaRef ds:uri="http://schemas.openxmlformats.org/officeDocument/2006/bibliography"/>
+  </ds:schemaRefs>
+</ds:datastoreItem>
+</file>
+
+<file path=customXml/itemProps3.xml><?xml version="1.0" encoding="utf-8"?>
 <ds:datastoreItem xmlns:ds="http://schemas.openxmlformats.org/officeDocument/2006/customXml" ds:itemID="{8C390CC7-82B1-4858-AF14-465F8241D062}">
   <ds:schemaRefs>
     <ds:schemaRef ds:uri="http://schemas.microsoft.com/office/2006/metadata/contentType"/>
@@ -8251,20 +8261,10 @@
 </ds:datastoreItem>
 </file>
 
-<file path=customXml/itemProps3.xml><?xml version="1.0" encoding="utf-8"?>
-<ds:datastoreItem xmlns:ds="http://schemas.openxmlformats.org/officeDocument/2006/customXml" ds:itemID="{AA11C536-3ECD-4EEA-9178-D3E410051DA1}">
+<file path=customXml/itemProps4.xml><?xml version="1.0" encoding="utf-8"?>
+<ds:datastoreItem xmlns:ds="http://schemas.openxmlformats.org/officeDocument/2006/customXml" ds:itemID="{044075F0-A54D-4D18-9AA7-B953C4A42AA1}">
   <ds:schemaRefs>
-    <ds:schemaRef ds:uri="http://schemas.openxmlformats.org/officeDocument/2006/bibliography"/>
-  </ds:schemaRefs>
-</ds:datastoreItem>
-</file>
-
-<file path=customXml/itemProps4.xml><?xml version="1.0" encoding="utf-8"?>
-<ds:datastoreItem xmlns:ds="http://schemas.openxmlformats.org/officeDocument/2006/customXml" ds:itemID="{39809674-C42C-47E6-B8F1-049F36FFD6F6}">
-  <ds:schemaRefs>
-    <ds:schemaRef ds:uri="http://schemas.microsoft.com/office/2006/metadata/properties"/>
-    <ds:schemaRef ds:uri="http://schemas.microsoft.com/office/infopath/2007/PartnerControls"/>
-    <ds:schemaRef ds:uri="781fea6b-f50e-4e49-a642-b42ac404d780"/>
+    <ds:schemaRef ds:uri="http://schemas.microsoft.com/sharepoint/v3/contenttype/forms"/>
   </ds:schemaRefs>
 </ds:datastoreItem>
 </file>
</xml_diff>

<commit_message>
Adjusting a color in the scope of work report
</commit_message>
<xml_diff>
--- a/Ask_Phase/Scope of Work.docx
+++ b/Ask_Phase/Scope of Work.docx
@@ -4708,7 +4708,7 @@
               <w:spacing w:before="100" w:beforeAutospacing="1" w:after="100" w:afterAutospacing="1"/>
               <w:rPr>
                 <w:rFonts w:asciiTheme="majorHAnsi" w:eastAsia="Times New Roman" w:hAnsiTheme="majorHAnsi" w:cstheme="majorHAnsi"/>
-                <w:color w:val="000000"/>
+                <w:color w:val="FFFFFF" w:themeColor="background1"/>
                 <w:kern w:val="0"/>
                 <w:sz w:val="28"/>
                 <w:szCs w:val="28"/>
@@ -4718,7 +4718,7 @@
             <w:r>
               <w:rPr>
                 <w:rFonts w:asciiTheme="majorHAnsi" w:eastAsia="Times New Roman" w:hAnsiTheme="majorHAnsi" w:cstheme="majorHAnsi"/>
-                <w:color w:val="000000"/>
+                <w:color w:val="FFFFFF" w:themeColor="background1"/>
                 <w:kern w:val="0"/>
                 <w:sz w:val="28"/>
                 <w:szCs w:val="28"/>
@@ -7975,18 +7975,15 @@
 </file>
 
 <file path=customXml/item1.xml><?xml version="1.0" encoding="utf-8"?>
-<p:properties xmlns:p="http://schemas.microsoft.com/office/2006/metadata/properties" xmlns:xsi="http://www.w3.org/2001/XMLSchema-instance" xmlns:pc="http://schemas.microsoft.com/office/infopath/2007/PartnerControls">
-  <documentManagement>
-    <_activity xmlns="781fea6b-f50e-4e49-a642-b42ac404d780" xsi:nil="true"/>
-  </documentManagement>
-</p:properties>
+<?mso-contentType ?>
+<FormTemplates xmlns="http://schemas.microsoft.com/sharepoint/v3/contenttype/forms">
+  <Display>DocumentLibraryForm</Display>
+  <Edit>DocumentLibraryForm</Edit>
+  <New>DocumentLibraryForm</New>
+</FormTemplates>
 </file>
 
 <file path=customXml/item2.xml><?xml version="1.0" encoding="utf-8"?>
-<b:Sources xmlns:b="http://schemas.openxmlformats.org/officeDocument/2006/bibliography" xmlns="http://schemas.openxmlformats.org/officeDocument/2006/bibliography" SelectedStyle="\APASixthEditionOfficeOnline.xsl" StyleName="APA" Version="6"/>
-</file>
-
-<file path=customXml/item3.xml><?xml version="1.0" encoding="utf-8"?>
 <ct:contentTypeSchema xmlns:ct="http://schemas.microsoft.com/office/2006/metadata/contentType" xmlns:ma="http://schemas.microsoft.com/office/2006/metadata/properties/metaAttributes" ct:_="" ma:_="" ma:contentTypeName="Document" ma:contentTypeID="0x010100DE7C699B1566034D855D3CA3B35D479A" ma:contentTypeVersion="14" ma:contentTypeDescription="Create a new document." ma:contentTypeScope="" ma:versionID="91ffb7f86f073c7e517f5613c4a9d234">
   <xsd:schema xmlns:xsd="http://www.w3.org/2001/XMLSchema" xmlns:xs="http://www.w3.org/2001/XMLSchema" xmlns:p="http://schemas.microsoft.com/office/2006/metadata/properties" xmlns:ns3="781fea6b-f50e-4e49-a642-b42ac404d780" xmlns:ns4="fbd5cf47-73c4-40ad-919a-9568cfaf7970" targetNamespace="http://schemas.microsoft.com/office/2006/metadata/properties" ma:root="true" ma:fieldsID="4d2564b138ee69687444a52f4e625422" ns3:_="" ns4:_="">
     <xsd:import namespace="781fea6b-f50e-4e49-a642-b42ac404d780"/>
@@ -8215,34 +8212,27 @@
 </ct:contentTypeSchema>
 </file>
 
+<file path=customXml/item3.xml><?xml version="1.0" encoding="utf-8"?>
+<b:Sources xmlns:b="http://schemas.openxmlformats.org/officeDocument/2006/bibliography" xmlns="http://schemas.openxmlformats.org/officeDocument/2006/bibliography" SelectedStyle="\APASixthEditionOfficeOnline.xsl" StyleName="APA" Version="6"/>
+</file>
+
 <file path=customXml/item4.xml><?xml version="1.0" encoding="utf-8"?>
-<?mso-contentType ?>
-<FormTemplates xmlns="http://schemas.microsoft.com/sharepoint/v3/contenttype/forms">
-  <Display>DocumentLibraryForm</Display>
-  <Edit>DocumentLibraryForm</Edit>
-  <New>DocumentLibraryForm</New>
-</FormTemplates>
+<p:properties xmlns:p="http://schemas.microsoft.com/office/2006/metadata/properties" xmlns:xsi="http://www.w3.org/2001/XMLSchema-instance" xmlns:pc="http://schemas.microsoft.com/office/infopath/2007/PartnerControls">
+  <documentManagement>
+    <_activity xmlns="781fea6b-f50e-4e49-a642-b42ac404d780" xsi:nil="true"/>
+  </documentManagement>
+</p:properties>
 </file>
 
 <file path=customXml/itemProps1.xml><?xml version="1.0" encoding="utf-8"?>
-<ds:datastoreItem xmlns:ds="http://schemas.openxmlformats.org/officeDocument/2006/customXml" ds:itemID="{39809674-C42C-47E6-B8F1-049F36FFD6F6}">
+<ds:datastoreItem xmlns:ds="http://schemas.openxmlformats.org/officeDocument/2006/customXml" ds:itemID="{044075F0-A54D-4D18-9AA7-B953C4A42AA1}">
   <ds:schemaRefs>
-    <ds:schemaRef ds:uri="http://schemas.microsoft.com/office/2006/metadata/properties"/>
-    <ds:schemaRef ds:uri="http://schemas.microsoft.com/office/infopath/2007/PartnerControls"/>
-    <ds:schemaRef ds:uri="781fea6b-f50e-4e49-a642-b42ac404d780"/>
+    <ds:schemaRef ds:uri="http://schemas.microsoft.com/sharepoint/v3/contenttype/forms"/>
   </ds:schemaRefs>
 </ds:datastoreItem>
 </file>
 
 <file path=customXml/itemProps2.xml><?xml version="1.0" encoding="utf-8"?>
-<ds:datastoreItem xmlns:ds="http://schemas.openxmlformats.org/officeDocument/2006/customXml" ds:itemID="{AA11C536-3ECD-4EEA-9178-D3E410051DA1}">
-  <ds:schemaRefs>
-    <ds:schemaRef ds:uri="http://schemas.openxmlformats.org/officeDocument/2006/bibliography"/>
-  </ds:schemaRefs>
-</ds:datastoreItem>
-</file>
-
-<file path=customXml/itemProps3.xml><?xml version="1.0" encoding="utf-8"?>
 <ds:datastoreItem xmlns:ds="http://schemas.openxmlformats.org/officeDocument/2006/customXml" ds:itemID="{8C390CC7-82B1-4858-AF14-465F8241D062}">
   <ds:schemaRefs>
     <ds:schemaRef ds:uri="http://schemas.microsoft.com/office/2006/metadata/contentType"/>
@@ -8261,10 +8251,20 @@
 </ds:datastoreItem>
 </file>
 
+<file path=customXml/itemProps3.xml><?xml version="1.0" encoding="utf-8"?>
+<ds:datastoreItem xmlns:ds="http://schemas.openxmlformats.org/officeDocument/2006/customXml" ds:itemID="{AA11C536-3ECD-4EEA-9178-D3E410051DA1}">
+  <ds:schemaRefs>
+    <ds:schemaRef ds:uri="http://schemas.openxmlformats.org/officeDocument/2006/bibliography"/>
+  </ds:schemaRefs>
+</ds:datastoreItem>
+</file>
+
 <file path=customXml/itemProps4.xml><?xml version="1.0" encoding="utf-8"?>
-<ds:datastoreItem xmlns:ds="http://schemas.openxmlformats.org/officeDocument/2006/customXml" ds:itemID="{044075F0-A54D-4D18-9AA7-B953C4A42AA1}">
+<ds:datastoreItem xmlns:ds="http://schemas.openxmlformats.org/officeDocument/2006/customXml" ds:itemID="{39809674-C42C-47E6-B8F1-049F36FFD6F6}">
   <ds:schemaRefs>
-    <ds:schemaRef ds:uri="http://schemas.microsoft.com/sharepoint/v3/contenttype/forms"/>
+    <ds:schemaRef ds:uri="http://schemas.microsoft.com/office/2006/metadata/properties"/>
+    <ds:schemaRef ds:uri="http://schemas.microsoft.com/office/infopath/2007/PartnerControls"/>
+    <ds:schemaRef ds:uri="781fea6b-f50e-4e49-a642-b42ac404d780"/>
   </ds:schemaRefs>
 </ds:datastoreItem>
 </file>
</xml_diff>

<commit_message>
Changing the name of the folder from Process_Phase to Process&Analyze_Phase.
</commit_message>
<xml_diff>
--- a/Ask_Phase/Scope of Work.docx
+++ b/Ask_Phase/Scope of Work.docx
@@ -7975,15 +7975,18 @@
 </file>
 
 <file path=customXml/item1.xml><?xml version="1.0" encoding="utf-8"?>
-<?mso-contentType ?>
-<FormTemplates xmlns="http://schemas.microsoft.com/sharepoint/v3/contenttype/forms">
-  <Display>DocumentLibraryForm</Display>
-  <Edit>DocumentLibraryForm</Edit>
-  <New>DocumentLibraryForm</New>
-</FormTemplates>
+<p:properties xmlns:p="http://schemas.microsoft.com/office/2006/metadata/properties" xmlns:xsi="http://www.w3.org/2001/XMLSchema-instance" xmlns:pc="http://schemas.microsoft.com/office/infopath/2007/PartnerControls">
+  <documentManagement>
+    <_activity xmlns="781fea6b-f50e-4e49-a642-b42ac404d780" xsi:nil="true"/>
+  </documentManagement>
+</p:properties>
 </file>
 
 <file path=customXml/item2.xml><?xml version="1.0" encoding="utf-8"?>
+<b:Sources xmlns:b="http://schemas.openxmlformats.org/officeDocument/2006/bibliography" xmlns="http://schemas.openxmlformats.org/officeDocument/2006/bibliography" SelectedStyle="\APASixthEditionOfficeOnline.xsl" StyleName="APA" Version="6"/>
+</file>
+
+<file path=customXml/item3.xml><?xml version="1.0" encoding="utf-8"?>
 <ct:contentTypeSchema xmlns:ct="http://schemas.microsoft.com/office/2006/metadata/contentType" xmlns:ma="http://schemas.microsoft.com/office/2006/metadata/properties/metaAttributes" ct:_="" ma:_="" ma:contentTypeName="Document" ma:contentTypeID="0x010100DE7C699B1566034D855D3CA3B35D479A" ma:contentTypeVersion="14" ma:contentTypeDescription="Create a new document." ma:contentTypeScope="" ma:versionID="91ffb7f86f073c7e517f5613c4a9d234">
   <xsd:schema xmlns:xsd="http://www.w3.org/2001/XMLSchema" xmlns:xs="http://www.w3.org/2001/XMLSchema" xmlns:p="http://schemas.microsoft.com/office/2006/metadata/properties" xmlns:ns3="781fea6b-f50e-4e49-a642-b42ac404d780" xmlns:ns4="fbd5cf47-73c4-40ad-919a-9568cfaf7970" targetNamespace="http://schemas.microsoft.com/office/2006/metadata/properties" ma:root="true" ma:fieldsID="4d2564b138ee69687444a52f4e625422" ns3:_="" ns4:_="">
     <xsd:import namespace="781fea6b-f50e-4e49-a642-b42ac404d780"/>
@@ -8212,27 +8215,34 @@
 </ct:contentTypeSchema>
 </file>
 
-<file path=customXml/item3.xml><?xml version="1.0" encoding="utf-8"?>
-<b:Sources xmlns:b="http://schemas.openxmlformats.org/officeDocument/2006/bibliography" xmlns="http://schemas.openxmlformats.org/officeDocument/2006/bibliography" SelectedStyle="\APASixthEditionOfficeOnline.xsl" StyleName="APA" Version="6"/>
-</file>
-
 <file path=customXml/item4.xml><?xml version="1.0" encoding="utf-8"?>
-<p:properties xmlns:p="http://schemas.microsoft.com/office/2006/metadata/properties" xmlns:xsi="http://www.w3.org/2001/XMLSchema-instance" xmlns:pc="http://schemas.microsoft.com/office/infopath/2007/PartnerControls">
-  <documentManagement>
-    <_activity xmlns="781fea6b-f50e-4e49-a642-b42ac404d780" xsi:nil="true"/>
-  </documentManagement>
-</p:properties>
+<?mso-contentType ?>
+<FormTemplates xmlns="http://schemas.microsoft.com/sharepoint/v3/contenttype/forms">
+  <Display>DocumentLibraryForm</Display>
+  <Edit>DocumentLibraryForm</Edit>
+  <New>DocumentLibraryForm</New>
+</FormTemplates>
 </file>
 
 <file path=customXml/itemProps1.xml><?xml version="1.0" encoding="utf-8"?>
-<ds:datastoreItem xmlns:ds="http://schemas.openxmlformats.org/officeDocument/2006/customXml" ds:itemID="{044075F0-A54D-4D18-9AA7-B953C4A42AA1}">
+<ds:datastoreItem xmlns:ds="http://schemas.openxmlformats.org/officeDocument/2006/customXml" ds:itemID="{39809674-C42C-47E6-B8F1-049F36FFD6F6}">
   <ds:schemaRefs>
-    <ds:schemaRef ds:uri="http://schemas.microsoft.com/sharepoint/v3/contenttype/forms"/>
+    <ds:schemaRef ds:uri="http://schemas.microsoft.com/office/2006/metadata/properties"/>
+    <ds:schemaRef ds:uri="http://schemas.microsoft.com/office/infopath/2007/PartnerControls"/>
+    <ds:schemaRef ds:uri="781fea6b-f50e-4e49-a642-b42ac404d780"/>
   </ds:schemaRefs>
 </ds:datastoreItem>
 </file>
 
 <file path=customXml/itemProps2.xml><?xml version="1.0" encoding="utf-8"?>
+<ds:datastoreItem xmlns:ds="http://schemas.openxmlformats.org/officeDocument/2006/customXml" ds:itemID="{AA11C536-3ECD-4EEA-9178-D3E410051DA1}">
+  <ds:schemaRefs>
+    <ds:schemaRef ds:uri="http://schemas.openxmlformats.org/officeDocument/2006/bibliography"/>
+  </ds:schemaRefs>
+</ds:datastoreItem>
+</file>
+
+<file path=customXml/itemProps3.xml><?xml version="1.0" encoding="utf-8"?>
 <ds:datastoreItem xmlns:ds="http://schemas.openxmlformats.org/officeDocument/2006/customXml" ds:itemID="{8C390CC7-82B1-4858-AF14-465F8241D062}">
   <ds:schemaRefs>
     <ds:schemaRef ds:uri="http://schemas.microsoft.com/office/2006/metadata/contentType"/>
@@ -8251,20 +8261,10 @@
 </ds:datastoreItem>
 </file>
 
-<file path=customXml/itemProps3.xml><?xml version="1.0" encoding="utf-8"?>
-<ds:datastoreItem xmlns:ds="http://schemas.openxmlformats.org/officeDocument/2006/customXml" ds:itemID="{AA11C536-3ECD-4EEA-9178-D3E410051DA1}">
+<file path=customXml/itemProps4.xml><?xml version="1.0" encoding="utf-8"?>
+<ds:datastoreItem xmlns:ds="http://schemas.openxmlformats.org/officeDocument/2006/customXml" ds:itemID="{044075F0-A54D-4D18-9AA7-B953C4A42AA1}">
   <ds:schemaRefs>
-    <ds:schemaRef ds:uri="http://schemas.openxmlformats.org/officeDocument/2006/bibliography"/>
-  </ds:schemaRefs>
-</ds:datastoreItem>
-</file>
-
-<file path=customXml/itemProps4.xml><?xml version="1.0" encoding="utf-8"?>
-<ds:datastoreItem xmlns:ds="http://schemas.openxmlformats.org/officeDocument/2006/customXml" ds:itemID="{39809674-C42C-47E6-B8F1-049F36FFD6F6}">
-  <ds:schemaRefs>
-    <ds:schemaRef ds:uri="http://schemas.microsoft.com/office/2006/metadata/properties"/>
-    <ds:schemaRef ds:uri="http://schemas.microsoft.com/office/infopath/2007/PartnerControls"/>
-    <ds:schemaRef ds:uri="781fea6b-f50e-4e49-a642-b42ac404d780"/>
+    <ds:schemaRef ds:uri="http://schemas.microsoft.com/sharepoint/v3/contenttype/forms"/>
   </ds:schemaRefs>
 </ds:datastoreItem>
 </file>
</xml_diff>